<commit_message>
learn about the shared kernel model of cooperation
</commit_message>
<xml_diff>
--- a/software-architecture/domain-driven-design/integrating-bounded-contexts.docx
+++ b/software-architecture/domain-driven-design/integrating-bounded-contexts.docx
@@ -503,35 +503,7 @@
           <w:b/>
           <w:bCs/>
         </w:rPr>
-        <w:t>Cooperation patterns relate to bounded contexts implemented by teams with well</w:t>
-      </w:r>
-      <w:r>
-        <w:rPr>
-          <w:b/>
-          <w:bCs/>
-        </w:rPr>
-        <w:t>-</w:t>
-      </w:r>
-      <w:r>
-        <w:rPr>
-          <w:b/>
-          <w:bCs/>
-        </w:rPr>
-        <w:t>established</w:t>
-      </w:r>
-      <w:r>
-        <w:rPr>
-          <w:b/>
-          <w:bCs/>
-        </w:rPr>
-        <w:t xml:space="preserve"> </w:t>
-      </w:r>
-      <w:r>
-        <w:rPr>
-          <w:b/>
-          <w:bCs/>
-        </w:rPr>
-        <w:t>communication.</w:t>
+        <w:t>Cooperation patterns relate to bounded contexts implemented by teams with well-established communication.</w:t>
       </w:r>
     </w:p>
     <w:p>
@@ -1029,7 +1001,15 @@
         <w:pStyle w:val="NoSpacing"/>
       </w:pPr>
       <w:r>
-        <w:t>both teams is needed to further minimize the integration feedback loop.</w:t>
+        <w:t xml:space="preserve">both teams </w:t>
+      </w:r>
+      <w:proofErr w:type="gramStart"/>
+      <w:r>
+        <w:t>is</w:t>
+      </w:r>
+      <w:proofErr w:type="gramEnd"/>
+      <w:r>
+        <w:t xml:space="preserve"> needed to further minimize the integration feedback loop.</w:t>
       </w:r>
     </w:p>
     <w:p>
@@ -1083,93 +1063,197 @@
     </w:p>
     <w:p>
       <w:pPr>
-        <w:pStyle w:val="NoSpacing"/>
-      </w:pPr>
-      <w:r>
-        <w:t>Despite bounded contexts being model boundaries, there still can be cases when the</w:t>
+        <w:spacing w:after="0"/>
+        <w:rPr>
+          <w:b/>
+          <w:bCs/>
+          <w:i/>
+          <w:iCs/>
+          <w:color w:val="FF0000"/>
+        </w:rPr>
+      </w:pPr>
+      <w:r>
+        <w:rPr>
+          <w:b/>
+          <w:bCs/>
+          <w:i/>
+          <w:iCs/>
+          <w:color w:val="FF0000"/>
+        </w:rPr>
+        <w:t>This section needs to be revisited later-on</w:t>
       </w:r>
     </w:p>
     <w:p>
       <w:pPr>
         <w:pStyle w:val="NoSpacing"/>
-      </w:pPr>
-      <w:r>
-        <w:t>same model of a subdomain, or a part of it, will be implemented in multiple bounded</w:t>
-      </w:r>
-      <w:r>
-        <w:t xml:space="preserve"> </w:t>
-      </w:r>
-      <w:r>
-        <w:t>contexts. It</w:t>
-      </w:r>
-      <w:r>
         <w:rPr>
-          <w:rFonts w:hint="eastAsia"/>
+          <w:b/>
+          <w:bCs/>
+          <w:highlight w:val="yellow"/>
         </w:rPr>
-        <w:t>’</w:t>
-      </w:r>
-      <w:r>
-        <w:t>s crucial to stress that the shared model is designed according to the needs</w:t>
+      </w:pPr>
+      <w:r>
+        <w:t xml:space="preserve">Despite bounded contexts being model boundaries, </w:t>
+      </w:r>
+      <w:r>
+        <w:rPr>
+          <w:b/>
+          <w:bCs/>
+        </w:rPr>
+        <w:t xml:space="preserve">there still can be cases when </w:t>
+      </w:r>
+      <w:r>
+        <w:rPr>
+          <w:b/>
+          <w:bCs/>
+          <w:highlight w:val="yellow"/>
+        </w:rPr>
+        <w:t>the</w:t>
       </w:r>
     </w:p>
     <w:p>
       <w:pPr>
         <w:pStyle w:val="NoSpacing"/>
-      </w:pPr>
-      <w:r>
-        <w:t>of all of the bounded contexts. Moreover, the shared model has to be consistent</w:t>
+        <w:rPr>
+          <w:b/>
+          <w:bCs/>
+        </w:rPr>
+      </w:pPr>
+      <w:r>
+        <w:rPr>
+          <w:b/>
+          <w:bCs/>
+          <w:highlight w:val="yellow"/>
+        </w:rPr>
+        <w:t>same model</w:t>
+      </w:r>
+      <w:r>
+        <w:rPr>
+          <w:b/>
+          <w:bCs/>
+        </w:rPr>
+        <w:t xml:space="preserve"> of a subdomain, or a part of it, will be implemented in multiple bounded contexts.</w:t>
       </w:r>
     </w:p>
     <w:p>
       <w:pPr>
         <w:pStyle w:val="NoSpacing"/>
       </w:pPr>
-      <w:r>
-        <w:t>across all of the bounded contexts that are using it.</w:t>
-      </w:r>
     </w:p>
     <w:p>
       <w:pPr>
         <w:pStyle w:val="NoSpacing"/>
       </w:pPr>
       <w:r>
-        <w:t>As an example, consider an enterprise system that uses a tailor-made model for managing</w:t>
+        <w:t>It</w:t>
+      </w:r>
+      <w:r>
+        <w:t>’</w:t>
+      </w:r>
+      <w:r>
+        <w:t>s crucial to stress that the shared model is designed according to the needs</w:t>
       </w:r>
       <w:r>
         <w:t xml:space="preserve"> </w:t>
       </w:r>
       <w:r>
-        <w:t>users</w:t>
-      </w:r>
-      <w:r>
-        <w:t>’</w:t>
-      </w:r>
-      <w:r>
-        <w:t xml:space="preserve"> permissions. Each user can have their permissions granted directly or</w:t>
+        <w:t>of all of the bounded contexts. Moreover, the shared model has to be consistent</w:t>
+      </w:r>
+      <w:r>
+        <w:t xml:space="preserve"> </w:t>
+      </w:r>
+      <w:r>
+        <w:t>across all of the bounded contexts that are using it.</w:t>
       </w:r>
     </w:p>
     <w:p>
       <w:pPr>
         <w:pStyle w:val="NoSpacing"/>
       </w:pPr>
-      <w:r>
-        <w:t>inherited from one of the organizational units they belong to. Moreover, each bounded</w:t>
-      </w:r>
     </w:p>
     <w:p>
       <w:pPr>
         <w:pStyle w:val="NoSpacing"/>
-      </w:pPr>
-      <w:r>
+        <w:rPr>
+          <w:b/>
+          <w:bCs/>
+          <w:color w:val="FF0000"/>
+          <w:sz w:val="20"/>
+          <w:szCs w:val="20"/>
+        </w:rPr>
+      </w:pPr>
+      <w:r>
+        <w:t>As an example, consider an enterprise system that uses a tailor-made model for managing</w:t>
+      </w:r>
+      <w:r>
+        <w:t xml:space="preserve"> </w:t>
+      </w:r>
+      <w:r>
+        <w:t>users</w:t>
+      </w:r>
+      <w:r>
+        <w:t>’</w:t>
+      </w:r>
+      <w:r>
+        <w:t xml:space="preserve"> permissions. Each user can have their permissions granted directly or</w:t>
+      </w:r>
+      <w:r>
+        <w:t xml:space="preserve"> </w:t>
+      </w:r>
+      <w:r>
+        <w:t xml:space="preserve">inherited from one of the organizational units they belong to. </w:t>
+      </w:r>
+      <w:r>
+        <w:rPr>
+          <w:b/>
+          <w:bCs/>
+        </w:rPr>
+        <w:t>Moreover, each bounded</w:t>
+      </w:r>
+      <w:r>
+        <w:rPr>
+          <w:b/>
+          <w:bCs/>
+        </w:rPr>
+        <w:t xml:space="preserve"> </w:t>
+      </w:r>
+      <w:r>
+        <w:rPr>
+          <w:b/>
+          <w:bCs/>
+        </w:rPr>
         <w:t>context can modify the authorization model, and the changes each bounded context</w:t>
       </w:r>
-    </w:p>
-    <w:p>
-      <w:pPr>
-        <w:pStyle w:val="NoSpacing"/>
-      </w:pPr>
-      <w:r>
+      <w:r>
+        <w:rPr>
+          <w:b/>
+          <w:bCs/>
+        </w:rPr>
+        <w:t xml:space="preserve"> </w:t>
+      </w:r>
+      <w:r>
+        <w:rPr>
+          <w:b/>
+          <w:bCs/>
+        </w:rPr>
         <w:t>applies have to affect all the other bounded contexts using the model</w:t>
+      </w:r>
+      <w:r>
+        <w:rPr>
+          <w:b/>
+          <w:bCs/>
+        </w:rPr>
+        <w:t xml:space="preserve"> </w:t>
+      </w:r>
+      <w:r>
+        <w:rPr>
+          <w:b/>
+          <w:bCs/>
+          <w:color w:val="FF0000"/>
+          <w:sz w:val="20"/>
+          <w:szCs w:val="20"/>
+        </w:rPr>
+        <w:t>(what does this mean exactly?)</w:t>
       </w:r>
     </w:p>
     <w:p>
@@ -1181,9 +1265,9 @@
           <w:noProof/>
         </w:rPr>
         <w:drawing>
-          <wp:inline distT="0" distB="0" distL="0" distR="0" wp14:anchorId="00C27FF1" wp14:editId="10DF697B">
-            <wp:extent cx="2137558" cy="1197339"/>
-            <wp:effectExtent l="0" t="0" r="0" b="3175"/>
+          <wp:inline distT="0" distB="0" distL="0" distR="0" wp14:anchorId="00C27FF1" wp14:editId="752BEEEA">
+            <wp:extent cx="2045850" cy="1145969"/>
+            <wp:effectExtent l="0" t="0" r="0" b="0"/>
             <wp:docPr id="2" name="Picture 2"/>
             <wp:cNvGraphicFramePr>
               <a:graphicFrameLocks xmlns:a="http://schemas.openxmlformats.org/drawingml/2006/main" noChangeAspect="1"/>
@@ -1204,7 +1288,7 @@
                   <pic:spPr>
                     <a:xfrm>
                       <a:off x="0" y="0"/>
-                      <a:ext cx="2153612" cy="1206332"/>
+                      <a:ext cx="2158465" cy="1209050"/>
                     </a:xfrm>
                     <a:prstGeom prst="rect">
                       <a:avLst/>
@@ -1215,6 +1299,682 @@
             </a:graphic>
           </wp:inline>
         </w:drawing>
+      </w:r>
+    </w:p>
+    <w:p>
+      <w:pPr>
+        <w:pStyle w:val="Heading3"/>
+      </w:pPr>
+      <w:r>
+        <w:lastRenderedPageBreak/>
+        <w:t>Shared Scope</w:t>
+      </w:r>
+    </w:p>
+    <w:p>
+      <w:pPr>
+        <w:pStyle w:val="NoSpacing"/>
+        <w:rPr>
+          <w:b/>
+          <w:bCs/>
+        </w:rPr>
+      </w:pPr>
+      <w:r>
+        <w:rPr>
+          <w:b/>
+          <w:bCs/>
+        </w:rPr>
+        <w:t>The overlapping model couples the lifecycles of the participating bounded contexts.</w:t>
+      </w:r>
+    </w:p>
+    <w:p>
+      <w:pPr>
+        <w:pStyle w:val="NoSpacing"/>
+        <w:rPr>
+          <w:b/>
+          <w:bCs/>
+        </w:rPr>
+      </w:pPr>
+    </w:p>
+    <w:p>
+      <w:pPr>
+        <w:pStyle w:val="NoSpacing"/>
+      </w:pPr>
+      <w:r>
+        <w:t>A change made to the shared model has an immediate effect on all the bounded contexts.</w:t>
+      </w:r>
+    </w:p>
+    <w:p>
+      <w:pPr>
+        <w:pStyle w:val="NoSpacing"/>
+      </w:pPr>
+      <w:r>
+        <w:t>Hence, to minimize the cascading effects of changes</w:t>
+      </w:r>
+      <w:r>
+        <w:rPr>
+          <w:b/>
+          <w:bCs/>
+        </w:rPr>
+        <w:t>, the overlapping model</w:t>
+      </w:r>
+      <w:r>
+        <w:rPr>
+          <w:b/>
+          <w:bCs/>
+        </w:rPr>
+        <w:t xml:space="preserve"> </w:t>
+      </w:r>
+      <w:r>
+        <w:rPr>
+          <w:b/>
+          <w:bCs/>
+        </w:rPr>
+        <w:t>should be limited</w:t>
+      </w:r>
+      <w:r>
+        <w:t>, exposing only that part of the model that has to be implemented by</w:t>
+      </w:r>
+      <w:r>
+        <w:t xml:space="preserve"> </w:t>
+      </w:r>
+      <w:r>
+        <w:t>both bounded contexts. Ideally, the shared kernel will consist only of integration contracts</w:t>
+      </w:r>
+      <w:r>
+        <w:t xml:space="preserve"> </w:t>
+      </w:r>
+      <w:r>
+        <w:t>and data structures that are intended to be passed across the bounded contexts</w:t>
+      </w:r>
+      <w:r>
+        <w:t xml:space="preserve">’ </w:t>
+      </w:r>
+      <w:r>
+        <w:t>boundaries.</w:t>
+      </w:r>
+    </w:p>
+    <w:p>
+      <w:pPr>
+        <w:pStyle w:val="Heading3"/>
+      </w:pPr>
+      <w:r>
+        <w:t>Implementation</w:t>
+      </w:r>
+    </w:p>
+    <w:p>
+      <w:pPr>
+        <w:pStyle w:val="NoSpacing"/>
+        <w:rPr>
+          <w:b/>
+          <w:bCs/>
+        </w:rPr>
+      </w:pPr>
+      <w:r>
+        <w:rPr>
+          <w:b/>
+          <w:bCs/>
+        </w:rPr>
+        <w:t>The shared kernel is implemented so that any modification to its source code is</w:t>
+      </w:r>
+    </w:p>
+    <w:p>
+      <w:pPr>
+        <w:pStyle w:val="NoSpacing"/>
+        <w:rPr>
+          <w:b/>
+          <w:bCs/>
+        </w:rPr>
+      </w:pPr>
+      <w:r>
+        <w:rPr>
+          <w:b/>
+          <w:bCs/>
+        </w:rPr>
+        <w:t>immediately reflected in all the bounded contexts using it.</w:t>
+      </w:r>
+    </w:p>
+    <w:p>
+      <w:pPr>
+        <w:pStyle w:val="NoSpacing"/>
+      </w:pPr>
+    </w:p>
+    <w:p>
+      <w:pPr>
+        <w:pStyle w:val="NoSpacing"/>
+      </w:pPr>
+      <w:r>
+        <w:t>If the organization uses the mono-repository approach, these can be the same source</w:t>
+      </w:r>
+    </w:p>
+    <w:p>
+      <w:pPr>
+        <w:pStyle w:val="NoSpacing"/>
+      </w:pPr>
+      <w:r>
+        <w:t>files referenced by multiple bounded contexts.</w:t>
+      </w:r>
+    </w:p>
+    <w:p>
+      <w:pPr>
+        <w:pStyle w:val="NoSpacing"/>
+      </w:pPr>
+    </w:p>
+    <w:p>
+      <w:pPr>
+        <w:pStyle w:val="NoSpacing"/>
+      </w:pPr>
+      <w:r>
+        <w:t>If using a shared repository is not possible,</w:t>
+      </w:r>
+      <w:r>
+        <w:t xml:space="preserve"> </w:t>
+      </w:r>
+      <w:r>
+        <w:t>the shared kernel can be extracted into a dedicated project and referenced in the</w:t>
+      </w:r>
+      <w:r>
+        <w:t xml:space="preserve"> </w:t>
+      </w:r>
+      <w:r>
+        <w:t>bounded contexts as a linked library.</w:t>
+      </w:r>
+    </w:p>
+    <w:p>
+      <w:pPr>
+        <w:pStyle w:val="NoSpacing"/>
+      </w:pPr>
+    </w:p>
+    <w:p>
+      <w:pPr>
+        <w:pStyle w:val="NoSpacing"/>
+        <w:rPr>
+          <w:b/>
+          <w:bCs/>
+        </w:rPr>
+      </w:pPr>
+      <w:r>
+        <w:rPr>
+          <w:b/>
+          <w:bCs/>
+          <w:highlight w:val="yellow"/>
+        </w:rPr>
+        <w:t>Either way, each change to the shared kernel</w:t>
+      </w:r>
+      <w:r>
+        <w:rPr>
+          <w:b/>
+          <w:bCs/>
+          <w:highlight w:val="yellow"/>
+        </w:rPr>
+        <w:t xml:space="preserve"> </w:t>
+      </w:r>
+      <w:r>
+        <w:rPr>
+          <w:b/>
+          <w:bCs/>
+          <w:highlight w:val="yellow"/>
+        </w:rPr>
+        <w:t>must trigger integration tests for all the affected bounded contexts.</w:t>
+      </w:r>
+    </w:p>
+    <w:p>
+      <w:pPr>
+        <w:pStyle w:val="NoSpacing"/>
+      </w:pPr>
+    </w:p>
+    <w:p>
+      <w:pPr>
+        <w:pStyle w:val="NoSpacing"/>
+      </w:pPr>
+      <w:r>
+        <w:t>The continuous integration of changes is required because the shared kernel belongs</w:t>
+      </w:r>
+    </w:p>
+    <w:p>
+      <w:pPr>
+        <w:pStyle w:val="NoSpacing"/>
+      </w:pPr>
+      <w:r>
+        <w:t>to multiple bounded contexts. Not propagating shared kernel changes to all related</w:t>
+      </w:r>
+    </w:p>
+    <w:p>
+      <w:pPr>
+        <w:pStyle w:val="NoSpacing"/>
+      </w:pPr>
+      <w:r>
+        <w:t xml:space="preserve">bounded contexts </w:t>
+      </w:r>
+      <w:proofErr w:type="gramStart"/>
+      <w:r>
+        <w:t>leads</w:t>
+      </w:r>
+      <w:proofErr w:type="gramEnd"/>
+      <w:r>
+        <w:t xml:space="preserve"> to inconsistencies in a model: bounded contexts may rely on</w:t>
+      </w:r>
+      <w:r>
+        <w:t xml:space="preserve"> </w:t>
+      </w:r>
+      <w:r>
+        <w:t>stale implementations of the shared kernel, leading to data corruption and/or runtime</w:t>
+      </w:r>
+      <w:r>
+        <w:t xml:space="preserve"> </w:t>
+      </w:r>
+      <w:r>
+        <w:t>issues.</w:t>
+      </w:r>
+    </w:p>
+    <w:p>
+      <w:pPr>
+        <w:pStyle w:val="NoSpacing"/>
+      </w:pPr>
+    </w:p>
+    <w:p>
+      <w:pPr>
+        <w:pStyle w:val="Heading3"/>
+      </w:pPr>
+      <w:r>
+        <w:t>When to Use Shared Kernel</w:t>
+      </w:r>
+    </w:p>
+    <w:p>
+      <w:pPr>
+        <w:pStyle w:val="NoSpacing"/>
+      </w:pPr>
+      <w:r>
+        <w:t>The overarching applicability criterion for the shared kernel pattern is the cost of</w:t>
+      </w:r>
+    </w:p>
+    <w:p>
+      <w:pPr>
+        <w:pStyle w:val="NoSpacing"/>
+      </w:pPr>
+      <w:r>
+        <w:t>duplication versus the cost of coordination. Since the pattern introduces a strong</w:t>
+      </w:r>
+    </w:p>
+    <w:p>
+      <w:pPr>
+        <w:pStyle w:val="NoSpacing"/>
+      </w:pPr>
+      <w:r>
+        <w:t>dependency between the participating bounded contexts, it should be applied only</w:t>
+      </w:r>
+    </w:p>
+    <w:p>
+      <w:pPr>
+        <w:pStyle w:val="NoSpacing"/>
+      </w:pPr>
+      <w:r>
+        <w:t>when the cost of duplication is higher than the cost of coordination</w:t>
+      </w:r>
+      <w:r>
+        <w:rPr>
+          <w:rFonts w:hint="eastAsia"/>
+        </w:rPr>
+        <w:t>—</w:t>
+      </w:r>
+      <w:r>
+        <w:t>in other words,</w:t>
+      </w:r>
+    </w:p>
+    <w:p>
+      <w:pPr>
+        <w:pStyle w:val="NoSpacing"/>
+      </w:pPr>
+      <w:r>
+        <w:t>only when integrating changes applied to the shared model by both bounded contexts</w:t>
+      </w:r>
+    </w:p>
+    <w:p>
+      <w:pPr>
+        <w:pStyle w:val="NoSpacing"/>
+      </w:pPr>
+      <w:r>
+        <w:t>will require more effort than coordinating the changes in the shared codebase.</w:t>
+      </w:r>
+    </w:p>
+    <w:p>
+      <w:pPr>
+        <w:pStyle w:val="NoSpacing"/>
+      </w:pPr>
+      <w:r>
+        <w:t>The difference between the integration and duplication costs depends on the volatility</w:t>
+      </w:r>
+    </w:p>
+    <w:p>
+      <w:pPr>
+        <w:pStyle w:val="NoSpacing"/>
+      </w:pPr>
+      <w:r>
+        <w:t>of the model. The more frequently it changes, the higher the integration costs will</w:t>
+      </w:r>
+    </w:p>
+    <w:p>
+      <w:pPr>
+        <w:pStyle w:val="NoSpacing"/>
+      </w:pPr>
+      <w:r>
+        <w:t>be. Therefore, the shared kernel will naturally be applied for the subdomains that</w:t>
+      </w:r>
+    </w:p>
+    <w:p>
+      <w:pPr>
+        <w:pStyle w:val="NoSpacing"/>
+      </w:pPr>
+      <w:r>
+        <w:t>change the most: the core subdomains.</w:t>
+      </w:r>
+    </w:p>
+    <w:p>
+      <w:pPr>
+        <w:pStyle w:val="NoSpacing"/>
+      </w:pPr>
+      <w:r>
+        <w:t>In a sense, the shared kernel pattern contradicts the principles of bounded contexts</w:t>
+      </w:r>
+    </w:p>
+    <w:p>
+      <w:pPr>
+        <w:pStyle w:val="NoSpacing"/>
+      </w:pPr>
+      <w:r>
+        <w:t>introduced in the previous chapter. If the participating bounded contexts are not</w:t>
+      </w:r>
+    </w:p>
+    <w:p>
+      <w:pPr>
+        <w:pStyle w:val="NoSpacing"/>
+      </w:pPr>
+      <w:r>
+        <w:t>implemented by the same team, introducing a shared kernel contradicts the principle</w:t>
+      </w:r>
+    </w:p>
+    <w:p>
+      <w:pPr>
+        <w:pStyle w:val="NoSpacing"/>
+      </w:pPr>
+      <w:r>
+        <w:t>that a single team should own a bounded context. The overlapping model</w:t>
+      </w:r>
+      <w:r>
+        <w:rPr>
+          <w:rFonts w:hint="eastAsia"/>
+        </w:rPr>
+        <w:t>—</w:t>
+      </w:r>
+      <w:r>
+        <w:t>the</w:t>
+      </w:r>
+    </w:p>
+    <w:p>
+      <w:pPr>
+        <w:pStyle w:val="NoSpacing"/>
+      </w:pPr>
+      <w:r>
+        <w:t>shared kernel</w:t>
+      </w:r>
+      <w:r>
+        <w:rPr>
+          <w:rFonts w:hint="eastAsia"/>
+        </w:rPr>
+        <w:t>—</w:t>
+      </w:r>
+      <w:r>
+        <w:t>is, in effect, being developed by multiple teams.</w:t>
+      </w:r>
+    </w:p>
+    <w:p>
+      <w:pPr>
+        <w:pStyle w:val="NoSpacing"/>
+      </w:pPr>
+      <w:r>
+        <w:t>That</w:t>
+      </w:r>
+      <w:r>
+        <w:rPr>
+          <w:rFonts w:hint="eastAsia"/>
+        </w:rPr>
+        <w:t>’</w:t>
+      </w:r>
+      <w:r>
+        <w:t>s the reason why the use of a shared kernel has to be justified. It</w:t>
+      </w:r>
+      <w:r>
+        <w:rPr>
+          <w:rFonts w:hint="eastAsia"/>
+        </w:rPr>
+        <w:t>’</w:t>
+      </w:r>
+      <w:r>
+        <w:t>s a pragmatic</w:t>
+      </w:r>
+    </w:p>
+    <w:p>
+      <w:pPr>
+        <w:pStyle w:val="NoSpacing"/>
+      </w:pPr>
+      <w:r>
+        <w:t>exception that should be considered carefully. A common use case for implementing</w:t>
+      </w:r>
+    </w:p>
+    <w:p>
+      <w:pPr>
+        <w:pStyle w:val="NoSpacing"/>
+      </w:pPr>
+      <w:r>
+        <w:t>a shared kernel is when communication or collaboration issues prevent implementing</w:t>
+      </w:r>
+    </w:p>
+    <w:p>
+      <w:pPr>
+        <w:pStyle w:val="NoSpacing"/>
+      </w:pPr>
+      <w:r>
+        <w:t>the partnership pattern</w:t>
+      </w:r>
+      <w:r>
+        <w:rPr>
+          <w:rFonts w:hint="eastAsia"/>
+        </w:rPr>
+        <w:t>—</w:t>
+      </w:r>
+      <w:r>
+        <w:t>for example, because of geographical constraints or organizational</w:t>
+      </w:r>
+    </w:p>
+    <w:p>
+      <w:pPr>
+        <w:pStyle w:val="NoSpacing"/>
+      </w:pPr>
+      <w:r>
+        <w:t>politics. Implementing a closely related functionality without proper coordination</w:t>
+      </w:r>
+    </w:p>
+    <w:p>
+      <w:pPr>
+        <w:pStyle w:val="NoSpacing"/>
+      </w:pPr>
+      <w:r>
+        <w:t>will result in integration issues, desynchronized models, and arguments about</w:t>
+      </w:r>
+    </w:p>
+    <w:p>
+      <w:pPr>
+        <w:pStyle w:val="NoSpacing"/>
+      </w:pPr>
+      <w:r>
+        <w:lastRenderedPageBreak/>
+        <w:t xml:space="preserve">which model is better </w:t>
+      </w:r>
+      <w:proofErr w:type="gramStart"/>
+      <w:r>
+        <w:t>designed.</w:t>
+      </w:r>
+      <w:proofErr w:type="gramEnd"/>
+      <w:r>
+        <w:t xml:space="preserve"> Minimizing the shared kernel</w:t>
+      </w:r>
+      <w:r>
+        <w:rPr>
+          <w:rFonts w:hint="eastAsia"/>
+        </w:rPr>
+        <w:t>’</w:t>
+      </w:r>
+      <w:r>
+        <w:t xml:space="preserve">s scope </w:t>
+      </w:r>
+      <w:proofErr w:type="gramStart"/>
+      <w:r>
+        <w:t>controls</w:t>
+      </w:r>
+      <w:proofErr w:type="gramEnd"/>
+      <w:r>
+        <w:t xml:space="preserve"> the</w:t>
+      </w:r>
+    </w:p>
+    <w:p>
+      <w:pPr>
+        <w:pStyle w:val="NoSpacing"/>
+      </w:pPr>
+      <w:r>
+        <w:t>scope of cascading changes, and triggering integration tests for each change is a way</w:t>
+      </w:r>
+    </w:p>
+    <w:p>
+      <w:pPr>
+        <w:pStyle w:val="NoSpacing"/>
+      </w:pPr>
+      <w:r>
+        <w:t>to enforce early detection of integration issues.</w:t>
+      </w:r>
+    </w:p>
+    <w:p>
+      <w:pPr>
+        <w:pStyle w:val="NoSpacing"/>
+      </w:pPr>
+      <w:r>
+        <w:t>Another common use case for applying the shared kernel pattern, albeit a temporary</w:t>
+      </w:r>
+    </w:p>
+    <w:p>
+      <w:pPr>
+        <w:pStyle w:val="NoSpacing"/>
+      </w:pPr>
+      <w:r>
+        <w:t>one, is the gradual modernization of a legacy system. In such a scenario, the shared</w:t>
+      </w:r>
+    </w:p>
+    <w:p>
+      <w:pPr>
+        <w:pStyle w:val="NoSpacing"/>
+      </w:pPr>
+      <w:r>
+        <w:t>codebase can be a pragmatic intermediate solution for gradually decomposing the</w:t>
+      </w:r>
+    </w:p>
+    <w:p>
+      <w:pPr>
+        <w:pStyle w:val="NoSpacing"/>
+      </w:pPr>
+      <w:r>
+        <w:t>system into bounded contexts.</w:t>
+      </w:r>
+    </w:p>
+    <w:p>
+      <w:pPr>
+        <w:pStyle w:val="NoSpacing"/>
+      </w:pPr>
+      <w:r>
+        <w:t>Finally, a shared kernel can be a good fit for integrating bounded contexts owned and</w:t>
+      </w:r>
+    </w:p>
+    <w:p>
+      <w:pPr>
+        <w:pStyle w:val="NoSpacing"/>
+      </w:pPr>
+      <w:r>
+        <w:t>implemented by the same team. In such a case, an ad hoc integration of the bounded</w:t>
+      </w:r>
+    </w:p>
+    <w:p>
+      <w:pPr>
+        <w:pStyle w:val="NoSpacing"/>
+      </w:pPr>
+      <w:r>
+        <w:t>contexts</w:t>
+      </w:r>
+      <w:r>
+        <w:rPr>
+          <w:rFonts w:hint="eastAsia"/>
+        </w:rPr>
+        <w:t>—</w:t>
+      </w:r>
+      <w:r>
+        <w:t>a partnership</w:t>
+      </w:r>
+      <w:r>
+        <w:rPr>
+          <w:rFonts w:hint="eastAsia"/>
+        </w:rPr>
+        <w:t>—</w:t>
+      </w:r>
+      <w:r>
+        <w:t xml:space="preserve">can </w:t>
+      </w:r>
+      <w:r>
+        <w:rPr>
+          <w:rFonts w:hint="eastAsia"/>
+        </w:rPr>
+        <w:t>“</w:t>
+      </w:r>
+      <w:r>
+        <w:t>wash out</w:t>
+      </w:r>
+      <w:r>
+        <w:rPr>
+          <w:rFonts w:hint="eastAsia"/>
+        </w:rPr>
+        <w:t>”</w:t>
+      </w:r>
+      <w:r>
+        <w:t xml:space="preserve"> the contexts</w:t>
+      </w:r>
+      <w:r>
+        <w:rPr>
+          <w:rFonts w:hint="eastAsia"/>
+        </w:rPr>
+        <w:t>’</w:t>
+      </w:r>
+      <w:r>
+        <w:t xml:space="preserve"> boundaries over time. A</w:t>
+      </w:r>
+    </w:p>
+    <w:p>
+      <w:pPr>
+        <w:pStyle w:val="NoSpacing"/>
+      </w:pPr>
+      <w:r>
+        <w:t>shared kernel can be used for explicitly defining the bounded contexts</w:t>
+      </w:r>
+      <w:r>
+        <w:rPr>
+          <w:rFonts w:hint="eastAsia"/>
+        </w:rPr>
+        <w:t>’</w:t>
+      </w:r>
+      <w:r>
+        <w:t xml:space="preserve"> integration</w:t>
+      </w:r>
+    </w:p>
+    <w:p>
+      <w:pPr>
+        <w:pStyle w:val="NoSpacing"/>
+      </w:pPr>
+      <w:r>
+        <w:t>contracts.</w:t>
       </w:r>
     </w:p>
     <w:p>

</xml_diff>

<commit_message>
learn about the consumer-producer model in integration of bounded context
</commit_message>
<xml_diff>
--- a/software-architecture/domain-driven-design/integrating-bounded-contexts.docx
+++ b/software-architecture/domain-driven-design/integrating-bounded-contexts.docx
@@ -1001,15 +1001,7 @@
         <w:pStyle w:val="NoSpacing"/>
       </w:pPr>
       <w:r>
-        <w:t xml:space="preserve">both teams </w:t>
-      </w:r>
-      <w:proofErr w:type="gramStart"/>
-      <w:r>
-        <w:t>is</w:t>
-      </w:r>
-      <w:proofErr w:type="gramEnd"/>
-      <w:r>
-        <w:t xml:space="preserve"> needed to further minimize the integration feedback loop.</w:t>
+        <w:t>both teams is needed to further minimize the integration feedback loop.</w:t>
       </w:r>
     </w:p>
     <w:p>
@@ -1543,15 +1535,7 @@
         <w:pStyle w:val="NoSpacing"/>
       </w:pPr>
       <w:r>
-        <w:t xml:space="preserve">bounded contexts </w:t>
-      </w:r>
-      <w:proofErr w:type="gramStart"/>
-      <w:r>
-        <w:t>leads</w:t>
-      </w:r>
-      <w:proofErr w:type="gramEnd"/>
-      <w:r>
-        <w:t xml:space="preserve"> to inconsistencies in a model: bounded contexts may rely on</w:t>
+        <w:t>bounded contexts leads to inconsistencies in a model: bounded contexts may rely on</w:t>
       </w:r>
       <w:r>
         <w:t xml:space="preserve"> </w:t>
@@ -1586,13 +1570,34 @@
       <w:r>
         <w:t>The overarching applicability criterion for the shared kernel pattern is the cost of</w:t>
       </w:r>
+      <w:r>
+        <w:t xml:space="preserve"> </w:t>
+      </w:r>
+      <w:r>
+        <w:t>duplication versus the cost of coordination. Since the pattern introduces a strong</w:t>
+      </w:r>
+      <w:r>
+        <w:t xml:space="preserve"> </w:t>
+      </w:r>
+      <w:r>
+        <w:t>dependency between the participating bounded contexts, it should be applied only</w:t>
+      </w:r>
     </w:p>
     <w:p>
       <w:pPr>
         <w:pStyle w:val="NoSpacing"/>
       </w:pPr>
       <w:r>
-        <w:t>duplication versus the cost of coordination. Since the pattern introduces a strong</w:t>
+        <w:t>when the cost of duplication is higher than the cost of coordination</w:t>
+      </w:r>
+      <w:r>
+        <w:rPr>
+          <w:rFonts w:hint="eastAsia"/>
+        </w:rPr>
+        <w:t>—</w:t>
+      </w:r>
+      <w:r>
+        <w:t>in other words,</w:t>
       </w:r>
     </w:p>
     <w:p>
@@ -1600,7 +1605,7 @@
         <w:pStyle w:val="NoSpacing"/>
       </w:pPr>
       <w:r>
-        <w:t>dependency between the participating bounded contexts, it should be applied only</w:t>
+        <w:t>only when integrating changes applied to the shared model by both bounded contexts</w:t>
       </w:r>
     </w:p>
     <w:p>
@@ -1608,72 +1613,240 @@
         <w:pStyle w:val="NoSpacing"/>
       </w:pPr>
       <w:r>
-        <w:t>when the cost of duplication is higher than the cost of coordination</w:t>
-      </w:r>
-      <w:r>
-        <w:rPr>
-          <w:rFonts w:hint="eastAsia"/>
-        </w:rPr>
-        <w:t>—</w:t>
-      </w:r>
-      <w:r>
-        <w:t>in other words,</w:t>
+        <w:t>will require more effort than coordinating the changes in the shared codebase.</w:t>
       </w:r>
     </w:p>
     <w:p>
       <w:pPr>
         <w:pStyle w:val="NoSpacing"/>
       </w:pPr>
-      <w:r>
-        <w:t>only when integrating changes applied to the shared model by both bounded contexts</w:t>
-      </w:r>
     </w:p>
     <w:p>
       <w:pPr>
         <w:pStyle w:val="NoSpacing"/>
-      </w:pPr>
-      <w:r>
-        <w:t>will require more effort than coordinating the changes in the shared codebase.</w:t>
+        <w:rPr>
+          <w:b/>
+          <w:bCs/>
+        </w:rPr>
+      </w:pPr>
+      <w:r>
+        <w:rPr>
+          <w:b/>
+          <w:bCs/>
+        </w:rPr>
+        <w:t>The difference between the integration and duplication costs depends on the volatility</w:t>
+      </w:r>
+      <w:r>
+        <w:rPr>
+          <w:b/>
+          <w:bCs/>
+        </w:rPr>
+        <w:t xml:space="preserve"> </w:t>
+      </w:r>
+      <w:r>
+        <w:rPr>
+          <w:b/>
+          <w:bCs/>
+        </w:rPr>
+        <w:t>of the model. The more frequently it changes, the higher the integration costs will</w:t>
+      </w:r>
+      <w:r>
+        <w:rPr>
+          <w:b/>
+          <w:bCs/>
+        </w:rPr>
+        <w:t xml:space="preserve"> </w:t>
+      </w:r>
+      <w:r>
+        <w:rPr>
+          <w:b/>
+          <w:bCs/>
+        </w:rPr>
+        <w:t xml:space="preserve">be. </w:t>
+      </w:r>
+      <w:r>
+        <w:rPr>
+          <w:b/>
+          <w:bCs/>
+        </w:rPr>
+        <w:t>Therefore, the shared kernel will naturally be applied for the subdomains that</w:t>
+      </w:r>
+      <w:r>
+        <w:rPr>
+          <w:b/>
+          <w:bCs/>
+        </w:rPr>
+        <w:t xml:space="preserve"> </w:t>
+      </w:r>
+      <w:r>
+        <w:rPr>
+          <w:b/>
+          <w:bCs/>
+        </w:rPr>
+        <w:t>change the most: the core subdomains.</w:t>
       </w:r>
     </w:p>
     <w:p>
       <w:pPr>
         <w:pStyle w:val="NoSpacing"/>
       </w:pPr>
-      <w:r>
-        <w:t>The difference between the integration and duplication costs depends on the volatility</w:t>
-      </w:r>
     </w:p>
     <w:p>
       <w:pPr>
         <w:pStyle w:val="NoSpacing"/>
-      </w:pPr>
-      <w:r>
-        <w:t>of the model. The more frequently it changes, the higher the integration costs will</w:t>
+        <w:rPr>
+          <w:b/>
+          <w:bCs/>
+        </w:rPr>
+      </w:pPr>
+      <w:r>
+        <w:rPr>
+          <w:b/>
+          <w:bCs/>
+        </w:rPr>
+        <w:t>In a sense, the shared kernel pattern contradicts the principles of bounded contexts</w:t>
       </w:r>
     </w:p>
     <w:p>
       <w:pPr>
         <w:pStyle w:val="NoSpacing"/>
-      </w:pPr>
-      <w:r>
-        <w:t>be. Therefore, the shared kernel will naturally be applied for the subdomains that</w:t>
+        <w:rPr>
+          <w:b/>
+          <w:bCs/>
+        </w:rPr>
+      </w:pPr>
+      <w:r>
+        <w:rPr>
+          <w:b/>
+          <w:bCs/>
+        </w:rPr>
+        <w:t>introduced in the previous chapter. If the participating bounded contexts are not</w:t>
+      </w:r>
+      <w:r>
+        <w:rPr>
+          <w:b/>
+          <w:bCs/>
+        </w:rPr>
+        <w:t xml:space="preserve"> </w:t>
+      </w:r>
+      <w:r>
+        <w:rPr>
+          <w:b/>
+          <w:bCs/>
+        </w:rPr>
+        <w:t>implemented by the same team, introducing a shared kernel contradicts the principle</w:t>
+      </w:r>
+      <w:r>
+        <w:rPr>
+          <w:b/>
+          <w:bCs/>
+        </w:rPr>
+        <w:t xml:space="preserve"> </w:t>
+      </w:r>
+      <w:r>
+        <w:rPr>
+          <w:b/>
+          <w:bCs/>
+        </w:rPr>
+        <w:t>that a</w:t>
+      </w:r>
+      <w:r>
+        <w:rPr>
+          <w:b/>
+          <w:bCs/>
+        </w:rPr>
+        <w:t xml:space="preserve"> </w:t>
+      </w:r>
+      <w:r>
+        <w:rPr>
+          <w:b/>
+          <w:bCs/>
+        </w:rPr>
+        <w:t>single team should own a bounded context. The overlapping model</w:t>
+      </w:r>
+      <w:r>
+        <w:rPr>
+          <w:rFonts w:hint="eastAsia"/>
+          <w:b/>
+          <w:bCs/>
+        </w:rPr>
+        <w:t>—</w:t>
+      </w:r>
+      <w:r>
+        <w:rPr>
+          <w:b/>
+          <w:bCs/>
+        </w:rPr>
+        <w:t>the</w:t>
+      </w:r>
+      <w:r>
+        <w:rPr>
+          <w:b/>
+          <w:bCs/>
+        </w:rPr>
+        <w:t xml:space="preserve"> </w:t>
+      </w:r>
+      <w:r>
+        <w:rPr>
+          <w:b/>
+          <w:bCs/>
+        </w:rPr>
+        <w:t>shared kernel</w:t>
+      </w:r>
+      <w:r>
+        <w:rPr>
+          <w:rFonts w:hint="eastAsia"/>
+          <w:b/>
+          <w:bCs/>
+        </w:rPr>
+        <w:t>—</w:t>
+      </w:r>
+      <w:r>
+        <w:rPr>
+          <w:b/>
+          <w:bCs/>
+        </w:rPr>
+        <w:t>is, in effect, being developed by multiple teams.</w:t>
       </w:r>
     </w:p>
     <w:p>
       <w:pPr>
         <w:pStyle w:val="NoSpacing"/>
       </w:pPr>
-      <w:r>
-        <w:t>change the most: the core subdomains.</w:t>
-      </w:r>
     </w:p>
     <w:p>
       <w:pPr>
         <w:pStyle w:val="NoSpacing"/>
       </w:pPr>
       <w:r>
-        <w:t>In a sense, the shared kernel pattern contradicts the principles of bounded contexts</w:t>
+        <w:rPr>
+          <w:b/>
+          <w:bCs/>
+        </w:rPr>
+        <w:t>That</w:t>
+      </w:r>
+      <w:r>
+        <w:rPr>
+          <w:b/>
+          <w:bCs/>
+        </w:rPr>
+        <w:t>’</w:t>
+      </w:r>
+      <w:r>
+        <w:rPr>
+          <w:b/>
+          <w:bCs/>
+        </w:rPr>
+        <w:t>s the reason why the use of a shared kernel has to be justified.</w:t>
+      </w:r>
+      <w:r>
+        <w:t xml:space="preserve"> It</w:t>
+      </w:r>
+      <w:r>
+        <w:t>’</w:t>
+      </w:r>
+      <w:r>
+        <w:t>s a pragmatic</w:t>
       </w:r>
     </w:p>
     <w:p>
@@ -1681,158 +1854,234 @@
         <w:pStyle w:val="NoSpacing"/>
       </w:pPr>
       <w:r>
-        <w:t>introduced in the previous chapter. If the participating bounded contexts are not</w:t>
+        <w:t>exception that should be considered carefully.</w:t>
       </w:r>
     </w:p>
     <w:p>
       <w:pPr>
         <w:pStyle w:val="NoSpacing"/>
       </w:pPr>
-      <w:r>
-        <w:t>implemented by the same team, introducing a shared kernel contradicts the principle</w:t>
-      </w:r>
     </w:p>
     <w:p>
       <w:pPr>
         <w:pStyle w:val="NoSpacing"/>
       </w:pPr>
       <w:r>
-        <w:t>that a single team should own a bounded context. The overlapping model</w:t>
+        <w:rPr>
+          <w:highlight w:val="yellow"/>
+        </w:rPr>
+        <w:lastRenderedPageBreak/>
+        <w:t>A common use case for implementing</w:t>
+      </w:r>
+      <w:r>
+        <w:rPr>
+          <w:highlight w:val="yellow"/>
+        </w:rPr>
+        <w:t xml:space="preserve"> </w:t>
+      </w:r>
+      <w:r>
+        <w:rPr>
+          <w:highlight w:val="yellow"/>
+        </w:rPr>
+        <w:t>a shared kernel is when communication or collaboration issues prevent implementing</w:t>
+      </w:r>
+      <w:r>
+        <w:rPr>
+          <w:highlight w:val="yellow"/>
+        </w:rPr>
+        <w:t xml:space="preserve"> </w:t>
+      </w:r>
+      <w:r>
+        <w:rPr>
+          <w:highlight w:val="yellow"/>
+        </w:rPr>
+        <w:t>the partnership pattern</w:t>
       </w:r>
       <w:r>
         <w:rPr>
           <w:rFonts w:hint="eastAsia"/>
+          <w:highlight w:val="yellow"/>
         </w:rPr>
         <w:t>—</w:t>
       </w:r>
       <w:r>
-        <w:t>the</w:t>
+        <w:rPr>
+          <w:highlight w:val="yellow"/>
+        </w:rPr>
+        <w:t>for example, because of geographical constraints or organizational</w:t>
+      </w:r>
+      <w:r>
+        <w:rPr>
+          <w:highlight w:val="yellow"/>
+        </w:rPr>
+        <w:t xml:space="preserve"> </w:t>
+      </w:r>
+      <w:r>
+        <w:rPr>
+          <w:highlight w:val="yellow"/>
+        </w:rPr>
+        <w:t>politics.</w:t>
       </w:r>
     </w:p>
     <w:p>
       <w:pPr>
         <w:pStyle w:val="NoSpacing"/>
       </w:pPr>
-      <w:r>
-        <w:t>shared kernel</w:t>
-      </w:r>
-      <w:r>
-        <w:rPr>
-          <w:rFonts w:hint="eastAsia"/>
-        </w:rPr>
-        <w:t>—</w:t>
-      </w:r>
-      <w:r>
-        <w:t>is, in effect, being developed by multiple teams.</w:t>
-      </w:r>
     </w:p>
     <w:p>
       <w:pPr>
         <w:pStyle w:val="NoSpacing"/>
       </w:pPr>
       <w:r>
-        <w:t>That</w:t>
-      </w:r>
-      <w:r>
-        <w:rPr>
-          <w:rFonts w:hint="eastAsia"/>
-        </w:rPr>
-        <w:t>’</w:t>
-      </w:r>
-      <w:r>
-        <w:t>s the reason why the use of a shared kernel has to be justified. It</w:t>
-      </w:r>
-      <w:r>
-        <w:rPr>
-          <w:rFonts w:hint="eastAsia"/>
-        </w:rPr>
-        <w:t>’</w:t>
-      </w:r>
-      <w:r>
-        <w:t>s a pragmatic</w:t>
+        <w:t>Implementing a closely related functionality without proper coordination</w:t>
+      </w:r>
+      <w:r>
+        <w:t xml:space="preserve"> </w:t>
+      </w:r>
+      <w:r>
+        <w:t>will result in integration issues, desynchronized models, and arguments about</w:t>
+      </w:r>
+      <w:r>
+        <w:t xml:space="preserve"> </w:t>
+      </w:r>
+      <w:r>
+        <w:t>which model is better designed.</w:t>
       </w:r>
     </w:p>
     <w:p>
       <w:pPr>
         <w:pStyle w:val="NoSpacing"/>
       </w:pPr>
-      <w:r>
-        <w:t>exception that should be considered carefully. A common use case for implementing</w:t>
-      </w:r>
     </w:p>
     <w:p>
       <w:pPr>
         <w:pStyle w:val="NoSpacing"/>
-      </w:pPr>
-      <w:r>
-        <w:t>a shared kernel is when communication or collaboration issues prevent implementing</w:t>
+        <w:rPr>
+          <w:b/>
+          <w:bCs/>
+        </w:rPr>
+      </w:pPr>
+      <w:r>
+        <w:rPr>
+          <w:b/>
+          <w:bCs/>
+        </w:rPr>
+        <w:t>Minimizing the shared kernel</w:t>
+      </w:r>
+      <w:r>
+        <w:rPr>
+          <w:b/>
+          <w:bCs/>
+        </w:rPr>
+        <w:t>’</w:t>
+      </w:r>
+      <w:r>
+        <w:rPr>
+          <w:b/>
+          <w:bCs/>
+        </w:rPr>
+        <w:t>s scope controls the</w:t>
+      </w:r>
+      <w:r>
+        <w:rPr>
+          <w:b/>
+          <w:bCs/>
+        </w:rPr>
+        <w:t xml:space="preserve"> </w:t>
+      </w:r>
+      <w:r>
+        <w:rPr>
+          <w:b/>
+          <w:bCs/>
+        </w:rPr>
+        <w:t>scope of cascading changes</w:t>
+      </w:r>
+      <w:r>
+        <w:t xml:space="preserve">, and </w:t>
+      </w:r>
+      <w:r>
+        <w:rPr>
+          <w:b/>
+          <w:bCs/>
+        </w:rPr>
+        <w:t>triggering integration tests for each change is a way</w:t>
+      </w:r>
+      <w:r>
+        <w:rPr>
+          <w:b/>
+          <w:bCs/>
+        </w:rPr>
+        <w:t xml:space="preserve"> </w:t>
+      </w:r>
+      <w:r>
+        <w:rPr>
+          <w:b/>
+          <w:bCs/>
+        </w:rPr>
+        <w:t>to enforce early detection of integration issues</w:t>
+      </w:r>
+      <w:r>
+        <w:rPr>
+          <w:b/>
+          <w:bCs/>
+          <w:color w:val="FF0000"/>
+        </w:rPr>
+        <w:t>.</w:t>
+      </w:r>
+      <w:r>
+        <w:rPr>
+          <w:b/>
+          <w:bCs/>
+          <w:color w:val="FF0000"/>
+        </w:rPr>
+        <w:t>(BUT HOW?)</w:t>
       </w:r>
     </w:p>
     <w:p>
       <w:pPr>
         <w:pStyle w:val="NoSpacing"/>
       </w:pPr>
-      <w:r>
-        <w:t>the partnership pattern</w:t>
-      </w:r>
-      <w:r>
-        <w:rPr>
-          <w:rFonts w:hint="eastAsia"/>
-        </w:rPr>
-        <w:t>—</w:t>
-      </w:r>
-      <w:r>
-        <w:t>for example, because of geographical constraints or organizational</w:t>
-      </w:r>
     </w:p>
     <w:p>
       <w:pPr>
         <w:pStyle w:val="NoSpacing"/>
-      </w:pPr>
-      <w:r>
-        <w:t>politics. Implementing a closely related functionality without proper coordination</w:t>
+        <w:rPr>
+          <w:highlight w:val="yellow"/>
+        </w:rPr>
+      </w:pPr>
+      <w:r>
+        <w:rPr>
+          <w:highlight w:val="yellow"/>
+        </w:rPr>
+        <w:t>Another common use case for applying the shared kernel pattern, albeit a temporary</w:t>
       </w:r>
     </w:p>
     <w:p>
       <w:pPr>
         <w:pStyle w:val="NoSpacing"/>
-      </w:pPr>
-      <w:r>
-        <w:t>will result in integration issues, desynchronized models, and arguments about</w:t>
+        <w:rPr>
+          <w:highlight w:val="yellow"/>
+        </w:rPr>
+      </w:pPr>
+      <w:r>
+        <w:rPr>
+          <w:highlight w:val="yellow"/>
+        </w:rPr>
+        <w:t>one, is the gradual modernization of a legacy system. In such a scenario, the shared</w:t>
       </w:r>
     </w:p>
     <w:p>
       <w:pPr>
         <w:pStyle w:val="NoSpacing"/>
-      </w:pPr>
-      <w:r>
-        <w:lastRenderedPageBreak/>
-        <w:t xml:space="preserve">which model is better </w:t>
-      </w:r>
-      <w:proofErr w:type="gramStart"/>
-      <w:r>
-        <w:t>designed.</w:t>
-      </w:r>
-      <w:proofErr w:type="gramEnd"/>
-      <w:r>
-        <w:t xml:space="preserve"> Minimizing the shared kernel</w:t>
-      </w:r>
-      <w:r>
-        <w:rPr>
-          <w:rFonts w:hint="eastAsia"/>
-        </w:rPr>
-        <w:t>’</w:t>
-      </w:r>
-      <w:r>
-        <w:t xml:space="preserve">s scope </w:t>
-      </w:r>
-      <w:proofErr w:type="gramStart"/>
-      <w:r>
-        <w:t>controls</w:t>
-      </w:r>
-      <w:proofErr w:type="gramEnd"/>
-      <w:r>
-        <w:t xml:space="preserve"> the</w:t>
+        <w:rPr>
+          <w:highlight w:val="yellow"/>
+        </w:rPr>
+      </w:pPr>
+      <w:r>
+        <w:rPr>
+          <w:highlight w:val="yellow"/>
+        </w:rPr>
+        <w:t>codebase can be a pragmatic intermediate solution for gradually decomposing the</w:t>
       </w:r>
     </w:p>
     <w:p>
@@ -1840,47 +2089,149 @@
         <w:pStyle w:val="NoSpacing"/>
       </w:pPr>
       <w:r>
-        <w:t>scope of cascading changes, and triggering integration tests for each change is a way</w:t>
+        <w:rPr>
+          <w:highlight w:val="yellow"/>
+        </w:rPr>
+        <w:t>system into bounded contexts.</w:t>
       </w:r>
     </w:p>
     <w:p>
       <w:pPr>
         <w:pStyle w:val="NoSpacing"/>
       </w:pPr>
-      <w:r>
-        <w:t>to enforce early detection of integration issues.</w:t>
-      </w:r>
     </w:p>
     <w:p>
       <w:pPr>
         <w:pStyle w:val="NoSpacing"/>
-      </w:pPr>
-      <w:r>
-        <w:t>Another common use case for applying the shared kernel pattern, albeit a temporary</w:t>
+        <w:rPr>
+          <w:highlight w:val="yellow"/>
+        </w:rPr>
+      </w:pPr>
+      <w:r>
+        <w:rPr>
+          <w:highlight w:val="yellow"/>
+        </w:rPr>
+        <w:t>Finally, a shared kernel can be a good fit for integrating bounded contexts owned and</w:t>
       </w:r>
     </w:p>
     <w:p>
       <w:pPr>
         <w:pStyle w:val="NoSpacing"/>
-      </w:pPr>
-      <w:r>
-        <w:t>one, is the gradual modernization of a legacy system. In such a scenario, the shared</w:t>
+        <w:rPr>
+          <w:highlight w:val="yellow"/>
+        </w:rPr>
+      </w:pPr>
+      <w:r>
+        <w:rPr>
+          <w:highlight w:val="yellow"/>
+        </w:rPr>
+        <w:t>implemented by the same team. In such a case, an ad hoc integration of the bounded</w:t>
       </w:r>
     </w:p>
     <w:p>
       <w:pPr>
         <w:pStyle w:val="NoSpacing"/>
-      </w:pPr>
-      <w:r>
-        <w:t>codebase can be a pragmatic intermediate solution for gradually decomposing the</w:t>
+        <w:rPr>
+          <w:highlight w:val="yellow"/>
+        </w:rPr>
+      </w:pPr>
+      <w:r>
+        <w:rPr>
+          <w:highlight w:val="yellow"/>
+        </w:rPr>
+        <w:t>contexts</w:t>
+      </w:r>
+      <w:r>
+        <w:rPr>
+          <w:rFonts w:hint="eastAsia"/>
+          <w:highlight w:val="yellow"/>
+        </w:rPr>
+        <w:t>—</w:t>
+      </w:r>
+      <w:r>
+        <w:rPr>
+          <w:highlight w:val="yellow"/>
+        </w:rPr>
+        <w:t>a partnership</w:t>
+      </w:r>
+      <w:r>
+        <w:rPr>
+          <w:rFonts w:hint="eastAsia"/>
+          <w:highlight w:val="yellow"/>
+        </w:rPr>
+        <w:t>—</w:t>
+      </w:r>
+      <w:r>
+        <w:rPr>
+          <w:highlight w:val="yellow"/>
+        </w:rPr>
+        <w:t xml:space="preserve">can </w:t>
+      </w:r>
+      <w:r>
+        <w:rPr>
+          <w:rFonts w:hint="eastAsia"/>
+          <w:highlight w:val="yellow"/>
+        </w:rPr>
+        <w:t>“</w:t>
+      </w:r>
+      <w:r>
+        <w:rPr>
+          <w:highlight w:val="yellow"/>
+        </w:rPr>
+        <w:t>wash out</w:t>
+      </w:r>
+      <w:r>
+        <w:rPr>
+          <w:rFonts w:hint="eastAsia"/>
+          <w:highlight w:val="yellow"/>
+        </w:rPr>
+        <w:t>”</w:t>
+      </w:r>
+      <w:r>
+        <w:rPr>
+          <w:highlight w:val="yellow"/>
+        </w:rPr>
+        <w:t xml:space="preserve"> the contexts</w:t>
+      </w:r>
+      <w:r>
+        <w:rPr>
+          <w:rFonts w:hint="eastAsia"/>
+          <w:highlight w:val="yellow"/>
+        </w:rPr>
+        <w:t>’</w:t>
+      </w:r>
+      <w:r>
+        <w:rPr>
+          <w:highlight w:val="yellow"/>
+        </w:rPr>
+        <w:t xml:space="preserve"> boundaries over time. A</w:t>
       </w:r>
     </w:p>
     <w:p>
       <w:pPr>
         <w:pStyle w:val="NoSpacing"/>
-      </w:pPr>
-      <w:r>
-        <w:t>system into bounded contexts.</w:t>
+        <w:rPr>
+          <w:highlight w:val="yellow"/>
+        </w:rPr>
+      </w:pPr>
+      <w:r>
+        <w:rPr>
+          <w:highlight w:val="yellow"/>
+        </w:rPr>
+        <w:t>shared kernel can be used for explicitly defining the bounded contexts</w:t>
+      </w:r>
+      <w:r>
+        <w:rPr>
+          <w:rFonts w:hint="eastAsia"/>
+          <w:highlight w:val="yellow"/>
+        </w:rPr>
+        <w:t>’</w:t>
+      </w:r>
+      <w:r>
+        <w:rPr>
+          <w:highlight w:val="yellow"/>
+        </w:rPr>
+        <w:t xml:space="preserve"> integration</w:t>
       </w:r>
     </w:p>
     <w:p>
@@ -1888,68 +2239,23 @@
         <w:pStyle w:val="NoSpacing"/>
       </w:pPr>
       <w:r>
-        <w:t>Finally, a shared kernel can be a good fit for integrating bounded contexts owned and</w:t>
+        <w:rPr>
+          <w:highlight w:val="yellow"/>
+        </w:rPr>
+        <w:t>contracts.</w:t>
       </w:r>
     </w:p>
     <w:p>
       <w:pPr>
-        <w:pStyle w:val="NoSpacing"/>
-      </w:pPr>
-      <w:r>
-        <w:t>implemented by the same team. In such a case, an ad hoc integration of the bounded</w:t>
-      </w:r>
+        <w:jc w:val="center"/>
+      </w:pPr>
     </w:p>
     <w:p>
       <w:pPr>
-        <w:pStyle w:val="NoSpacing"/>
-      </w:pPr>
-      <w:r>
-        <w:t>contexts</w:t>
-      </w:r>
-      <w:r>
-        <w:rPr>
-          <w:rFonts w:hint="eastAsia"/>
-        </w:rPr>
-        <w:t>—</w:t>
-      </w:r>
-      <w:r>
-        <w:t>a partnership</w:t>
-      </w:r>
-      <w:r>
-        <w:rPr>
-          <w:rFonts w:hint="eastAsia"/>
-        </w:rPr>
-        <w:t>—</w:t>
-      </w:r>
-      <w:r>
-        <w:t xml:space="preserve">can </w:t>
-      </w:r>
-      <w:r>
-        <w:rPr>
-          <w:rFonts w:hint="eastAsia"/>
-        </w:rPr>
-        <w:t>“</w:t>
-      </w:r>
-      <w:r>
-        <w:t>wash out</w:t>
-      </w:r>
-      <w:r>
-        <w:rPr>
-          <w:rFonts w:hint="eastAsia"/>
-        </w:rPr>
-        <w:t>”</w:t>
-      </w:r>
-      <w:r>
-        <w:t xml:space="preserve"> the contexts</w:t>
-      </w:r>
-      <w:r>
-        <w:rPr>
-          <w:rFonts w:hint="eastAsia"/>
-        </w:rPr>
-        <w:t>’</w:t>
-      </w:r>
-      <w:r>
-        <w:t xml:space="preserve"> boundaries over time. A</w:t>
+        <w:pStyle w:val="Heading1"/>
+      </w:pPr>
+      <w:r>
+        <w:t>Customer-Supplier</w:t>
       </w:r>
     </w:p>
     <w:p>
@@ -1957,16 +2263,22 @@
         <w:pStyle w:val="NoSpacing"/>
       </w:pPr>
       <w:r>
-        <w:t>shared kernel can be used for explicitly defining the bounded contexts</w:t>
+        <w:t>The second group of collaboration patterns we</w:t>
+      </w:r>
+      <w:r>
+        <w:t>’</w:t>
+      </w:r>
+      <w:r>
+        <w:t>ll examine is the customer</w:t>
       </w:r>
       <w:r>
         <w:rPr>
           <w:rFonts w:hint="eastAsia"/>
         </w:rPr>
-        <w:t>’</w:t>
-      </w:r>
-      <w:r>
-        <w:t xml:space="preserve"> integration</w:t>
+        <w:t>–</w:t>
+      </w:r>
+      <w:r>
+        <w:t>supplier</w:t>
       </w:r>
     </w:p>
     <w:p>
@@ -1974,13 +2286,998 @@
         <w:pStyle w:val="NoSpacing"/>
       </w:pPr>
       <w:r>
-        <w:t>contracts.</w:t>
+        <w:t>patterns. one of the bounded contexts</w:t>
+      </w:r>
+      <w:r>
+        <w:rPr>
+          <w:rFonts w:hint="eastAsia"/>
+        </w:rPr>
+        <w:t>—</w:t>
+      </w:r>
+      <w:r>
+        <w:t>the supplier</w:t>
+      </w:r>
+      <w:r>
+        <w:rPr>
+          <w:rFonts w:hint="eastAsia"/>
+        </w:rPr>
+        <w:t>—</w:t>
+      </w:r>
+      <w:r>
+        <w:t>provides</w:t>
+      </w:r>
+      <w:r>
+        <w:t xml:space="preserve"> </w:t>
+      </w:r>
+      <w:r>
+        <w:t xml:space="preserve">a service for its customers. The service provider is </w:t>
+      </w:r>
+      <w:r>
+        <w:rPr>
+          <w:rFonts w:hint="eastAsia"/>
+        </w:rPr>
+        <w:t>“</w:t>
+      </w:r>
+      <w:r>
+        <w:t>upstream</w:t>
+      </w:r>
+      <w:r>
+        <w:rPr>
+          <w:rFonts w:hint="eastAsia"/>
+        </w:rPr>
+        <w:t>”</w:t>
+      </w:r>
+      <w:r>
+        <w:t xml:space="preserve"> and the customer</w:t>
+      </w:r>
+      <w:r>
+        <w:t xml:space="preserve"> </w:t>
+      </w:r>
+      <w:r>
+        <w:t xml:space="preserve">or consumer is </w:t>
+      </w:r>
+      <w:r>
+        <w:rPr>
+          <w:rFonts w:hint="eastAsia"/>
+        </w:rPr>
+        <w:t>“</w:t>
+      </w:r>
+      <w:r>
+        <w:t>downstream.</w:t>
       </w:r>
     </w:p>
     <w:p>
       <w:pPr>
+        <w:pStyle w:val="NoSpacing"/>
+      </w:pPr>
+    </w:p>
+    <w:p>
+      <w:pPr>
+        <w:pStyle w:val="NoSpacing"/>
         <w:jc w:val="center"/>
       </w:pPr>
+      <w:r>
+        <w:rPr>
+          <w:noProof/>
+        </w:rPr>
+        <w:drawing>
+          <wp:inline distT="0" distB="0" distL="0" distR="0" wp14:anchorId="7FE45B47" wp14:editId="4F61E2A4">
+            <wp:extent cx="3331028" cy="1528423"/>
+            <wp:effectExtent l="0" t="0" r="3175" b="0"/>
+            <wp:docPr id="3" name="Picture 3"/>
+            <wp:cNvGraphicFramePr>
+              <a:graphicFrameLocks xmlns:a="http://schemas.openxmlformats.org/drawingml/2006/main" noChangeAspect="1"/>
+            </wp:cNvGraphicFramePr>
+            <a:graphic xmlns:a="http://schemas.openxmlformats.org/drawingml/2006/main">
+              <a:graphicData uri="http://schemas.openxmlformats.org/drawingml/2006/picture">
+                <pic:pic xmlns:pic="http://schemas.openxmlformats.org/drawingml/2006/picture">
+                  <pic:nvPicPr>
+                    <pic:cNvPr id="1" name=""/>
+                    <pic:cNvPicPr/>
+                  </pic:nvPicPr>
+                  <pic:blipFill>
+                    <a:blip r:embed="rId10"/>
+                    <a:stretch>
+                      <a:fillRect/>
+                    </a:stretch>
+                  </pic:blipFill>
+                  <pic:spPr>
+                    <a:xfrm>
+                      <a:off x="0" y="0"/>
+                      <a:ext cx="3352560" cy="1538303"/>
+                    </a:xfrm>
+                    <a:prstGeom prst="rect">
+                      <a:avLst/>
+                    </a:prstGeom>
+                  </pic:spPr>
+                </pic:pic>
+              </a:graphicData>
+            </a:graphic>
+          </wp:inline>
+        </w:drawing>
+      </w:r>
+    </w:p>
+    <w:p>
+      <w:pPr>
+        <w:pStyle w:val="NoSpacing"/>
+        <w:jc w:val="center"/>
+      </w:pPr>
+    </w:p>
+    <w:p>
+      <w:pPr>
+        <w:pStyle w:val="NoSpacing"/>
+        <w:rPr>
+          <w:b/>
+          <w:bCs/>
+        </w:rPr>
+      </w:pPr>
+      <w:r>
+        <w:t xml:space="preserve">Unlike in the cooperation case, both </w:t>
+      </w:r>
+      <w:r>
+        <w:rPr>
+          <w:b/>
+          <w:bCs/>
+        </w:rPr>
+        <w:t>teams</w:t>
+      </w:r>
+      <w:r>
+        <w:t xml:space="preserve"> (upstream and downstream) can succeed</w:t>
+      </w:r>
+      <w:r>
+        <w:t xml:space="preserve"> </w:t>
+      </w:r>
+      <w:r>
+        <w:t>independently</w:t>
+      </w:r>
+      <w:r>
+        <w:t>(</w:t>
+      </w:r>
+      <w:r>
+        <w:rPr>
+          <w:i/>
+          <w:iCs/>
+          <w:sz w:val="18"/>
+          <w:szCs w:val="18"/>
+        </w:rPr>
+        <w:t>I add: he says teams meaning unlike the cooperation situation, teams’ success is not dependent on each other</w:t>
+      </w:r>
+      <w:r>
+        <w:t>)</w:t>
+      </w:r>
+      <w:r>
+        <w:t xml:space="preserve">. </w:t>
+      </w:r>
+      <w:r>
+        <w:rPr>
+          <w:b/>
+          <w:bCs/>
+        </w:rPr>
+        <w:t>Consequently, in most cases we have an imbalance of power</w:t>
+      </w:r>
+      <w:r>
+        <w:t xml:space="preserve">: </w:t>
+      </w:r>
+      <w:r>
+        <w:rPr>
+          <w:b/>
+          <w:bCs/>
+        </w:rPr>
+        <w:t>either</w:t>
+      </w:r>
+      <w:r>
+        <w:t xml:space="preserve"> </w:t>
+      </w:r>
+      <w:r>
+        <w:t xml:space="preserve">the upstream or the downstream team </w:t>
+      </w:r>
+      <w:r>
+        <w:rPr>
+          <w:b/>
+          <w:bCs/>
+        </w:rPr>
+        <w:t>can dictate</w:t>
+      </w:r>
+      <w:r>
+        <w:t xml:space="preserve"> the integration contract.</w:t>
+      </w:r>
+      <w:r>
+        <w:t xml:space="preserve"> </w:t>
+      </w:r>
+      <w:r>
+        <w:t xml:space="preserve">This section will discuss </w:t>
+      </w:r>
+      <w:r>
+        <w:rPr>
+          <w:b/>
+          <w:bCs/>
+        </w:rPr>
+        <w:t>three patterns addressing such power differences: the conformist,</w:t>
+      </w:r>
+      <w:r>
+        <w:rPr>
+          <w:b/>
+          <w:bCs/>
+        </w:rPr>
+        <w:t xml:space="preserve"> </w:t>
+      </w:r>
+      <w:r>
+        <w:rPr>
+          <w:b/>
+          <w:bCs/>
+        </w:rPr>
+        <w:t>anti</w:t>
+      </w:r>
+      <w:r>
+        <w:rPr>
+          <w:b/>
+          <w:bCs/>
+        </w:rPr>
+        <w:t>-</w:t>
+      </w:r>
+      <w:r>
+        <w:rPr>
+          <w:b/>
+          <w:bCs/>
+        </w:rPr>
+        <w:t>corruption layer, and open-host service patterns.</w:t>
+      </w:r>
+    </w:p>
+    <w:p>
+      <w:pPr>
+        <w:pStyle w:val="Heading2"/>
+      </w:pPr>
+      <w:r>
+        <w:lastRenderedPageBreak/>
+        <w:t>Conformist</w:t>
+      </w:r>
+    </w:p>
+    <w:p>
+      <w:pPr>
+        <w:rPr>
+          <w:i/>
+          <w:iCs/>
+          <w:sz w:val="20"/>
+          <w:szCs w:val="20"/>
+        </w:rPr>
+      </w:pPr>
+      <w:r>
+        <w:rPr>
+          <w:i/>
+          <w:iCs/>
+          <w:sz w:val="20"/>
+          <w:szCs w:val="20"/>
+        </w:rPr>
+        <w:t>I add: in this model the consumer accepts the upstream service as is and may not use some fields of its model for example. Which is differ</w:t>
+      </w:r>
+      <w:r>
+        <w:rPr>
+          <w:i/>
+          <w:iCs/>
+          <w:sz w:val="20"/>
+          <w:szCs w:val="20"/>
+        </w:rPr>
+        <w:t>ent from what we have with the anti-</w:t>
+      </w:r>
+      <w:r>
+        <w:rPr>
+          <w:i/>
+          <w:iCs/>
+          <w:sz w:val="20"/>
+          <w:szCs w:val="20"/>
+        </w:rPr>
+        <w:t>corruption</w:t>
+      </w:r>
+      <w:r>
+        <w:rPr>
+          <w:i/>
+          <w:iCs/>
+          <w:sz w:val="20"/>
+          <w:szCs w:val="20"/>
+        </w:rPr>
+        <w:t xml:space="preserve"> layer that translates the upstream service to the consumer’s acceptable model.</w:t>
+      </w:r>
+    </w:p>
+    <w:p>
+      <w:pPr>
+        <w:pStyle w:val="NoSpacing"/>
+      </w:pPr>
+      <w:r>
+        <w:t>In some cases, the balance of power favors the upstream team, which has no real</w:t>
+      </w:r>
+    </w:p>
+    <w:p>
+      <w:pPr>
+        <w:pStyle w:val="NoSpacing"/>
+      </w:pPr>
+      <w:r>
+        <w:t>motivation to support its clients</w:t>
+      </w:r>
+      <w:r>
+        <w:t xml:space="preserve">’ </w:t>
+      </w:r>
+      <w:r>
+        <w:t>needs.</w:t>
+      </w:r>
+    </w:p>
+    <w:p>
+      <w:pPr>
+        <w:pStyle w:val="NoSpacing"/>
+      </w:pPr>
+    </w:p>
+    <w:p>
+      <w:pPr>
+        <w:pStyle w:val="NoSpacing"/>
+      </w:pPr>
+      <w:r>
+        <w:t xml:space="preserve">Instead, it just </w:t>
+      </w:r>
+      <w:r>
+        <w:rPr>
+          <w:b/>
+          <w:bCs/>
+        </w:rPr>
+        <w:t>provides the integration contract,</w:t>
+      </w:r>
+      <w:r>
+        <w:rPr>
+          <w:b/>
+          <w:bCs/>
+        </w:rPr>
+        <w:t xml:space="preserve"> </w:t>
+      </w:r>
+      <w:r>
+        <w:rPr>
+          <w:b/>
+          <w:bCs/>
+        </w:rPr>
+        <w:t>defined according to its own model</w:t>
+      </w:r>
+      <w:r>
+        <w:rPr>
+          <w:rFonts w:hint="eastAsia"/>
+        </w:rPr>
+        <w:t>—</w:t>
+      </w:r>
+      <w:r>
+        <w:t>take it or leave it. Such power imbalances</w:t>
+      </w:r>
+      <w:r>
+        <w:t xml:space="preserve"> </w:t>
+      </w:r>
+      <w:r>
+        <w:rPr>
+          <w:b/>
+          <w:bCs/>
+        </w:rPr>
+        <w:t>can be caused by integration with service providers that are external to the organization</w:t>
+      </w:r>
+      <w:r>
+        <w:rPr>
+          <w:b/>
+          <w:bCs/>
+        </w:rPr>
+        <w:t xml:space="preserve"> </w:t>
+      </w:r>
+      <w:r>
+        <w:rPr>
+          <w:b/>
+          <w:bCs/>
+        </w:rPr>
+        <w:t>or simply by organizational politics.</w:t>
+      </w:r>
+    </w:p>
+    <w:p>
+      <w:pPr>
+        <w:pStyle w:val="NoSpacing"/>
+      </w:pPr>
+    </w:p>
+    <w:p>
+      <w:pPr>
+        <w:pStyle w:val="NoSpacing"/>
+      </w:pPr>
+      <w:r>
+        <w:rPr>
+          <w:b/>
+          <w:bCs/>
+        </w:rPr>
+        <w:t>If the downstream team can accept the upstream team</w:t>
+      </w:r>
+      <w:r>
+        <w:rPr>
+          <w:b/>
+          <w:bCs/>
+        </w:rPr>
+        <w:t>’</w:t>
+      </w:r>
+      <w:r>
+        <w:rPr>
+          <w:b/>
+          <w:bCs/>
+        </w:rPr>
+        <w:t>s model, the bounded contexts</w:t>
+      </w:r>
+      <w:r>
+        <w:rPr>
+          <w:b/>
+          <w:bCs/>
+        </w:rPr>
+        <w:t>’</w:t>
+      </w:r>
+      <w:r>
+        <w:rPr>
+          <w:rFonts w:hint="eastAsia"/>
+          <w:b/>
+          <w:bCs/>
+        </w:rPr>
+        <w:t xml:space="preserve"> </w:t>
+      </w:r>
+      <w:r>
+        <w:rPr>
+          <w:b/>
+          <w:bCs/>
+        </w:rPr>
+        <w:t xml:space="preserve">relationship is called </w:t>
+      </w:r>
+      <w:r>
+        <w:rPr>
+          <w:rFonts w:ascii="MinionPro-It" w:eastAsia="MinionPro-It" w:cs="MinionPro-It"/>
+          <w:b/>
+          <w:bCs/>
+          <w:i/>
+          <w:iCs/>
+        </w:rPr>
+        <w:t>conformist</w:t>
+      </w:r>
+      <w:r>
+        <w:t>. The downstream conforms to the upstream bounded</w:t>
+      </w:r>
+      <w:r>
+        <w:t xml:space="preserve"> </w:t>
+      </w:r>
+      <w:r>
+        <w:t>context</w:t>
+      </w:r>
+      <w:r>
+        <w:t>’</w:t>
+      </w:r>
+      <w:r>
+        <w:t xml:space="preserve">s model, as shown </w:t>
+      </w:r>
+      <w:r>
+        <w:t>below</w:t>
+      </w:r>
+      <w:r>
+        <w:t>:</w:t>
+      </w:r>
+    </w:p>
+    <w:p>
+      <w:pPr>
+        <w:pStyle w:val="NoSpacing"/>
+        <w:rPr>
+          <w:b/>
+          <w:bCs/>
+        </w:rPr>
+      </w:pPr>
+    </w:p>
+    <w:p>
+      <w:pPr>
+        <w:pStyle w:val="NoSpacing"/>
+        <w:jc w:val="center"/>
+      </w:pPr>
+      <w:r>
+        <w:rPr>
+          <w:noProof/>
+        </w:rPr>
+        <w:drawing>
+          <wp:inline distT="0" distB="0" distL="0" distR="0" wp14:anchorId="62FE34C9" wp14:editId="760C09DC">
+            <wp:extent cx="2980706" cy="916636"/>
+            <wp:effectExtent l="0" t="0" r="0" b="0"/>
+            <wp:docPr id="4" name="Picture 4"/>
+            <wp:cNvGraphicFramePr>
+              <a:graphicFrameLocks xmlns:a="http://schemas.openxmlformats.org/drawingml/2006/main" noChangeAspect="1"/>
+            </wp:cNvGraphicFramePr>
+            <a:graphic xmlns:a="http://schemas.openxmlformats.org/drawingml/2006/main">
+              <a:graphicData uri="http://schemas.openxmlformats.org/drawingml/2006/picture">
+                <pic:pic xmlns:pic="http://schemas.openxmlformats.org/drawingml/2006/picture">
+                  <pic:nvPicPr>
+                    <pic:cNvPr id="1" name=""/>
+                    <pic:cNvPicPr/>
+                  </pic:nvPicPr>
+                  <pic:blipFill>
+                    <a:blip r:embed="rId11"/>
+                    <a:stretch>
+                      <a:fillRect/>
+                    </a:stretch>
+                  </pic:blipFill>
+                  <pic:spPr>
+                    <a:xfrm>
+                      <a:off x="0" y="0"/>
+                      <a:ext cx="3014120" cy="926912"/>
+                    </a:xfrm>
+                    <a:prstGeom prst="rect">
+                      <a:avLst/>
+                    </a:prstGeom>
+                  </pic:spPr>
+                </pic:pic>
+              </a:graphicData>
+            </a:graphic>
+          </wp:inline>
+        </w:drawing>
+      </w:r>
+    </w:p>
+    <w:p>
+      <w:pPr>
+        <w:pStyle w:val="NoSpacing"/>
+      </w:pPr>
+      <w:r>
+        <w:t>The downstream team</w:t>
+      </w:r>
+      <w:r>
+        <w:t>’</w:t>
+      </w:r>
+      <w:r>
+        <w:t>s decision to give up some of its autonomy can be justified in</w:t>
+      </w:r>
+    </w:p>
+    <w:p>
+      <w:pPr>
+        <w:pStyle w:val="NoSpacing"/>
+        <w:rPr>
+          <w:b/>
+          <w:bCs/>
+        </w:rPr>
+      </w:pPr>
+      <w:r>
+        <w:t xml:space="preserve">multiple ways. </w:t>
+      </w:r>
+      <w:r>
+        <w:rPr>
+          <w:b/>
+          <w:bCs/>
+        </w:rPr>
+        <w:t>For example, the contract exposed by the upstream team may be an</w:t>
+      </w:r>
+    </w:p>
+    <w:p>
+      <w:pPr>
+        <w:pStyle w:val="NoSpacing"/>
+        <w:rPr>
+          <w:b/>
+          <w:bCs/>
+        </w:rPr>
+      </w:pPr>
+      <w:r>
+        <w:rPr>
+          <w:b/>
+          <w:bCs/>
+        </w:rPr>
+        <w:t>industry-standard, well-established model, or it may just be good enough for the</w:t>
+      </w:r>
+    </w:p>
+    <w:p>
+      <w:pPr>
+        <w:pStyle w:val="NoSpacing"/>
+        <w:rPr>
+          <w:b/>
+          <w:bCs/>
+        </w:rPr>
+      </w:pPr>
+      <w:r>
+        <w:rPr>
+          <w:b/>
+          <w:bCs/>
+        </w:rPr>
+        <w:t>downstream team</w:t>
+      </w:r>
+      <w:r>
+        <w:rPr>
+          <w:b/>
+          <w:bCs/>
+        </w:rPr>
+        <w:t>’</w:t>
+      </w:r>
+      <w:r>
+        <w:rPr>
+          <w:b/>
+          <w:bCs/>
+        </w:rPr>
+        <w:t>s needs.</w:t>
+      </w:r>
+    </w:p>
+    <w:p>
+      <w:pPr>
+        <w:pStyle w:val="NoSpacing"/>
+      </w:pPr>
+    </w:p>
+    <w:p>
+      <w:pPr>
+        <w:pStyle w:val="NoSpacing"/>
+        <w:rPr>
+          <w:b/>
+          <w:bCs/>
+        </w:rPr>
+      </w:pPr>
+      <w:r>
+        <w:rPr>
+          <w:highlight w:val="yellow"/>
+        </w:rPr>
+        <w:t>The next</w:t>
+      </w:r>
+      <w:r>
+        <w:t xml:space="preserve"> pattern addresses the case in which </w:t>
+      </w:r>
+      <w:r>
+        <w:rPr>
+          <w:b/>
+          <w:bCs/>
+        </w:rPr>
+        <w:t xml:space="preserve">a consumer </w:t>
+      </w:r>
+      <w:r>
+        <w:rPr>
+          <w:b/>
+          <w:bCs/>
+          <w:highlight w:val="yellow"/>
+        </w:rPr>
+        <w:t>is not</w:t>
+      </w:r>
+      <w:r>
+        <w:rPr>
+          <w:b/>
+          <w:bCs/>
+        </w:rPr>
+        <w:t xml:space="preserve"> willing to accept the</w:t>
+      </w:r>
+    </w:p>
+    <w:p>
+      <w:pPr>
+        <w:pStyle w:val="NoSpacing"/>
+        <w:rPr>
+          <w:b/>
+          <w:bCs/>
+        </w:rPr>
+      </w:pPr>
+      <w:r>
+        <w:rPr>
+          <w:b/>
+          <w:bCs/>
+        </w:rPr>
+        <w:t>S</w:t>
+      </w:r>
+      <w:r>
+        <w:rPr>
+          <w:b/>
+          <w:bCs/>
+        </w:rPr>
+        <w:t>upplier</w:t>
+      </w:r>
+      <w:r>
+        <w:rPr>
+          <w:b/>
+          <w:bCs/>
+        </w:rPr>
+        <w:t>’</w:t>
+      </w:r>
+      <w:r>
+        <w:rPr>
+          <w:b/>
+          <w:bCs/>
+        </w:rPr>
+        <w:t>s model.</w:t>
+      </w:r>
+    </w:p>
+    <w:p>
+      <w:pPr>
+        <w:pStyle w:val="Heading2"/>
+      </w:pPr>
+      <w:r>
+        <w:t>Anticorruption</w:t>
+      </w:r>
+      <w:r>
+        <w:t xml:space="preserve"> Layer</w:t>
+      </w:r>
+    </w:p>
+    <w:p>
+      <w:pPr>
+        <w:pStyle w:val="NoSpacing"/>
+      </w:pPr>
+      <w:r>
+        <w:t>As in the conformist pattern, the balance of power in this relationship is still skewed</w:t>
+      </w:r>
+    </w:p>
+    <w:p>
+      <w:pPr>
+        <w:pStyle w:val="NoSpacing"/>
+      </w:pPr>
+      <w:r>
+        <w:t>toward the upstream service. However, in this case, the downstream bounded context</w:t>
+      </w:r>
+    </w:p>
+    <w:p>
+      <w:pPr>
+        <w:pStyle w:val="NoSpacing"/>
+      </w:pPr>
+      <w:r>
+        <w:t>is not willing to conform. Instead, it can translate the upstream bounded context</w:t>
+      </w:r>
+      <w:r>
+        <w:rPr>
+          <w:rFonts w:hint="eastAsia"/>
+        </w:rPr>
+        <w:t>’</w:t>
+      </w:r>
+      <w:r>
+        <w:t>s</w:t>
+      </w:r>
+    </w:p>
+    <w:p>
+      <w:pPr>
+        <w:pStyle w:val="NoSpacing"/>
+      </w:pPr>
+      <w:r>
+        <w:t>model into a model tailored to its own needs via an anticorruption layer, as shown in</w:t>
+      </w:r>
+    </w:p>
+    <w:p>
+      <w:pPr>
+        <w:pStyle w:val="NoSpacing"/>
+      </w:pPr>
+    </w:p>
+    <w:p>
+      <w:pPr>
+        <w:jc w:val="center"/>
+      </w:pPr>
+      <w:r>
+        <w:rPr>
+          <w:noProof/>
+        </w:rPr>
+        <w:drawing>
+          <wp:inline distT="0" distB="0" distL="0" distR="0" wp14:anchorId="6DFEC572" wp14:editId="63872F63">
+            <wp:extent cx="3253839" cy="1422132"/>
+            <wp:effectExtent l="0" t="0" r="3810" b="6985"/>
+            <wp:docPr id="5" name="Picture 5"/>
+            <wp:cNvGraphicFramePr>
+              <a:graphicFrameLocks xmlns:a="http://schemas.openxmlformats.org/drawingml/2006/main" noChangeAspect="1"/>
+            </wp:cNvGraphicFramePr>
+            <a:graphic xmlns:a="http://schemas.openxmlformats.org/drawingml/2006/main">
+              <a:graphicData uri="http://schemas.openxmlformats.org/drawingml/2006/picture">
+                <pic:pic xmlns:pic="http://schemas.openxmlformats.org/drawingml/2006/picture">
+                  <pic:nvPicPr>
+                    <pic:cNvPr id="1" name=""/>
+                    <pic:cNvPicPr/>
+                  </pic:nvPicPr>
+                  <pic:blipFill>
+                    <a:blip r:embed="rId12"/>
+                    <a:stretch>
+                      <a:fillRect/>
+                    </a:stretch>
+                  </pic:blipFill>
+                  <pic:spPr>
+                    <a:xfrm>
+                      <a:off x="0" y="0"/>
+                      <a:ext cx="3280037" cy="1433582"/>
+                    </a:xfrm>
+                    <a:prstGeom prst="rect">
+                      <a:avLst/>
+                    </a:prstGeom>
+                  </pic:spPr>
+                </pic:pic>
+              </a:graphicData>
+            </a:graphic>
+          </wp:inline>
+        </w:drawing>
+      </w:r>
+    </w:p>
+    <w:p>
+      <w:pPr>
+        <w:pStyle w:val="NoSpacing"/>
+      </w:pPr>
+      <w:r>
+        <w:t>The anticorruption layer pattern addresses scenarios in which it is not desirable or</w:t>
+      </w:r>
+    </w:p>
+    <w:p>
+      <w:pPr>
+        <w:pStyle w:val="NoSpacing"/>
+      </w:pPr>
+      <w:r>
+        <w:t>worth the effort to conform to the supplier</w:t>
+      </w:r>
+      <w:r>
+        <w:rPr>
+          <w:rFonts w:hint="eastAsia"/>
+        </w:rPr>
+        <w:t>’</w:t>
+      </w:r>
+      <w:r>
+        <w:t>s model, such as the following:</w:t>
+      </w:r>
+    </w:p>
+    <w:p>
+      <w:pPr>
+        <w:pStyle w:val="Heading3"/>
+      </w:pPr>
+      <w:r>
+        <w:lastRenderedPageBreak/>
+        <w:t>When the downstream bounded context contains a core subdomain</w:t>
+      </w:r>
+    </w:p>
+    <w:p>
+      <w:pPr>
+        <w:pStyle w:val="NoSpacing"/>
+      </w:pPr>
+      <w:r>
+        <w:t>A core subdomain</w:t>
+      </w:r>
+      <w:r>
+        <w:t>’</w:t>
+      </w:r>
+      <w:r>
+        <w:t>s model requires extra attention, and adhering to the supplier</w:t>
+      </w:r>
+      <w:r>
+        <w:t>’</w:t>
+      </w:r>
+      <w:r>
+        <w:t>s</w:t>
+      </w:r>
+    </w:p>
+    <w:p>
+      <w:pPr>
+        <w:pStyle w:val="NoSpacing"/>
+      </w:pPr>
+      <w:r>
+        <w:t>model might impede the modeling of the problem domain.</w:t>
+      </w:r>
+    </w:p>
+    <w:p>
+      <w:pPr>
+        <w:pStyle w:val="NoSpacing"/>
+      </w:pPr>
+    </w:p>
+    <w:p>
+      <w:pPr>
+        <w:pStyle w:val="Heading3"/>
+      </w:pPr>
+      <w:r>
+        <w:t>When the upstream model is inefficient or inconvenient for the consumer</w:t>
+      </w:r>
+      <w:r>
+        <w:t>’</w:t>
+      </w:r>
+      <w:r>
+        <w:t>s needs</w:t>
+      </w:r>
+    </w:p>
+    <w:p>
+      <w:pPr>
+        <w:pStyle w:val="NoSpacing"/>
+      </w:pPr>
+      <w:r>
+        <w:t>If a bounded context conforms to a mess, it risks becoming a mess itself. That is</w:t>
+      </w:r>
+      <w:r>
+        <w:t xml:space="preserve"> </w:t>
+      </w:r>
+      <w:r>
+        <w:t>often the case when integrating with legacy systems.</w:t>
+      </w:r>
+    </w:p>
+    <w:p>
+      <w:pPr>
+        <w:pStyle w:val="Heading3"/>
+      </w:pPr>
+      <w:r>
+        <w:t>When the supplier</w:t>
+      </w:r>
+      <w:r>
+        <w:t>’</w:t>
+      </w:r>
+      <w:r>
+        <w:t>s contract changes often</w:t>
+      </w:r>
+    </w:p>
+    <w:p>
+      <w:pPr>
+        <w:pStyle w:val="NoSpacing"/>
+      </w:pPr>
+      <w:r>
+        <w:t>The consumer wants to protect its model from frequent changes. With an anticorruption</w:t>
+      </w:r>
+    </w:p>
+    <w:p>
+      <w:pPr>
+        <w:pStyle w:val="NoSpacing"/>
+      </w:pPr>
+      <w:r>
+        <w:t>layer, the changes in the supplier</w:t>
+      </w:r>
+      <w:r>
+        <w:rPr>
+          <w:rFonts w:hint="eastAsia"/>
+        </w:rPr>
+        <w:t>’</w:t>
+      </w:r>
+      <w:r>
+        <w:t>s model only affect the translation</w:t>
+      </w:r>
+      <w:r>
+        <w:t xml:space="preserve"> </w:t>
+      </w:r>
+      <w:r>
+        <w:t>mechanism.</w:t>
+      </w:r>
+    </w:p>
+    <w:p>
+      <w:pPr>
+        <w:pStyle w:val="NoSpacing"/>
+      </w:pPr>
+    </w:p>
+    <w:p>
+      <w:pPr>
+        <w:pStyle w:val="NoSpacing"/>
+      </w:pPr>
+      <w:r>
+        <w:t>From a modeling perspective, the translation of the supplier</w:t>
+      </w:r>
+      <w:r>
+        <w:rPr>
+          <w:rFonts w:hint="eastAsia"/>
+        </w:rPr>
+        <w:t>’</w:t>
+      </w:r>
+      <w:r>
+        <w:t>s model isolates the</w:t>
+      </w:r>
+      <w:r>
+        <w:t xml:space="preserve"> </w:t>
+      </w:r>
+      <w:r>
+        <w:t>downstream consumer from foreign concepts that are not relevant to its bounded</w:t>
+      </w:r>
+      <w:r>
+        <w:t xml:space="preserve"> </w:t>
+      </w:r>
+      <w:r>
+        <w:t>context. Hence, it simplifies the consumer</w:t>
+      </w:r>
+      <w:r>
+        <w:t>’</w:t>
+      </w:r>
+      <w:r>
+        <w:t>s ubiquitous language and model.</w:t>
+      </w:r>
+    </w:p>
+    <w:p/>
+    <w:p>
+      <w:pPr>
+        <w:pStyle w:val="NoSpacing"/>
+      </w:pPr>
+      <w:r>
+        <w:t xml:space="preserve">In </w:t>
+      </w:r>
+      <w:r>
+        <w:rPr>
+          <w:color w:val="9A0000"/>
+        </w:rPr>
+        <w:t>Chapter 9</w:t>
+      </w:r>
+      <w:r>
+        <w:rPr>
+          <w:color w:val="9A0000"/>
+        </w:rPr>
+        <w:t xml:space="preserve"> of the book</w:t>
+      </w:r>
+      <w:r>
+        <w:t xml:space="preserve">, </w:t>
+      </w:r>
+      <w:r>
+        <w:t>he</w:t>
+      </w:r>
+      <w:r>
+        <w:t xml:space="preserve"> will explore the different ways to implement an anticorruption layer.</w:t>
+      </w:r>
     </w:p>
     <w:sectPr>
       <w:pgSz w:w="12240" w:h="15840"/>

</xml_diff>

<commit_message>
learn about the open-host service model
</commit_message>
<xml_diff>
--- a/software-architecture/domain-driven-design/integrating-bounded-contexts.docx
+++ b/software-architecture/domain-driven-design/integrating-bounded-contexts.docx
@@ -1001,7 +1001,15 @@
         <w:pStyle w:val="NoSpacing"/>
       </w:pPr>
       <w:r>
-        <w:t>both teams is needed to further minimize the integration feedback loop.</w:t>
+        <w:t xml:space="preserve">both teams </w:t>
+      </w:r>
+      <w:proofErr w:type="gramStart"/>
+      <w:r>
+        <w:t>is</w:t>
+      </w:r>
+      <w:proofErr w:type="gramEnd"/>
+      <w:r>
+        <w:t xml:space="preserve"> needed to further minimize the integration feedback loop.</w:t>
       </w:r>
     </w:p>
     <w:p>
@@ -1535,7 +1543,15 @@
         <w:pStyle w:val="NoSpacing"/>
       </w:pPr>
       <w:r>
-        <w:t>bounded contexts leads to inconsistencies in a model: bounded contexts may rely on</w:t>
+        <w:t xml:space="preserve">bounded contexts </w:t>
+      </w:r>
+      <w:proofErr w:type="gramStart"/>
+      <w:r>
+        <w:t>leads</w:t>
+      </w:r>
+      <w:proofErr w:type="gramEnd"/>
+      <w:r>
+        <w:t xml:space="preserve"> to inconsistencies in a model: bounded contexts may rely on</w:t>
       </w:r>
       <w:r>
         <w:t xml:space="preserve"> </w:t>
@@ -2997,17 +3013,33 @@
     <w:p>
       <w:pPr>
         <w:pStyle w:val="NoSpacing"/>
-      </w:pPr>
-      <w:r>
-        <w:t>is not willing to conform. Instead, it can translate the upstream bounded context</w:t>
-      </w:r>
-      <w:r>
-        <w:rPr>
-          <w:rFonts w:hint="eastAsia"/>
+        <w:rPr>
+          <w:b/>
+          <w:bCs/>
+        </w:rPr>
+      </w:pPr>
+      <w:r>
+        <w:t xml:space="preserve">is not willing to conform. Instead, </w:t>
+      </w:r>
+      <w:r>
+        <w:rPr>
+          <w:b/>
+          <w:bCs/>
+        </w:rPr>
+        <w:t>it can translate the upstream bounded context</w:t>
+      </w:r>
+      <w:r>
+        <w:rPr>
+          <w:b/>
+          <w:bCs/>
         </w:rPr>
         <w:t>’</w:t>
       </w:r>
       <w:r>
+        <w:rPr>
+          <w:b/>
+          <w:bCs/>
+        </w:rPr>
         <w:t>s</w:t>
       </w:r>
     </w:p>
@@ -3016,7 +3048,14 @@
         <w:pStyle w:val="NoSpacing"/>
       </w:pPr>
       <w:r>
-        <w:t>model into a model tailored to its own needs via an anticorruption layer, as shown in</w:t>
+        <w:rPr>
+          <w:b/>
+          <w:bCs/>
+        </w:rPr>
+        <w:t>model into a model tailored to its own needs</w:t>
+      </w:r>
+      <w:r>
+        <w:t xml:space="preserve"> via an anticorruption layer, as shown in</w:t>
       </w:r>
     </w:p>
     <w:p>
@@ -3085,9 +3124,6 @@
         <w:t>worth the effort to conform to the supplier</w:t>
       </w:r>
       <w:r>
-        <w:rPr>
-          <w:rFonts w:hint="eastAsia"/>
-        </w:rPr>
         <w:t>’</w:t>
       </w:r>
       <w:r>
@@ -3122,60 +3158,66 @@
       <w:r>
         <w:t>s</w:t>
       </w:r>
+      <w:r>
+        <w:t xml:space="preserve"> </w:t>
+      </w:r>
+      <w:r>
+        <w:t>model might impede the modeling of the problem domain.</w:t>
+      </w:r>
     </w:p>
     <w:p>
       <w:pPr>
         <w:pStyle w:val="NoSpacing"/>
       </w:pPr>
-      <w:r>
-        <w:t>model might impede the modeling of the problem domain.</w:t>
-      </w:r>
     </w:p>
     <w:p>
       <w:pPr>
-        <w:pStyle w:val="NoSpacing"/>
-      </w:pPr>
+        <w:pStyle w:val="Heading3"/>
+      </w:pPr>
+      <w:r>
+        <w:t>When the upstream model is inefficient or inconvenient for the consumer</w:t>
+      </w:r>
+      <w:r>
+        <w:t>’</w:t>
+      </w:r>
+      <w:r>
+        <w:t>s needs</w:t>
+      </w:r>
     </w:p>
     <w:p>
       <w:pPr>
-        <w:pStyle w:val="Heading3"/>
-      </w:pPr>
-      <w:r>
-        <w:t>When the upstream model is inefficient or inconvenient for the consumer</w:t>
-      </w:r>
-      <w:r>
-        <w:t>’</w:t>
-      </w:r>
-      <w:r>
-        <w:t>s needs</w:t>
+        <w:pStyle w:val="NoSpacing"/>
+      </w:pPr>
+      <w:r>
+        <w:t>If a bounded context conforms to a mess, it risks becoming a mess itself. That is</w:t>
+      </w:r>
+      <w:r>
+        <w:t xml:space="preserve"> </w:t>
+      </w:r>
+      <w:r>
+        <w:t>often the case when integrating with legacy systems.</w:t>
       </w:r>
     </w:p>
     <w:p>
       <w:pPr>
-        <w:pStyle w:val="NoSpacing"/>
-      </w:pPr>
-      <w:r>
-        <w:t>If a bounded context conforms to a mess, it risks becoming a mess itself. That is</w:t>
-      </w:r>
-      <w:r>
-        <w:t xml:space="preserve"> </w:t>
-      </w:r>
-      <w:r>
-        <w:t>often the case when integrating with legacy systems.</w:t>
+        <w:pStyle w:val="Heading3"/>
+      </w:pPr>
+      <w:r>
+        <w:t>When the supplier</w:t>
+      </w:r>
+      <w:r>
+        <w:t>’</w:t>
+      </w:r>
+      <w:r>
+        <w:t>s contract changes often</w:t>
       </w:r>
     </w:p>
     <w:p>
       <w:pPr>
-        <w:pStyle w:val="Heading3"/>
-      </w:pPr>
-      <w:r>
-        <w:t>When the supplier</w:t>
-      </w:r>
-      <w:r>
-        <w:t>’</w:t>
-      </w:r>
-      <w:r>
-        <w:t>s contract changes often</w:t>
+        <w:pStyle w:val="NoSpacing"/>
+      </w:pPr>
+      <w:r>
+        <w:t>The consumer wants to protect its model from frequent changes. With an anticorruption</w:t>
       </w:r>
     </w:p>
     <w:p>
@@ -3183,101 +3225,840 @@
         <w:pStyle w:val="NoSpacing"/>
       </w:pPr>
       <w:r>
-        <w:t>The consumer wants to protect its model from frequent changes. With an anticorruption</w:t>
+        <w:t>layer, the changes in the supplier</w:t>
+      </w:r>
+      <w:r>
+        <w:t>’</w:t>
+      </w:r>
+      <w:r>
+        <w:t>s model only affect the translation</w:t>
+      </w:r>
+      <w:r>
+        <w:t xml:space="preserve"> </w:t>
+      </w:r>
+      <w:r>
+        <w:t>mechanism.</w:t>
       </w:r>
     </w:p>
     <w:p>
       <w:pPr>
         <w:pStyle w:val="NoSpacing"/>
       </w:pPr>
-      <w:r>
-        <w:t>layer, the changes in the supplier</w:t>
-      </w:r>
-      <w:r>
-        <w:rPr>
-          <w:rFonts w:hint="eastAsia"/>
-        </w:rPr>
-        <w:t>’</w:t>
-      </w:r>
-      <w:r>
-        <w:t>s model only affect the translation</w:t>
-      </w:r>
-      <w:r>
-        <w:t xml:space="preserve"> </w:t>
-      </w:r>
-      <w:r>
-        <w:t>mechanism.</w:t>
-      </w:r>
     </w:p>
     <w:p>
       <w:pPr>
         <w:pStyle w:val="NoSpacing"/>
-      </w:pPr>
+        <w:rPr>
+          <w:b/>
+          <w:bCs/>
+        </w:rPr>
+      </w:pPr>
+      <w:r>
+        <w:rPr>
+          <w:highlight w:val="yellow"/>
+        </w:rPr>
+        <w:t>From a modeling perspective</w:t>
+      </w:r>
+      <w:r>
+        <w:t xml:space="preserve">, </w:t>
+      </w:r>
+      <w:r>
+        <w:rPr>
+          <w:b/>
+          <w:bCs/>
+          <w:highlight w:val="yellow"/>
+        </w:rPr>
+        <w:t>the translation of the supplier</w:t>
+      </w:r>
+      <w:r>
+        <w:rPr>
+          <w:b/>
+          <w:bCs/>
+          <w:highlight w:val="yellow"/>
+        </w:rPr>
+        <w:t>’</w:t>
+      </w:r>
+      <w:r>
+        <w:rPr>
+          <w:b/>
+          <w:bCs/>
+          <w:highlight w:val="yellow"/>
+        </w:rPr>
+        <w:t>s model isolates the</w:t>
+      </w:r>
+      <w:r>
+        <w:rPr>
+          <w:b/>
+          <w:bCs/>
+          <w:highlight w:val="yellow"/>
+        </w:rPr>
+        <w:t xml:space="preserve"> </w:t>
+      </w:r>
+      <w:r>
+        <w:rPr>
+          <w:b/>
+          <w:bCs/>
+          <w:highlight w:val="yellow"/>
+        </w:rPr>
+        <w:t>downstream consumer from foreign concepts that are not relevant to its bounded</w:t>
+      </w:r>
+      <w:r>
+        <w:rPr>
+          <w:b/>
+          <w:bCs/>
+          <w:highlight w:val="yellow"/>
+        </w:rPr>
+        <w:t xml:space="preserve"> </w:t>
+      </w:r>
+      <w:r>
+        <w:rPr>
+          <w:b/>
+          <w:bCs/>
+          <w:highlight w:val="yellow"/>
+        </w:rPr>
+        <w:t>context.</w:t>
+      </w:r>
+      <w:r>
+        <w:rPr>
+          <w:b/>
+          <w:bCs/>
+        </w:rPr>
+        <w:t xml:space="preserve"> </w:t>
+      </w:r>
+      <w:r>
+        <w:rPr>
+          <w:b/>
+          <w:bCs/>
+        </w:rPr>
+        <w:t>Hence, it simplifies the consumer</w:t>
+      </w:r>
+      <w:r>
+        <w:rPr>
+          <w:b/>
+          <w:bCs/>
+        </w:rPr>
+        <w:t>’</w:t>
+      </w:r>
+      <w:r>
+        <w:rPr>
+          <w:b/>
+          <w:bCs/>
+        </w:rPr>
+        <w:t>s ubiquitous language and model.</w:t>
+      </w:r>
     </w:p>
     <w:p>
       <w:pPr>
         <w:pStyle w:val="NoSpacing"/>
-      </w:pPr>
-      <w:r>
-        <w:t>From a modeling perspective, the translation of the supplier</w:t>
-      </w:r>
-      <w:r>
-        <w:rPr>
-          <w:rFonts w:hint="eastAsia"/>
+        <w:rPr>
+          <w:b/>
+          <w:bCs/>
+        </w:rPr>
+      </w:pPr>
+    </w:p>
+    <w:p>
+      <w:pPr>
+        <w:pStyle w:val="NoSpacing"/>
+      </w:pPr>
+      <w:r>
+        <w:t xml:space="preserve">In </w:t>
+      </w:r>
+      <w:r>
+        <w:rPr>
+          <w:color w:val="9A0000"/>
+        </w:rPr>
+        <w:t>Chapter 9 of the book</w:t>
+      </w:r>
+      <w:r>
+        <w:t xml:space="preserve">, </w:t>
+      </w:r>
+      <w:r>
+        <w:t>he</w:t>
+      </w:r>
+      <w:r>
+        <w:t xml:space="preserve"> will explore the different ways to implement an anticorruption layer.</w:t>
+      </w:r>
+    </w:p>
+    <w:p>
+      <w:pPr>
+        <w:pStyle w:val="NoSpacing"/>
+      </w:pPr>
+    </w:p>
+    <w:p>
+      <w:pPr>
+        <w:pStyle w:val="Heading2"/>
+      </w:pPr>
+      <w:r>
+        <w:t>Open-Host Service</w:t>
+      </w:r>
+    </w:p>
+    <w:p>
+      <w:pPr>
+        <w:pStyle w:val="NoSpacing"/>
+      </w:pPr>
+      <w:r>
+        <w:t xml:space="preserve">This pattern addresses cases in which the </w:t>
+      </w:r>
+      <w:r>
+        <w:rPr>
+          <w:b/>
+          <w:bCs/>
+        </w:rPr>
+        <w:t>power is skewed toward the consumers.</w:t>
+      </w:r>
+    </w:p>
+    <w:p>
+      <w:pPr>
+        <w:pStyle w:val="NoSpacing"/>
+      </w:pPr>
+      <w:r>
+        <w:t>The supplier is interested in protecting its consumers and providing the best service</w:t>
+      </w:r>
+      <w:r>
+        <w:t xml:space="preserve"> </w:t>
+      </w:r>
+      <w:r>
+        <w:t>possible.</w:t>
+      </w:r>
+    </w:p>
+    <w:p>
+      <w:pPr>
+        <w:pStyle w:val="NoSpacing"/>
+      </w:pPr>
+    </w:p>
+    <w:p>
+      <w:pPr>
+        <w:pStyle w:val="NoSpacing"/>
+        <w:rPr>
+          <w:b/>
+          <w:bCs/>
+        </w:rPr>
+      </w:pPr>
+      <w:r>
+        <w:t>To protect the consumers from changes</w:t>
+      </w:r>
+      <w:r>
+        <w:t>,</w:t>
+      </w:r>
+      <w:r>
+        <w:t xml:space="preserve"> in its implementation model, </w:t>
+      </w:r>
+      <w:r>
+        <w:rPr>
+          <w:b/>
+          <w:bCs/>
+        </w:rPr>
+        <w:t>the upstream</w:t>
+      </w:r>
+    </w:p>
+    <w:p>
+      <w:pPr>
+        <w:pStyle w:val="NoSpacing"/>
+        <w:rPr>
+          <w:b/>
+          <w:bCs/>
+        </w:rPr>
+      </w:pPr>
+      <w:r>
+        <w:rPr>
+          <w:b/>
+          <w:bCs/>
+        </w:rPr>
+        <w:t>supplier decouples the implementation model from the public interface.</w:t>
+      </w:r>
+      <w:r>
+        <w:t xml:space="preserve"> This </w:t>
+      </w:r>
+      <w:r>
+        <w:rPr>
+          <w:b/>
+          <w:bCs/>
+        </w:rPr>
+        <w:t>decoupling</w:t>
+      </w:r>
+      <w:r>
+        <w:rPr>
+          <w:b/>
+          <w:bCs/>
+        </w:rPr>
+        <w:t xml:space="preserve"> </w:t>
+      </w:r>
+      <w:r>
+        <w:rPr>
+          <w:b/>
+          <w:bCs/>
+        </w:rPr>
+        <w:t>allows the supplier to evolve its implementation and public models at different</w:t>
+      </w:r>
+      <w:r>
+        <w:rPr>
+          <w:b/>
+          <w:bCs/>
+        </w:rPr>
+        <w:t xml:space="preserve"> </w:t>
+      </w:r>
+      <w:r>
+        <w:rPr>
+          <w:b/>
+          <w:bCs/>
+        </w:rPr>
+        <w:t>rates</w:t>
+      </w:r>
+      <w:r>
+        <w:t xml:space="preserve">, as shown in </w:t>
+      </w:r>
+      <w:r>
+        <w:rPr>
+          <w:color w:val="9A0000"/>
+        </w:rPr>
+        <w:t>Figure 4-6</w:t>
+      </w:r>
+      <w:r>
+        <w:t>.</w:t>
+      </w:r>
+    </w:p>
+    <w:p>
+      <w:pPr>
+        <w:pStyle w:val="NoSpacing"/>
+        <w:jc w:val="center"/>
+      </w:pPr>
+      <w:r>
+        <w:rPr>
+          <w:noProof/>
+        </w:rPr>
+        <w:drawing>
+          <wp:inline distT="0" distB="0" distL="0" distR="0" wp14:anchorId="33E4EB1F" wp14:editId="7657CB39">
+            <wp:extent cx="3129149" cy="1415725"/>
+            <wp:effectExtent l="0" t="0" r="0" b="0"/>
+            <wp:docPr id="6" name="Picture 6"/>
+            <wp:cNvGraphicFramePr>
+              <a:graphicFrameLocks xmlns:a="http://schemas.openxmlformats.org/drawingml/2006/main" noChangeAspect="1"/>
+            </wp:cNvGraphicFramePr>
+            <a:graphic xmlns:a="http://schemas.openxmlformats.org/drawingml/2006/main">
+              <a:graphicData uri="http://schemas.openxmlformats.org/drawingml/2006/picture">
+                <pic:pic xmlns:pic="http://schemas.openxmlformats.org/drawingml/2006/picture">
+                  <pic:nvPicPr>
+                    <pic:cNvPr id="1" name=""/>
+                    <pic:cNvPicPr/>
+                  </pic:nvPicPr>
+                  <pic:blipFill>
+                    <a:blip r:embed="rId13"/>
+                    <a:stretch>
+                      <a:fillRect/>
+                    </a:stretch>
+                  </pic:blipFill>
+                  <pic:spPr>
+                    <a:xfrm>
+                      <a:off x="0" y="0"/>
+                      <a:ext cx="3160104" cy="1429730"/>
+                    </a:xfrm>
+                    <a:prstGeom prst="rect">
+                      <a:avLst/>
+                    </a:prstGeom>
+                  </pic:spPr>
+                </pic:pic>
+              </a:graphicData>
+            </a:graphic>
+          </wp:inline>
+        </w:drawing>
+      </w:r>
+    </w:p>
+    <w:p>
+      <w:pPr>
+        <w:pStyle w:val="NoSpacing"/>
+      </w:pPr>
+    </w:p>
+    <w:p>
+      <w:pPr>
+        <w:pStyle w:val="NoSpacing"/>
+        <w:rPr>
+          <w:b/>
+          <w:bCs/>
+        </w:rPr>
+      </w:pPr>
+      <w:r>
+        <w:rPr>
+          <w:b/>
+          <w:bCs/>
+        </w:rPr>
+        <w:t>The supplier</w:t>
+      </w:r>
+      <w:r>
+        <w:rPr>
+          <w:b/>
+          <w:bCs/>
         </w:rPr>
         <w:t>’</w:t>
       </w:r>
       <w:r>
-        <w:t>s model isolates the</w:t>
-      </w:r>
-      <w:r>
+        <w:rPr>
+          <w:b/>
+          <w:bCs/>
+        </w:rPr>
+        <w:t xml:space="preserve">s public interface is not intended to conform to </w:t>
+      </w:r>
+      <w:r>
+        <w:rPr>
+          <w:b/>
+          <w:bCs/>
+          <w:highlight w:val="yellow"/>
+        </w:rPr>
+        <w:t>its</w:t>
+      </w:r>
+      <w:r>
+        <w:rPr>
+          <w:b/>
+          <w:bCs/>
+        </w:rPr>
+        <w:t xml:space="preserve"> ubiquitous language.</w:t>
+      </w:r>
+    </w:p>
+    <w:p>
+      <w:pPr>
+        <w:pStyle w:val="NoSpacing"/>
+      </w:pPr>
+      <w:r>
+        <w:t>Instead, it is intended to expose a protocol convenient for the consumers, expressed</w:t>
+      </w:r>
+    </w:p>
+    <w:p>
+      <w:pPr>
+        <w:pStyle w:val="NoSpacing"/>
+        <w:rPr>
+          <w:b/>
+          <w:bCs/>
+          <w:color w:val="FF0000"/>
+        </w:rPr>
+      </w:pPr>
+      <w:r>
+        <w:t xml:space="preserve">in </w:t>
+      </w:r>
+      <w:r>
+        <w:rPr>
+          <w:b/>
+          <w:bCs/>
+        </w:rPr>
+        <w:t>an integration-oriented language</w:t>
+      </w:r>
+      <w:r>
+        <w:t xml:space="preserve">. </w:t>
+      </w:r>
+      <w:r>
+        <w:rPr>
+          <w:b/>
+          <w:bCs/>
+        </w:rPr>
+        <w:t xml:space="preserve">As such, the public protocol is called the </w:t>
+      </w:r>
+      <w:r>
+        <w:rPr>
+          <w:rFonts w:ascii="MinionPro-It" w:eastAsia="MinionPro-It" w:cs="MinionPro-It"/>
+          <w:b/>
+          <w:bCs/>
+          <w:i/>
+          <w:iCs/>
+        </w:rPr>
+        <w:t>published</w:t>
+      </w:r>
+      <w:r>
+        <w:rPr>
+          <w:rFonts w:ascii="MinionPro-It" w:eastAsia="MinionPro-It" w:cs="MinionPro-It"/>
+          <w:b/>
+          <w:bCs/>
+          <w:i/>
+          <w:iCs/>
+        </w:rPr>
         <w:t xml:space="preserve"> </w:t>
       </w:r>
       <w:r>
-        <w:t>downstream consumer from foreign concepts that are not relevant to its bounded</w:t>
-      </w:r>
-      <w:r>
+        <w:rPr>
+          <w:rFonts w:ascii="MinionPro-It" w:eastAsia="MinionPro-It" w:cs="MinionPro-It"/>
+          <w:b/>
+          <w:bCs/>
+          <w:i/>
+          <w:iCs/>
+        </w:rPr>
+        <w:t>language</w:t>
+      </w:r>
+      <w:r>
+        <w:rPr>
+          <w:b/>
+          <w:bCs/>
+        </w:rPr>
+        <w:t>.</w:t>
+      </w:r>
+      <w:r>
+        <w:rPr>
+          <w:b/>
+          <w:bCs/>
+          <w:color w:val="FF0000"/>
+        </w:rPr>
+        <w:t>(</w:t>
+      </w:r>
+      <w:r>
+        <w:rPr>
+          <w:b/>
+          <w:bCs/>
+          <w:color w:val="FF0000"/>
+        </w:rPr>
+        <w:t>Read about this published language a little more</w:t>
+      </w:r>
+      <w:r>
+        <w:rPr>
+          <w:b/>
+          <w:bCs/>
+          <w:color w:val="FF0000"/>
+        </w:rPr>
+        <w:t>)</w:t>
+      </w:r>
+    </w:p>
+    <w:p>
+      <w:pPr>
+        <w:pStyle w:val="NoSpacing"/>
+        <w:rPr>
+          <w:rFonts w:ascii="MinionPro-It" w:eastAsia="MinionPro-It" w:cs="MinionPro-It"/>
+          <w:sz w:val="18"/>
+          <w:szCs w:val="18"/>
+        </w:rPr>
+      </w:pPr>
+    </w:p>
+    <w:p>
+      <w:pPr>
+        <w:pStyle w:val="NoSpacing"/>
+        <w:numPr>
+          <w:ilvl w:val="0"/>
+          <w:numId w:val="36"/>
+        </w:numPr>
+        <w:rPr>
+          <w:b/>
+          <w:bCs/>
+        </w:rPr>
+      </w:pPr>
+      <w:r>
+        <w:rPr>
+          <w:b/>
+          <w:bCs/>
+        </w:rPr>
+        <w:t>In a sense, the open-host service pattern is a reversal of the anticorruption layer pattern:</w:t>
+      </w:r>
+      <w:r>
+        <w:rPr>
+          <w:b/>
+          <w:bCs/>
+        </w:rPr>
         <w:t xml:space="preserve"> </w:t>
       </w:r>
       <w:r>
-        <w:t>context. Hence, it simplifies the consumer</w:t>
-      </w:r>
-      <w:r>
+        <w:t>instead of the consumer, the supplier implements the translation of its internal</w:t>
+      </w:r>
+      <w:r>
+        <w:t xml:space="preserve"> </w:t>
+      </w:r>
+      <w:r>
+        <w:t>model.</w:t>
+      </w:r>
+    </w:p>
+    <w:p>
+      <w:pPr>
+        <w:pStyle w:val="NoSpacing"/>
+        <w:rPr>
+          <w:b/>
+          <w:bCs/>
+        </w:rPr>
+      </w:pPr>
+    </w:p>
+    <w:p>
+      <w:pPr>
+        <w:pStyle w:val="NoSpacing"/>
+        <w:numPr>
+          <w:ilvl w:val="0"/>
+          <w:numId w:val="35"/>
+        </w:numPr>
+        <w:rPr>
+          <w:b/>
+          <w:bCs/>
+        </w:rPr>
+      </w:pPr>
+      <w:r>
+        <w:rPr>
+          <w:b/>
+          <w:bCs/>
+        </w:rPr>
+        <w:lastRenderedPageBreak/>
+        <w:t>Decoupling the bounded context</w:t>
+      </w:r>
+      <w:r>
+        <w:rPr>
+          <w:b/>
+          <w:bCs/>
+        </w:rPr>
         <w:t>’</w:t>
       </w:r>
       <w:r>
-        <w:t>s ubiquitous language and model.</w:t>
+        <w:rPr>
+          <w:b/>
+          <w:bCs/>
+        </w:rPr>
+        <w:t>s implementation and integration models gives the</w:t>
+      </w:r>
+      <w:r>
+        <w:rPr>
+          <w:b/>
+          <w:bCs/>
+        </w:rPr>
+        <w:t xml:space="preserve"> </w:t>
+      </w:r>
+      <w:r>
+        <w:rPr>
+          <w:b/>
+          <w:bCs/>
+        </w:rPr>
+        <w:t>upstream bounded context the freedom to evolve its implementation without affecting</w:t>
+      </w:r>
+      <w:r>
+        <w:rPr>
+          <w:b/>
+          <w:bCs/>
+        </w:rPr>
+        <w:t xml:space="preserve"> </w:t>
+      </w:r>
+      <w:r>
+        <w:rPr>
+          <w:b/>
+          <w:bCs/>
+        </w:rPr>
+        <w:t>the downstream contexts.</w:t>
+      </w:r>
+      <w:r>
+        <w:t xml:space="preserve"> Of course, that</w:t>
+      </w:r>
+      <w:r>
+        <w:t>’</w:t>
+      </w:r>
+      <w:r>
+        <w:t>s only possible if the modified</w:t>
+      </w:r>
+      <w:r>
+        <w:t xml:space="preserve"> </w:t>
+      </w:r>
+      <w:r>
+        <w:t>implementation</w:t>
+      </w:r>
+      <w:r>
+        <w:rPr>
+          <w:b/>
+          <w:bCs/>
+        </w:rPr>
+        <w:t xml:space="preserve"> </w:t>
+      </w:r>
+      <w:r>
+        <w:t>model can be translated into the published language the consumers are</w:t>
+      </w:r>
+      <w:r>
+        <w:rPr>
+          <w:b/>
+          <w:bCs/>
+        </w:rPr>
+        <w:t xml:space="preserve"> </w:t>
+      </w:r>
+      <w:r>
+        <w:t>already using.</w:t>
+      </w:r>
+    </w:p>
+    <w:p>
+      <w:pPr>
+        <w:pStyle w:val="NoSpacing"/>
+      </w:pPr>
+    </w:p>
+    <w:p>
+      <w:pPr>
+        <w:pStyle w:val="NoSpacing"/>
+        <w:numPr>
+          <w:ilvl w:val="0"/>
+          <w:numId w:val="34"/>
+        </w:numPr>
+      </w:pPr>
+      <w:r>
+        <w:rPr>
+          <w:b/>
+          <w:bCs/>
+        </w:rPr>
+        <w:t>Furthermore, the integration model</w:t>
+      </w:r>
+      <w:r>
+        <w:rPr>
+          <w:b/>
+          <w:bCs/>
+        </w:rPr>
+        <w:t>’</w:t>
+      </w:r>
+      <w:r>
+        <w:rPr>
+          <w:b/>
+          <w:bCs/>
+        </w:rPr>
+        <w:t>s decoupling allows the upstream bounded context</w:t>
+      </w:r>
+      <w:r>
+        <w:rPr>
+          <w:b/>
+          <w:bCs/>
+        </w:rPr>
+        <w:t xml:space="preserve"> </w:t>
+      </w:r>
+      <w:r>
+        <w:rPr>
+          <w:b/>
+          <w:bCs/>
+          <w:highlight w:val="yellow"/>
+        </w:rPr>
+        <w:t>to simultaneously expose multiple versions of the published language</w:t>
+      </w:r>
+      <w:r>
+        <w:rPr>
+          <w:b/>
+          <w:bCs/>
+        </w:rPr>
+        <w:t>,</w:t>
+      </w:r>
+      <w:r>
+        <w:t xml:space="preserve"> </w:t>
+      </w:r>
+      <w:r>
+        <w:rPr>
+          <w:b/>
+          <w:bCs/>
+          <w:highlight w:val="yellow"/>
+        </w:rPr>
+        <w:t>allowing</w:t>
+      </w:r>
+      <w:r>
+        <w:rPr>
+          <w:b/>
+          <w:bCs/>
+          <w:highlight w:val="yellow"/>
+        </w:rPr>
+        <w:t xml:space="preserve"> </w:t>
+      </w:r>
+      <w:r>
+        <w:rPr>
+          <w:b/>
+          <w:bCs/>
+          <w:highlight w:val="yellow"/>
+        </w:rPr>
+        <w:t>the consumer to migrate to the new version gradually</w:t>
+      </w:r>
+      <w:r>
+        <w:rPr>
+          <w:b/>
+          <w:bCs/>
+        </w:rPr>
+        <w:t xml:space="preserve"> </w:t>
+      </w:r>
+      <w:r>
+        <w:rPr>
+          <w:b/>
+          <w:bCs/>
+        </w:rPr>
+        <w:t>:</w:t>
+      </w:r>
+    </w:p>
+    <w:p>
+      <w:pPr>
+        <w:pStyle w:val="NoSpacing"/>
+        <w:ind w:left="720"/>
+      </w:pPr>
+    </w:p>
+    <w:p>
+      <w:pPr>
+        <w:pStyle w:val="NoSpacing"/>
+        <w:jc w:val="center"/>
+      </w:pPr>
+      <w:r>
+        <w:rPr>
+          <w:noProof/>
+        </w:rPr>
+        <w:drawing>
+          <wp:inline distT="0" distB="0" distL="0" distR="0" wp14:anchorId="035DE8CB" wp14:editId="08C19419">
+            <wp:extent cx="3924795" cy="1983748"/>
+            <wp:effectExtent l="0" t="0" r="0" b="0"/>
+            <wp:docPr id="7" name="Picture 7"/>
+            <wp:cNvGraphicFramePr>
+              <a:graphicFrameLocks xmlns:a="http://schemas.openxmlformats.org/drawingml/2006/main" noChangeAspect="1"/>
+            </wp:cNvGraphicFramePr>
+            <a:graphic xmlns:a="http://schemas.openxmlformats.org/drawingml/2006/main">
+              <a:graphicData uri="http://schemas.openxmlformats.org/drawingml/2006/picture">
+                <pic:pic xmlns:pic="http://schemas.openxmlformats.org/drawingml/2006/picture">
+                  <pic:nvPicPr>
+                    <pic:cNvPr id="1" name=""/>
+                    <pic:cNvPicPr/>
+                  </pic:nvPicPr>
+                  <pic:blipFill>
+                    <a:blip r:embed="rId14"/>
+                    <a:stretch>
+                      <a:fillRect/>
+                    </a:stretch>
+                  </pic:blipFill>
+                  <pic:spPr>
+                    <a:xfrm>
+                      <a:off x="0" y="0"/>
+                      <a:ext cx="3939758" cy="1991311"/>
+                    </a:xfrm>
+                    <a:prstGeom prst="rect">
+                      <a:avLst/>
+                    </a:prstGeom>
+                  </pic:spPr>
+                </pic:pic>
+              </a:graphicData>
+            </a:graphic>
+          </wp:inline>
+        </w:drawing>
       </w:r>
     </w:p>
     <w:p/>
     <w:p>
       <w:pPr>
+        <w:pStyle w:val="Heading1"/>
+      </w:pPr>
+      <w:r>
+        <w:t>Separate Ways</w:t>
+      </w:r>
+    </w:p>
+    <w:p>
+      <w:pPr>
         <w:pStyle w:val="NoSpacing"/>
       </w:pPr>
       <w:r>
-        <w:t xml:space="preserve">In </w:t>
-      </w:r>
-      <w:r>
-        <w:rPr>
-          <w:color w:val="9A0000"/>
-        </w:rPr>
-        <w:t>Chapter 9</w:t>
-      </w:r>
-      <w:r>
-        <w:rPr>
-          <w:color w:val="9A0000"/>
-        </w:rPr>
-        <w:t xml:space="preserve"> of the book</w:t>
-      </w:r>
-      <w:r>
-        <w:t xml:space="preserve">, </w:t>
-      </w:r>
-      <w:r>
-        <w:t>he</w:t>
-      </w:r>
-      <w:r>
-        <w:t xml:space="preserve"> will explore the different ways to implement an anticorruption layer.</w:t>
-      </w:r>
+        <w:t>The last collaboration option is not to collaborate at all. This pattern can arise for different</w:t>
+      </w:r>
+      <w:r>
+        <w:t xml:space="preserve"> </w:t>
+      </w:r>
+      <w:r>
+        <w:t>reasons, in cases where the teams are unwilling or unable to collaborate. We</w:t>
+      </w:r>
+      <w:r>
+        <w:t>’</w:t>
+      </w:r>
+      <w:r>
+        <w:t>ll</w:t>
+      </w:r>
+      <w:r>
+        <w:t xml:space="preserve"> </w:t>
+      </w:r>
+      <w:r>
+        <w:t>look at a few of them here.</w:t>
+      </w:r>
+    </w:p>
+    <w:p>
+      <w:pPr>
+        <w:pStyle w:val="NoSpacing"/>
+      </w:pPr>
+    </w:p>
+    <w:p>
+      <w:pPr>
+        <w:pStyle w:val="NoSpacing"/>
+      </w:pPr>
     </w:p>
     <w:sectPr>
       <w:pgSz w:w="12240" w:h="15840"/>
@@ -3825,6 +4606,119 @@
     </w:lvl>
   </w:abstractNum>
   <w:abstractNum w:abstractNumId="12" w15:restartNumberingAfterBreak="0">
+    <w:nsid w:val="0F8B6F20"/>
+    <w:multiLevelType w:val="hybridMultilevel"/>
+    <w:tmpl w:val="DE8AFD0C"/>
+    <w:lvl w:ilvl="0" w:tplc="04090001">
+      <w:start w:val="1"/>
+      <w:numFmt w:val="bullet"/>
+      <w:lvlText w:val=""/>
+      <w:lvlJc w:val="left"/>
+      <w:pPr>
+        <w:ind w:left="720" w:hanging="360"/>
+      </w:pPr>
+      <w:rPr>
+        <w:rFonts w:ascii="Symbol" w:hAnsi="Symbol" w:hint="default"/>
+      </w:rPr>
+    </w:lvl>
+    <w:lvl w:ilvl="1" w:tplc="04090003" w:tentative="1">
+      <w:start w:val="1"/>
+      <w:numFmt w:val="bullet"/>
+      <w:lvlText w:val="o"/>
+      <w:lvlJc w:val="left"/>
+      <w:pPr>
+        <w:ind w:left="1440" w:hanging="360"/>
+      </w:pPr>
+      <w:rPr>
+        <w:rFonts w:ascii="Courier New" w:hAnsi="Courier New" w:cs="Courier New" w:hint="default"/>
+      </w:rPr>
+    </w:lvl>
+    <w:lvl w:ilvl="2" w:tplc="04090005" w:tentative="1">
+      <w:start w:val="1"/>
+      <w:numFmt w:val="bullet"/>
+      <w:lvlText w:val=""/>
+      <w:lvlJc w:val="left"/>
+      <w:pPr>
+        <w:ind w:left="2160" w:hanging="360"/>
+      </w:pPr>
+      <w:rPr>
+        <w:rFonts w:ascii="Wingdings" w:hAnsi="Wingdings" w:hint="default"/>
+      </w:rPr>
+    </w:lvl>
+    <w:lvl w:ilvl="3" w:tplc="04090001" w:tentative="1">
+      <w:start w:val="1"/>
+      <w:numFmt w:val="bullet"/>
+      <w:lvlText w:val=""/>
+      <w:lvlJc w:val="left"/>
+      <w:pPr>
+        <w:ind w:left="2880" w:hanging="360"/>
+      </w:pPr>
+      <w:rPr>
+        <w:rFonts w:ascii="Symbol" w:hAnsi="Symbol" w:hint="default"/>
+      </w:rPr>
+    </w:lvl>
+    <w:lvl w:ilvl="4" w:tplc="04090003" w:tentative="1">
+      <w:start w:val="1"/>
+      <w:numFmt w:val="bullet"/>
+      <w:lvlText w:val="o"/>
+      <w:lvlJc w:val="left"/>
+      <w:pPr>
+        <w:ind w:left="3600" w:hanging="360"/>
+      </w:pPr>
+      <w:rPr>
+        <w:rFonts w:ascii="Courier New" w:hAnsi="Courier New" w:cs="Courier New" w:hint="default"/>
+      </w:rPr>
+    </w:lvl>
+    <w:lvl w:ilvl="5" w:tplc="04090005" w:tentative="1">
+      <w:start w:val="1"/>
+      <w:numFmt w:val="bullet"/>
+      <w:lvlText w:val=""/>
+      <w:lvlJc w:val="left"/>
+      <w:pPr>
+        <w:ind w:left="4320" w:hanging="360"/>
+      </w:pPr>
+      <w:rPr>
+        <w:rFonts w:ascii="Wingdings" w:hAnsi="Wingdings" w:hint="default"/>
+      </w:rPr>
+    </w:lvl>
+    <w:lvl w:ilvl="6" w:tplc="04090001" w:tentative="1">
+      <w:start w:val="1"/>
+      <w:numFmt w:val="bullet"/>
+      <w:lvlText w:val=""/>
+      <w:lvlJc w:val="left"/>
+      <w:pPr>
+        <w:ind w:left="5040" w:hanging="360"/>
+      </w:pPr>
+      <w:rPr>
+        <w:rFonts w:ascii="Symbol" w:hAnsi="Symbol" w:hint="default"/>
+      </w:rPr>
+    </w:lvl>
+    <w:lvl w:ilvl="7" w:tplc="04090003" w:tentative="1">
+      <w:start w:val="1"/>
+      <w:numFmt w:val="bullet"/>
+      <w:lvlText w:val="o"/>
+      <w:lvlJc w:val="left"/>
+      <w:pPr>
+        <w:ind w:left="5760" w:hanging="360"/>
+      </w:pPr>
+      <w:rPr>
+        <w:rFonts w:ascii="Courier New" w:hAnsi="Courier New" w:cs="Courier New" w:hint="default"/>
+      </w:rPr>
+    </w:lvl>
+    <w:lvl w:ilvl="8" w:tplc="04090005" w:tentative="1">
+      <w:start w:val="1"/>
+      <w:numFmt w:val="bullet"/>
+      <w:lvlText w:val=""/>
+      <w:lvlJc w:val="left"/>
+      <w:pPr>
+        <w:ind w:left="6480" w:hanging="360"/>
+      </w:pPr>
+      <w:rPr>
+        <w:rFonts w:ascii="Wingdings" w:hAnsi="Wingdings" w:hint="default"/>
+      </w:rPr>
+    </w:lvl>
+  </w:abstractNum>
+  <w:abstractNum w:abstractNumId="13" w15:restartNumberingAfterBreak="0">
     <w:nsid w:val="117D165B"/>
     <w:multiLevelType w:val="hybridMultilevel"/>
     <w:tmpl w:val="A358FD36"/>
@@ -3910,7 +4804,7 @@
       </w:pPr>
     </w:lvl>
   </w:abstractNum>
-  <w:abstractNum w:abstractNumId="13" w15:restartNumberingAfterBreak="0">
+  <w:abstractNum w:abstractNumId="14" w15:restartNumberingAfterBreak="0">
     <w:nsid w:val="14577E0E"/>
     <w:multiLevelType w:val="hybridMultilevel"/>
     <w:tmpl w:val="5776A6A6"/>
@@ -4023,7 +4917,7 @@
       </w:rPr>
     </w:lvl>
   </w:abstractNum>
-  <w:abstractNum w:abstractNumId="14" w15:restartNumberingAfterBreak="0">
+  <w:abstractNum w:abstractNumId="15" w15:restartNumberingAfterBreak="0">
     <w:nsid w:val="15730258"/>
     <w:multiLevelType w:val="hybridMultilevel"/>
     <w:tmpl w:val="5336A1C6"/>
@@ -4136,7 +5030,7 @@
       </w:rPr>
     </w:lvl>
   </w:abstractNum>
-  <w:abstractNum w:abstractNumId="15" w15:restartNumberingAfterBreak="0">
+  <w:abstractNum w:abstractNumId="16" w15:restartNumberingAfterBreak="0">
     <w:nsid w:val="1A9E4CF6"/>
     <w:multiLevelType w:val="hybridMultilevel"/>
     <w:tmpl w:val="91C83C70"/>
@@ -4249,7 +5143,7 @@
       </w:rPr>
     </w:lvl>
   </w:abstractNum>
-  <w:abstractNum w:abstractNumId="16" w15:restartNumberingAfterBreak="0">
+  <w:abstractNum w:abstractNumId="17" w15:restartNumberingAfterBreak="0">
     <w:nsid w:val="1B845F54"/>
     <w:multiLevelType w:val="hybridMultilevel"/>
     <w:tmpl w:val="E68AEA86"/>
@@ -4362,7 +5256,7 @@
       </w:rPr>
     </w:lvl>
   </w:abstractNum>
-  <w:abstractNum w:abstractNumId="17" w15:restartNumberingAfterBreak="0">
+  <w:abstractNum w:abstractNumId="18" w15:restartNumberingAfterBreak="0">
     <w:nsid w:val="1C326AA9"/>
     <w:multiLevelType w:val="hybridMultilevel"/>
     <w:tmpl w:val="8A0EC798"/>
@@ -4475,7 +5369,7 @@
       </w:rPr>
     </w:lvl>
   </w:abstractNum>
-  <w:abstractNum w:abstractNumId="18" w15:restartNumberingAfterBreak="0">
+  <w:abstractNum w:abstractNumId="19" w15:restartNumberingAfterBreak="0">
     <w:nsid w:val="21515E7B"/>
     <w:multiLevelType w:val="hybridMultilevel"/>
     <w:tmpl w:val="805E0038"/>
@@ -4589,7 +5483,7 @@
       </w:rPr>
     </w:lvl>
   </w:abstractNum>
-  <w:abstractNum w:abstractNumId="19" w15:restartNumberingAfterBreak="0">
+  <w:abstractNum w:abstractNumId="20" w15:restartNumberingAfterBreak="0">
     <w:nsid w:val="268A3225"/>
     <w:multiLevelType w:val="hybridMultilevel"/>
     <w:tmpl w:val="F3409F28"/>
@@ -4702,7 +5596,120 @@
       </w:rPr>
     </w:lvl>
   </w:abstractNum>
-  <w:abstractNum w:abstractNumId="20" w15:restartNumberingAfterBreak="0">
+  <w:abstractNum w:abstractNumId="21" w15:restartNumberingAfterBreak="0">
+    <w:nsid w:val="28D93C59"/>
+    <w:multiLevelType w:val="hybridMultilevel"/>
+    <w:tmpl w:val="B0204220"/>
+    <w:lvl w:ilvl="0" w:tplc="04090001">
+      <w:start w:val="1"/>
+      <w:numFmt w:val="bullet"/>
+      <w:lvlText w:val=""/>
+      <w:lvlJc w:val="left"/>
+      <w:pPr>
+        <w:ind w:left="720" w:hanging="360"/>
+      </w:pPr>
+      <w:rPr>
+        <w:rFonts w:ascii="Symbol" w:hAnsi="Symbol" w:hint="default"/>
+      </w:rPr>
+    </w:lvl>
+    <w:lvl w:ilvl="1" w:tplc="04090003" w:tentative="1">
+      <w:start w:val="1"/>
+      <w:numFmt w:val="bullet"/>
+      <w:lvlText w:val="o"/>
+      <w:lvlJc w:val="left"/>
+      <w:pPr>
+        <w:ind w:left="1440" w:hanging="360"/>
+      </w:pPr>
+      <w:rPr>
+        <w:rFonts w:ascii="Courier New" w:hAnsi="Courier New" w:cs="Courier New" w:hint="default"/>
+      </w:rPr>
+    </w:lvl>
+    <w:lvl w:ilvl="2" w:tplc="04090005" w:tentative="1">
+      <w:start w:val="1"/>
+      <w:numFmt w:val="bullet"/>
+      <w:lvlText w:val=""/>
+      <w:lvlJc w:val="left"/>
+      <w:pPr>
+        <w:ind w:left="2160" w:hanging="360"/>
+      </w:pPr>
+      <w:rPr>
+        <w:rFonts w:ascii="Wingdings" w:hAnsi="Wingdings" w:hint="default"/>
+      </w:rPr>
+    </w:lvl>
+    <w:lvl w:ilvl="3" w:tplc="04090001" w:tentative="1">
+      <w:start w:val="1"/>
+      <w:numFmt w:val="bullet"/>
+      <w:lvlText w:val=""/>
+      <w:lvlJc w:val="left"/>
+      <w:pPr>
+        <w:ind w:left="2880" w:hanging="360"/>
+      </w:pPr>
+      <w:rPr>
+        <w:rFonts w:ascii="Symbol" w:hAnsi="Symbol" w:hint="default"/>
+      </w:rPr>
+    </w:lvl>
+    <w:lvl w:ilvl="4" w:tplc="04090003" w:tentative="1">
+      <w:start w:val="1"/>
+      <w:numFmt w:val="bullet"/>
+      <w:lvlText w:val="o"/>
+      <w:lvlJc w:val="left"/>
+      <w:pPr>
+        <w:ind w:left="3600" w:hanging="360"/>
+      </w:pPr>
+      <w:rPr>
+        <w:rFonts w:ascii="Courier New" w:hAnsi="Courier New" w:cs="Courier New" w:hint="default"/>
+      </w:rPr>
+    </w:lvl>
+    <w:lvl w:ilvl="5" w:tplc="04090005" w:tentative="1">
+      <w:start w:val="1"/>
+      <w:numFmt w:val="bullet"/>
+      <w:lvlText w:val=""/>
+      <w:lvlJc w:val="left"/>
+      <w:pPr>
+        <w:ind w:left="4320" w:hanging="360"/>
+      </w:pPr>
+      <w:rPr>
+        <w:rFonts w:ascii="Wingdings" w:hAnsi="Wingdings" w:hint="default"/>
+      </w:rPr>
+    </w:lvl>
+    <w:lvl w:ilvl="6" w:tplc="04090001" w:tentative="1">
+      <w:start w:val="1"/>
+      <w:numFmt w:val="bullet"/>
+      <w:lvlText w:val=""/>
+      <w:lvlJc w:val="left"/>
+      <w:pPr>
+        <w:ind w:left="5040" w:hanging="360"/>
+      </w:pPr>
+      <w:rPr>
+        <w:rFonts w:ascii="Symbol" w:hAnsi="Symbol" w:hint="default"/>
+      </w:rPr>
+    </w:lvl>
+    <w:lvl w:ilvl="7" w:tplc="04090003" w:tentative="1">
+      <w:start w:val="1"/>
+      <w:numFmt w:val="bullet"/>
+      <w:lvlText w:val="o"/>
+      <w:lvlJc w:val="left"/>
+      <w:pPr>
+        <w:ind w:left="5760" w:hanging="360"/>
+      </w:pPr>
+      <w:rPr>
+        <w:rFonts w:ascii="Courier New" w:hAnsi="Courier New" w:cs="Courier New" w:hint="default"/>
+      </w:rPr>
+    </w:lvl>
+    <w:lvl w:ilvl="8" w:tplc="04090005" w:tentative="1">
+      <w:start w:val="1"/>
+      <w:numFmt w:val="bullet"/>
+      <w:lvlText w:val=""/>
+      <w:lvlJc w:val="left"/>
+      <w:pPr>
+        <w:ind w:left="6480" w:hanging="360"/>
+      </w:pPr>
+      <w:rPr>
+        <w:rFonts w:ascii="Wingdings" w:hAnsi="Wingdings" w:hint="default"/>
+      </w:rPr>
+    </w:lvl>
+  </w:abstractNum>
+  <w:abstractNum w:abstractNumId="22" w15:restartNumberingAfterBreak="0">
     <w:nsid w:val="2CD47A1B"/>
     <w:multiLevelType w:val="multilevel"/>
     <w:tmpl w:val="AA866742"/>
@@ -4818,7 +5825,7 @@
       </w:rPr>
     </w:lvl>
   </w:abstractNum>
-  <w:abstractNum w:abstractNumId="21" w15:restartNumberingAfterBreak="0">
+  <w:abstractNum w:abstractNumId="23" w15:restartNumberingAfterBreak="0">
     <w:nsid w:val="37711FA7"/>
     <w:multiLevelType w:val="hybridMultilevel"/>
     <w:tmpl w:val="22FEDA86"/>
@@ -4904,7 +5911,7 @@
       </w:pPr>
     </w:lvl>
   </w:abstractNum>
-  <w:abstractNum w:abstractNumId="22" w15:restartNumberingAfterBreak="0">
+  <w:abstractNum w:abstractNumId="24" w15:restartNumberingAfterBreak="0">
     <w:nsid w:val="3B4E58F9"/>
     <w:multiLevelType w:val="hybridMultilevel"/>
     <w:tmpl w:val="A8F8C774"/>
@@ -5017,7 +6024,7 @@
       </w:rPr>
     </w:lvl>
   </w:abstractNum>
-  <w:abstractNum w:abstractNumId="23" w15:restartNumberingAfterBreak="0">
+  <w:abstractNum w:abstractNumId="25" w15:restartNumberingAfterBreak="0">
     <w:nsid w:val="3C147D84"/>
     <w:multiLevelType w:val="hybridMultilevel"/>
     <w:tmpl w:val="5A4EF92C"/>
@@ -5130,7 +6137,7 @@
       </w:rPr>
     </w:lvl>
   </w:abstractNum>
-  <w:abstractNum w:abstractNumId="24" w15:restartNumberingAfterBreak="0">
+  <w:abstractNum w:abstractNumId="26" w15:restartNumberingAfterBreak="0">
     <w:nsid w:val="45934EC6"/>
     <w:multiLevelType w:val="hybridMultilevel"/>
     <w:tmpl w:val="855CA17C"/>
@@ -5243,7 +6250,7 @@
       </w:rPr>
     </w:lvl>
   </w:abstractNum>
-  <w:abstractNum w:abstractNumId="25" w15:restartNumberingAfterBreak="0">
+  <w:abstractNum w:abstractNumId="27" w15:restartNumberingAfterBreak="0">
     <w:nsid w:val="470B27A6"/>
     <w:multiLevelType w:val="hybridMultilevel"/>
     <w:tmpl w:val="4134FE34"/>
@@ -5356,7 +6363,7 @@
       </w:rPr>
     </w:lvl>
   </w:abstractNum>
-  <w:abstractNum w:abstractNumId="26" w15:restartNumberingAfterBreak="0">
+  <w:abstractNum w:abstractNumId="28" w15:restartNumberingAfterBreak="0">
     <w:nsid w:val="4A100835"/>
     <w:multiLevelType w:val="hybridMultilevel"/>
     <w:tmpl w:val="2D381DF6"/>
@@ -5469,7 +6476,7 @@
       </w:rPr>
     </w:lvl>
   </w:abstractNum>
-  <w:abstractNum w:abstractNumId="27" w15:restartNumberingAfterBreak="0">
+  <w:abstractNum w:abstractNumId="29" w15:restartNumberingAfterBreak="0">
     <w:nsid w:val="50D534E8"/>
     <w:multiLevelType w:val="hybridMultilevel"/>
     <w:tmpl w:val="60307286"/>
@@ -5582,7 +6589,120 @@
       </w:rPr>
     </w:lvl>
   </w:abstractNum>
-  <w:abstractNum w:abstractNumId="28" w15:restartNumberingAfterBreak="0">
+  <w:abstractNum w:abstractNumId="30" w15:restartNumberingAfterBreak="0">
+    <w:nsid w:val="5EF81C52"/>
+    <w:multiLevelType w:val="hybridMultilevel"/>
+    <w:tmpl w:val="733C3F66"/>
+    <w:lvl w:ilvl="0" w:tplc="04090001">
+      <w:start w:val="1"/>
+      <w:numFmt w:val="bullet"/>
+      <w:lvlText w:val=""/>
+      <w:lvlJc w:val="left"/>
+      <w:pPr>
+        <w:ind w:left="720" w:hanging="360"/>
+      </w:pPr>
+      <w:rPr>
+        <w:rFonts w:ascii="Symbol" w:hAnsi="Symbol" w:hint="default"/>
+      </w:rPr>
+    </w:lvl>
+    <w:lvl w:ilvl="1" w:tplc="04090003" w:tentative="1">
+      <w:start w:val="1"/>
+      <w:numFmt w:val="bullet"/>
+      <w:lvlText w:val="o"/>
+      <w:lvlJc w:val="left"/>
+      <w:pPr>
+        <w:ind w:left="1440" w:hanging="360"/>
+      </w:pPr>
+      <w:rPr>
+        <w:rFonts w:ascii="Courier New" w:hAnsi="Courier New" w:cs="Courier New" w:hint="default"/>
+      </w:rPr>
+    </w:lvl>
+    <w:lvl w:ilvl="2" w:tplc="04090005" w:tentative="1">
+      <w:start w:val="1"/>
+      <w:numFmt w:val="bullet"/>
+      <w:lvlText w:val=""/>
+      <w:lvlJc w:val="left"/>
+      <w:pPr>
+        <w:ind w:left="2160" w:hanging="360"/>
+      </w:pPr>
+      <w:rPr>
+        <w:rFonts w:ascii="Wingdings" w:hAnsi="Wingdings" w:hint="default"/>
+      </w:rPr>
+    </w:lvl>
+    <w:lvl w:ilvl="3" w:tplc="04090001" w:tentative="1">
+      <w:start w:val="1"/>
+      <w:numFmt w:val="bullet"/>
+      <w:lvlText w:val=""/>
+      <w:lvlJc w:val="left"/>
+      <w:pPr>
+        <w:ind w:left="2880" w:hanging="360"/>
+      </w:pPr>
+      <w:rPr>
+        <w:rFonts w:ascii="Symbol" w:hAnsi="Symbol" w:hint="default"/>
+      </w:rPr>
+    </w:lvl>
+    <w:lvl w:ilvl="4" w:tplc="04090003" w:tentative="1">
+      <w:start w:val="1"/>
+      <w:numFmt w:val="bullet"/>
+      <w:lvlText w:val="o"/>
+      <w:lvlJc w:val="left"/>
+      <w:pPr>
+        <w:ind w:left="3600" w:hanging="360"/>
+      </w:pPr>
+      <w:rPr>
+        <w:rFonts w:ascii="Courier New" w:hAnsi="Courier New" w:cs="Courier New" w:hint="default"/>
+      </w:rPr>
+    </w:lvl>
+    <w:lvl w:ilvl="5" w:tplc="04090005" w:tentative="1">
+      <w:start w:val="1"/>
+      <w:numFmt w:val="bullet"/>
+      <w:lvlText w:val=""/>
+      <w:lvlJc w:val="left"/>
+      <w:pPr>
+        <w:ind w:left="4320" w:hanging="360"/>
+      </w:pPr>
+      <w:rPr>
+        <w:rFonts w:ascii="Wingdings" w:hAnsi="Wingdings" w:hint="default"/>
+      </w:rPr>
+    </w:lvl>
+    <w:lvl w:ilvl="6" w:tplc="04090001" w:tentative="1">
+      <w:start w:val="1"/>
+      <w:numFmt w:val="bullet"/>
+      <w:lvlText w:val=""/>
+      <w:lvlJc w:val="left"/>
+      <w:pPr>
+        <w:ind w:left="5040" w:hanging="360"/>
+      </w:pPr>
+      <w:rPr>
+        <w:rFonts w:ascii="Symbol" w:hAnsi="Symbol" w:hint="default"/>
+      </w:rPr>
+    </w:lvl>
+    <w:lvl w:ilvl="7" w:tplc="04090003" w:tentative="1">
+      <w:start w:val="1"/>
+      <w:numFmt w:val="bullet"/>
+      <w:lvlText w:val="o"/>
+      <w:lvlJc w:val="left"/>
+      <w:pPr>
+        <w:ind w:left="5760" w:hanging="360"/>
+      </w:pPr>
+      <w:rPr>
+        <w:rFonts w:ascii="Courier New" w:hAnsi="Courier New" w:cs="Courier New" w:hint="default"/>
+      </w:rPr>
+    </w:lvl>
+    <w:lvl w:ilvl="8" w:tplc="04090005" w:tentative="1">
+      <w:start w:val="1"/>
+      <w:numFmt w:val="bullet"/>
+      <w:lvlText w:val=""/>
+      <w:lvlJc w:val="left"/>
+      <w:pPr>
+        <w:ind w:left="6480" w:hanging="360"/>
+      </w:pPr>
+      <w:rPr>
+        <w:rFonts w:ascii="Wingdings" w:hAnsi="Wingdings" w:hint="default"/>
+      </w:rPr>
+    </w:lvl>
+  </w:abstractNum>
+  <w:abstractNum w:abstractNumId="31" w15:restartNumberingAfterBreak="0">
     <w:nsid w:val="6CF42219"/>
     <w:multiLevelType w:val="hybridMultilevel"/>
     <w:tmpl w:val="8F9483AE"/>
@@ -5695,7 +6815,7 @@
       </w:rPr>
     </w:lvl>
   </w:abstractNum>
-  <w:abstractNum w:abstractNumId="29" w15:restartNumberingAfterBreak="0">
+  <w:abstractNum w:abstractNumId="32" w15:restartNumberingAfterBreak="0">
     <w:nsid w:val="6EDA720B"/>
     <w:multiLevelType w:val="hybridMultilevel"/>
     <w:tmpl w:val="A14A049A"/>
@@ -5808,7 +6928,7 @@
       </w:rPr>
     </w:lvl>
   </w:abstractNum>
-  <w:abstractNum w:abstractNumId="30" w15:restartNumberingAfterBreak="0">
+  <w:abstractNum w:abstractNumId="33" w15:restartNumberingAfterBreak="0">
     <w:nsid w:val="73554DEE"/>
     <w:multiLevelType w:val="hybridMultilevel"/>
     <w:tmpl w:val="E3B6833E"/>
@@ -5921,7 +7041,7 @@
       </w:rPr>
     </w:lvl>
   </w:abstractNum>
-  <w:abstractNum w:abstractNumId="31" w15:restartNumberingAfterBreak="0">
+  <w:abstractNum w:abstractNumId="34" w15:restartNumberingAfterBreak="0">
     <w:nsid w:val="73BC4502"/>
     <w:multiLevelType w:val="hybridMultilevel"/>
     <w:tmpl w:val="329E6890"/>
@@ -6034,7 +7154,7 @@
       </w:rPr>
     </w:lvl>
   </w:abstractNum>
-  <w:abstractNum w:abstractNumId="32" w15:restartNumberingAfterBreak="0">
+  <w:abstractNum w:abstractNumId="35" w15:restartNumberingAfterBreak="0">
     <w:nsid w:val="78CB4BDE"/>
     <w:multiLevelType w:val="hybridMultilevel"/>
     <w:tmpl w:val="A5401418"/>
@@ -6175,76 +7295,85 @@
     <w:abstractNumId w:val="0"/>
   </w:num>
   <w:num w:numId="10">
-    <w:abstractNumId w:val="20"/>
+    <w:abstractNumId w:val="22"/>
   </w:num>
   <w:num w:numId="11">
-    <w:abstractNumId w:val="25"/>
+    <w:abstractNumId w:val="27"/>
   </w:num>
   <w:num w:numId="12">
-    <w:abstractNumId w:val="21"/>
+    <w:abstractNumId w:val="23"/>
   </w:num>
   <w:num w:numId="13">
-    <w:abstractNumId w:val="12"/>
+    <w:abstractNumId w:val="13"/>
   </w:num>
   <w:num w:numId="14">
     <w:abstractNumId w:val="10"/>
   </w:num>
   <w:num w:numId="15">
-    <w:abstractNumId w:val="26"/>
+    <w:abstractNumId w:val="28"/>
   </w:num>
   <w:num w:numId="16">
     <w:abstractNumId w:val="9"/>
   </w:num>
   <w:num w:numId="17">
-    <w:abstractNumId w:val="18"/>
+    <w:abstractNumId w:val="19"/>
   </w:num>
   <w:num w:numId="18">
-    <w:abstractNumId w:val="30"/>
+    <w:abstractNumId w:val="33"/>
   </w:num>
   <w:num w:numId="19">
-    <w:abstractNumId w:val="31"/>
+    <w:abstractNumId w:val="34"/>
   </w:num>
   <w:num w:numId="20">
-    <w:abstractNumId w:val="32"/>
+    <w:abstractNumId w:val="35"/>
   </w:num>
   <w:num w:numId="21">
     <w:abstractNumId w:val="11"/>
   </w:num>
   <w:num w:numId="22">
+    <w:abstractNumId w:val="17"/>
+  </w:num>
+  <w:num w:numId="23">
     <w:abstractNumId w:val="16"/>
   </w:num>
-  <w:num w:numId="23">
+  <w:num w:numId="24">
+    <w:abstractNumId w:val="29"/>
+  </w:num>
+  <w:num w:numId="25">
     <w:abstractNumId w:val="15"/>
   </w:num>
-  <w:num w:numId="24">
-    <w:abstractNumId w:val="27"/>
-  </w:num>
-  <w:num w:numId="25">
+  <w:num w:numId="26">
     <w:abstractNumId w:val="14"/>
   </w:num>
-  <w:num w:numId="26">
-    <w:abstractNumId w:val="13"/>
-  </w:num>
   <w:num w:numId="27">
-    <w:abstractNumId w:val="19"/>
+    <w:abstractNumId w:val="20"/>
   </w:num>
   <w:num w:numId="28">
-    <w:abstractNumId w:val="22"/>
+    <w:abstractNumId w:val="24"/>
   </w:num>
   <w:num w:numId="29">
-    <w:abstractNumId w:val="17"/>
+    <w:abstractNumId w:val="18"/>
   </w:num>
   <w:num w:numId="30">
-    <w:abstractNumId w:val="24"/>
+    <w:abstractNumId w:val="26"/>
   </w:num>
   <w:num w:numId="31">
-    <w:abstractNumId w:val="23"/>
+    <w:abstractNumId w:val="25"/>
   </w:num>
   <w:num w:numId="32">
-    <w:abstractNumId w:val="28"/>
+    <w:abstractNumId w:val="31"/>
   </w:num>
   <w:num w:numId="33">
-    <w:abstractNumId w:val="29"/>
+    <w:abstractNumId w:val="32"/>
+  </w:num>
+  <w:num w:numId="34">
+    <w:abstractNumId w:val="30"/>
+  </w:num>
+  <w:num w:numId="35">
+    <w:abstractNumId w:val="21"/>
+  </w:num>
+  <w:num w:numId="36">
+    <w:abstractNumId w:val="12"/>
   </w:num>
 </w:numbering>
 </file>

</xml_diff>

<commit_message>
learn about the seperate ways pattern
</commit_message>
<xml_diff>
--- a/software-architecture/domain-driven-design/integrating-bounded-contexts.docx
+++ b/software-architecture/domain-driven-design/integrating-bounded-contexts.docx
@@ -1001,15 +1001,7 @@
         <w:pStyle w:val="NoSpacing"/>
       </w:pPr>
       <w:r>
-        <w:t xml:space="preserve">both teams </w:t>
-      </w:r>
-      <w:proofErr w:type="gramStart"/>
-      <w:r>
-        <w:t>is</w:t>
-      </w:r>
-      <w:proofErr w:type="gramEnd"/>
-      <w:r>
-        <w:t xml:space="preserve"> needed to further minimize the integration feedback loop.</w:t>
+        <w:t>both teams is needed to further minimize the integration feedback loop.</w:t>
       </w:r>
     </w:p>
     <w:p>
@@ -1543,15 +1535,7 @@
         <w:pStyle w:val="NoSpacing"/>
       </w:pPr>
       <w:r>
-        <w:t xml:space="preserve">bounded contexts </w:t>
-      </w:r>
-      <w:proofErr w:type="gramStart"/>
-      <w:r>
-        <w:t>leads</w:t>
-      </w:r>
-      <w:proofErr w:type="gramEnd"/>
-      <w:r>
-        <w:t xml:space="preserve"> to inconsistencies in a model: bounded contexts may rely on</w:t>
+        <w:t>bounded contexts leads to inconsistencies in a model: bounded contexts may rely on</w:t>
       </w:r>
       <w:r>
         <w:t xml:space="preserve"> </w:t>
@@ -4029,37 +4013,783 @@
         <w:pStyle w:val="NoSpacing"/>
       </w:pPr>
       <w:r>
-        <w:t>The last collaboration option is not to collaborate at all. This pattern can arise for different</w:t>
+        <w:t>The last collaboration option is not to collaborate at all. This pattern can arise for different reasons, in cases where the teams are unwilling or unable to collaborate. We</w:t>
+      </w:r>
+      <w:r>
+        <w:t>’</w:t>
+      </w:r>
+      <w:r>
+        <w:t>ll</w:t>
       </w:r>
       <w:r>
         <w:t xml:space="preserve"> </w:t>
       </w:r>
       <w:r>
-        <w:t>reasons, in cases where the teams are unwilling or unable to collaborate. We</w:t>
+        <w:t>look at a few of the</w:t>
+      </w:r>
+      <w:r>
+        <w:t>se reasons</w:t>
+      </w:r>
+      <w:r>
+        <w:t xml:space="preserve"> here.</w:t>
+      </w:r>
+    </w:p>
+    <w:p>
+      <w:pPr>
+        <w:pStyle w:val="Heading2"/>
+      </w:pPr>
+      <w:r>
+        <w:t>Communication Issues</w:t>
+      </w:r>
+    </w:p>
+    <w:p>
+      <w:pPr>
+        <w:pStyle w:val="NoSpacing"/>
+      </w:pPr>
+      <w:r>
+        <w:t>A common reason for avoiding collaboration is communication difficulties driven by</w:t>
+      </w:r>
+    </w:p>
+    <w:p>
+      <w:pPr>
+        <w:pStyle w:val="NoSpacing"/>
+      </w:pPr>
+      <w:r>
+        <w:t>the organization</w:t>
       </w:r>
       <w:r>
         <w:t>’</w:t>
       </w:r>
       <w:r>
-        <w:t>ll</w:t>
+        <w:t>s size or internal politics. When teams have a hard time collaborating</w:t>
+      </w:r>
+    </w:p>
+    <w:p>
+      <w:pPr>
+        <w:pStyle w:val="NoSpacing"/>
+        <w:rPr>
+          <w:b/>
+          <w:bCs/>
+          <w:highlight w:val="yellow"/>
+        </w:rPr>
+      </w:pPr>
+      <w:r>
+        <w:t xml:space="preserve">and agreeing, </w:t>
+      </w:r>
+      <w:r>
+        <w:rPr>
+          <w:b/>
+          <w:bCs/>
+          <w:highlight w:val="yellow"/>
+        </w:rPr>
+        <w:t>it may be more cost-effective to</w:t>
+      </w:r>
+      <w:r>
+        <w:rPr>
+          <w:highlight w:val="yellow"/>
+        </w:rPr>
+        <w:t xml:space="preserve"> go their separate ways and </w:t>
+      </w:r>
+      <w:r>
+        <w:rPr>
+          <w:b/>
+          <w:bCs/>
+          <w:highlight w:val="yellow"/>
+        </w:rPr>
+        <w:t>duplicate</w:t>
+      </w:r>
+    </w:p>
+    <w:p>
+      <w:pPr>
+        <w:pStyle w:val="NoSpacing"/>
+        <w:rPr>
+          <w:b/>
+          <w:bCs/>
+        </w:rPr>
+      </w:pPr>
+      <w:r>
+        <w:rPr>
+          <w:b/>
+          <w:bCs/>
+          <w:highlight w:val="yellow"/>
+        </w:rPr>
+        <w:t>functionality in multiple bounded contexts.</w:t>
+      </w:r>
+    </w:p>
+    <w:p>
+      <w:pPr>
+        <w:pStyle w:val="Heading2"/>
+      </w:pPr>
+      <w:r>
+        <w:t>Generic Subdomains</w:t>
+      </w:r>
+    </w:p>
+    <w:p>
+      <w:pPr>
+        <w:pStyle w:val="NoSpacing"/>
+        <w:rPr>
+          <w:b/>
+          <w:bCs/>
+        </w:rPr>
+      </w:pPr>
+      <w:r>
+        <w:t>The nature of the duplicated subdomain can also be a reason for teams to go their</w:t>
       </w:r>
       <w:r>
         <w:t xml:space="preserve"> </w:t>
       </w:r>
       <w:r>
-        <w:t>look at a few of them here.</w:t>
+        <w:t xml:space="preserve">separate ways. </w:t>
+      </w:r>
+      <w:r>
+        <w:rPr>
+          <w:b/>
+          <w:bCs/>
+          <w:highlight w:val="yellow"/>
+        </w:rPr>
+        <w:t>When the subdomain in question is generic, and if the generic solution</w:t>
+      </w:r>
+      <w:r>
+        <w:rPr>
+          <w:b/>
+          <w:bCs/>
+          <w:highlight w:val="yellow"/>
+        </w:rPr>
+        <w:t xml:space="preserve"> </w:t>
+      </w:r>
+      <w:r>
+        <w:rPr>
+          <w:b/>
+          <w:bCs/>
+          <w:highlight w:val="yellow"/>
+        </w:rPr>
+        <w:t>is easy to integrate, it may be more cost-effective to integrate it locally in each bounded</w:t>
+      </w:r>
+      <w:r>
+        <w:rPr>
+          <w:b/>
+          <w:bCs/>
+          <w:highlight w:val="yellow"/>
+        </w:rPr>
+        <w:t xml:space="preserve"> </w:t>
+      </w:r>
+      <w:r>
+        <w:rPr>
+          <w:b/>
+          <w:bCs/>
+          <w:highlight w:val="yellow"/>
+        </w:rPr>
+        <w:t>context.</w:t>
       </w:r>
     </w:p>
     <w:p>
       <w:pPr>
         <w:pStyle w:val="NoSpacing"/>
+        <w:rPr>
+          <w:b/>
+          <w:bCs/>
+        </w:rPr>
       </w:pPr>
     </w:p>
     <w:p>
       <w:pPr>
         <w:pStyle w:val="NoSpacing"/>
       </w:pPr>
-    </w:p>
+      <w:r>
+        <w:rPr>
+          <w:highlight w:val="yellow"/>
+        </w:rPr>
+        <w:t>An example is a logging framework</w:t>
+      </w:r>
+      <w:r>
+        <w:t>; it would make little sense for one of</w:t>
+      </w:r>
+      <w:r>
+        <w:t xml:space="preserve"> </w:t>
+      </w:r>
+      <w:r>
+        <w:t>the bounded contexts to expose it as a service. The added complexity of integrating</w:t>
+      </w:r>
+      <w:r>
+        <w:t xml:space="preserve"> </w:t>
+      </w:r>
+      <w:r>
+        <w:t>such a solution would outweigh the benefit of not duplicating the functionality in</w:t>
+      </w:r>
+      <w:r>
+        <w:t xml:space="preserve"> </w:t>
+      </w:r>
+      <w:r>
+        <w:t>multiple contexts. Duplicating the functionality would be less expensive than</w:t>
+      </w:r>
+      <w:r>
+        <w:t xml:space="preserve"> </w:t>
+      </w:r>
+      <w:r>
+        <w:t>collaborating.</w:t>
+      </w:r>
+    </w:p>
+    <w:p>
+      <w:pPr>
+        <w:pStyle w:val="Heading2"/>
+      </w:pPr>
+      <w:r>
+        <w:t>Model Differences</w:t>
+      </w:r>
+    </w:p>
+    <w:p>
+      <w:pPr>
+        <w:pStyle w:val="NoSpacing"/>
+      </w:pPr>
+      <w:r>
+        <w:t>Differences in the bounded contexts</w:t>
+      </w:r>
+      <w:r>
+        <w:t xml:space="preserve">’ </w:t>
+      </w:r>
+      <w:r>
+        <w:t>models can also be a reason to go with a separate</w:t>
+      </w:r>
+    </w:p>
+    <w:p>
+      <w:pPr>
+        <w:pStyle w:val="NoSpacing"/>
+      </w:pPr>
+      <w:r>
+        <w:lastRenderedPageBreak/>
+        <w:t>ways collaboration. The models may be so different that a conformist relationship</w:t>
+      </w:r>
+    </w:p>
+    <w:p>
+      <w:pPr>
+        <w:pStyle w:val="NoSpacing"/>
+      </w:pPr>
+      <w:r>
+        <w:t>is impossible, and implementing an anticorruption layer would be more</w:t>
+      </w:r>
+      <w:r>
+        <w:t xml:space="preserve"> </w:t>
+      </w:r>
+      <w:r>
+        <w:t>expensive than duplicating the functionality. In such a case, it is again more cost</w:t>
+      </w:r>
+      <w:r>
+        <w:t>-</w:t>
+      </w:r>
+      <w:r>
+        <w:t>effective</w:t>
+      </w:r>
+      <w:r>
+        <w:t xml:space="preserve"> </w:t>
+      </w:r>
+      <w:r>
+        <w:t>for the teams to go their separate ways.</w:t>
+      </w:r>
+    </w:p>
+    <w:p>
+      <w:pPr>
+        <w:pStyle w:val="NoSpacing"/>
+        <w:rPr>
+          <w:rFonts w:ascii="MinionPro-Regular" w:eastAsia="MinionPro-Regular" w:cs="MinionPro-Regular"/>
+          <w:sz w:val="21"/>
+          <w:szCs w:val="21"/>
+        </w:rPr>
+      </w:pPr>
+    </w:p>
+    <w:p>
+      <w:pPr>
+        <w:pStyle w:val="NoSpacing"/>
+        <w:rPr>
+          <w:rFonts w:ascii="MinionPro-Regular" w:eastAsia="MinionPro-Regular" w:cs="MinionPro-Regular"/>
+          <w:b/>
+          <w:bCs/>
+          <w:color w:val="FF0000"/>
+          <w:sz w:val="21"/>
+          <w:szCs w:val="21"/>
+        </w:rPr>
+      </w:pPr>
+      <w:r>
+        <w:rPr>
+          <w:rFonts w:ascii="MinionPro-Regular" w:eastAsia="MinionPro-Regular" w:cs="MinionPro-Regular"/>
+          <w:b/>
+          <w:bCs/>
+          <w:color w:val="FF0000"/>
+          <w:sz w:val="21"/>
+          <w:szCs w:val="21"/>
+        </w:rPr>
+        <w:t>ATTENTION:</w:t>
+      </w:r>
+    </w:p>
+    <w:p>
+      <w:pPr>
+        <w:pStyle w:val="NoSpacing"/>
+        <w:rPr>
+          <w:rFonts w:ascii="MinionPro-Regular" w:eastAsia="MinionPro-Regular" w:cs="MinionPro-Regular"/>
+          <w:b/>
+          <w:bCs/>
+          <w:color w:val="FF0000"/>
+          <w:sz w:val="21"/>
+          <w:szCs w:val="21"/>
+        </w:rPr>
+      </w:pPr>
+      <w:r>
+        <w:rPr>
+          <w:rFonts w:ascii="MinionPro-Regular" w:eastAsia="MinionPro-Regular" w:cs="MinionPro-Regular"/>
+          <w:b/>
+          <w:bCs/>
+          <w:color w:val="FF0000"/>
+          <w:sz w:val="21"/>
+          <w:szCs w:val="21"/>
+        </w:rPr>
+        <w:t xml:space="preserve">It </w:t>
+      </w:r>
+      <w:r>
+        <w:rPr>
+          <w:rFonts w:ascii="MinionPro-Regular" w:eastAsia="MinionPro-Regular" w:cs="MinionPro-Regular"/>
+          <w:b/>
+          <w:bCs/>
+          <w:color w:val="FF0000"/>
+          <w:sz w:val="21"/>
+          <w:szCs w:val="21"/>
+        </w:rPr>
+        <w:t>will probably</w:t>
+      </w:r>
+      <w:r>
+        <w:rPr>
+          <w:rFonts w:ascii="MinionPro-Regular" w:eastAsia="MinionPro-Regular" w:cs="MinionPro-Regular"/>
+          <w:b/>
+          <w:bCs/>
+          <w:color w:val="FF0000"/>
+          <w:sz w:val="21"/>
+          <w:szCs w:val="21"/>
+        </w:rPr>
+        <w:t xml:space="preserve"> be more clear as we see some examples</w:t>
+      </w:r>
+      <w:r>
+        <w:rPr>
+          <w:rFonts w:ascii="MinionPro-Regular" w:eastAsia="MinionPro-Regular" w:cs="MinionPro-Regular"/>
+          <w:b/>
+          <w:bCs/>
+          <w:color w:val="FF0000"/>
+          <w:sz w:val="21"/>
+          <w:szCs w:val="21"/>
+        </w:rPr>
+        <w:t>.</w:t>
+      </w:r>
+    </w:p>
+    <w:p>
+      <w:pPr>
+        <w:autoSpaceDE w:val="0"/>
+        <w:autoSpaceDN w:val="0"/>
+        <w:adjustRightInd w:val="0"/>
+        <w:spacing w:after="0"/>
+        <w:rPr>
+          <w:rFonts w:ascii="MinionPro-Regular" w:eastAsia="MinionPro-Regular" w:cs="MinionPro-Regular"/>
+          <w:b/>
+          <w:bCs/>
+          <w:sz w:val="19"/>
+          <w:szCs w:val="19"/>
+        </w:rPr>
+      </w:pPr>
+      <w:r>
+        <w:rPr>
+          <w:rFonts w:ascii="MinionPro-Regular" w:eastAsia="MinionPro-Regular" w:cs="MinionPro-Regular"/>
+          <w:b/>
+          <w:bCs/>
+          <w:sz w:val="19"/>
+          <w:szCs w:val="19"/>
+          <w:highlight w:val="yellow"/>
+        </w:rPr>
+        <w:t>The separate ways pattern should be avoided when integrating core</w:t>
+      </w:r>
+      <w:r>
+        <w:rPr>
+          <w:rFonts w:ascii="MinionPro-Regular" w:eastAsia="MinionPro-Regular" w:cs="MinionPro-Regular"/>
+          <w:b/>
+          <w:bCs/>
+          <w:sz w:val="19"/>
+          <w:szCs w:val="19"/>
+          <w:highlight w:val="yellow"/>
+        </w:rPr>
+        <w:t xml:space="preserve"> </w:t>
+      </w:r>
+      <w:r>
+        <w:rPr>
+          <w:rFonts w:ascii="MinionPro-Regular" w:eastAsia="MinionPro-Regular" w:cs="MinionPro-Regular"/>
+          <w:b/>
+          <w:bCs/>
+          <w:sz w:val="19"/>
+          <w:szCs w:val="19"/>
+          <w:highlight w:val="yellow"/>
+        </w:rPr>
+        <w:t>subdomains. Duplicating the implementation of such subdomains</w:t>
+      </w:r>
+      <w:r>
+        <w:rPr>
+          <w:rFonts w:ascii="MinionPro-Regular" w:eastAsia="MinionPro-Regular" w:cs="MinionPro-Regular"/>
+          <w:b/>
+          <w:bCs/>
+          <w:sz w:val="19"/>
+          <w:szCs w:val="19"/>
+          <w:highlight w:val="yellow"/>
+        </w:rPr>
+        <w:t xml:space="preserve"> </w:t>
+      </w:r>
+      <w:r>
+        <w:rPr>
+          <w:rFonts w:ascii="MinionPro-Regular" w:eastAsia="MinionPro-Regular" w:cs="MinionPro-Regular"/>
+          <w:b/>
+          <w:bCs/>
+          <w:sz w:val="19"/>
+          <w:szCs w:val="19"/>
+          <w:highlight w:val="yellow"/>
+        </w:rPr>
+        <w:t>would defy the company</w:t>
+      </w:r>
+      <w:r>
+        <w:rPr>
+          <w:rFonts w:ascii="MinionPro-Regular" w:eastAsia="MinionPro-Regular" w:cs="MinionPro-Regular" w:hint="eastAsia"/>
+          <w:b/>
+          <w:bCs/>
+          <w:sz w:val="19"/>
+          <w:szCs w:val="19"/>
+          <w:highlight w:val="yellow"/>
+        </w:rPr>
+        <w:t>’</w:t>
+      </w:r>
+      <w:r>
+        <w:rPr>
+          <w:rFonts w:ascii="MinionPro-Regular" w:eastAsia="MinionPro-Regular" w:cs="MinionPro-Regular"/>
+          <w:b/>
+          <w:bCs/>
+          <w:sz w:val="19"/>
+          <w:szCs w:val="19"/>
+          <w:highlight w:val="yellow"/>
+        </w:rPr>
+        <w:t>s strategy to implement them in the most</w:t>
+      </w:r>
+      <w:r>
+        <w:rPr>
+          <w:rFonts w:ascii="MinionPro-Regular" w:eastAsia="MinionPro-Regular" w:cs="MinionPro-Regular"/>
+          <w:b/>
+          <w:bCs/>
+          <w:sz w:val="19"/>
+          <w:szCs w:val="19"/>
+          <w:highlight w:val="yellow"/>
+        </w:rPr>
+        <w:t xml:space="preserve"> </w:t>
+      </w:r>
+      <w:r>
+        <w:rPr>
+          <w:rFonts w:ascii="MinionPro-Regular" w:eastAsia="MinionPro-Regular" w:cs="MinionPro-Regular"/>
+          <w:b/>
+          <w:bCs/>
+          <w:sz w:val="19"/>
+          <w:szCs w:val="19"/>
+          <w:highlight w:val="yellow"/>
+        </w:rPr>
+        <w:t>effective and optimized way.</w:t>
+      </w:r>
+    </w:p>
+    <w:p>
+      <w:pPr>
+        <w:pStyle w:val="Heading1"/>
+      </w:pPr>
+      <w:r>
+        <w:t>Context Map</w:t>
+      </w:r>
+    </w:p>
+    <w:p>
+      <w:pPr>
+        <w:pStyle w:val="NoSpacing"/>
+      </w:pPr>
+      <w:r>
+        <w:t>After analyzing the integration patterns between a system</w:t>
+      </w:r>
+      <w:r>
+        <w:t>’</w:t>
+      </w:r>
+      <w:r>
+        <w:t>s bounded contexts, we can</w:t>
+      </w:r>
+    </w:p>
+    <w:p>
+      <w:pPr>
+        <w:pStyle w:val="NoSpacing"/>
+      </w:pPr>
+      <w:r>
+        <w:t>plot them on a context map</w:t>
+      </w:r>
+      <w:r>
+        <w:t>:</w:t>
+      </w:r>
+    </w:p>
+    <w:p>
+      <w:pPr>
+        <w:pStyle w:val="NoSpacing"/>
+      </w:pPr>
+    </w:p>
+    <w:p>
+      <w:pPr>
+        <w:pStyle w:val="NoSpacing"/>
+        <w:jc w:val="center"/>
+      </w:pPr>
+      <w:r>
+        <w:rPr>
+          <w:noProof/>
+        </w:rPr>
+        <w:drawing>
+          <wp:inline distT="0" distB="0" distL="0" distR="0" wp14:anchorId="3F983A16" wp14:editId="1611F082">
+            <wp:extent cx="2693967" cy="1671750"/>
+            <wp:effectExtent l="0" t="0" r="0" b="5080"/>
+            <wp:docPr id="8" name="Picture 8"/>
+            <wp:cNvGraphicFramePr>
+              <a:graphicFrameLocks xmlns:a="http://schemas.openxmlformats.org/drawingml/2006/main" noChangeAspect="1"/>
+            </wp:cNvGraphicFramePr>
+            <a:graphic xmlns:a="http://schemas.openxmlformats.org/drawingml/2006/main">
+              <a:graphicData uri="http://schemas.openxmlformats.org/drawingml/2006/picture">
+                <pic:pic xmlns:pic="http://schemas.openxmlformats.org/drawingml/2006/picture">
+                  <pic:nvPicPr>
+                    <pic:cNvPr id="1" name=""/>
+                    <pic:cNvPicPr/>
+                  </pic:nvPicPr>
+                  <pic:blipFill>
+                    <a:blip r:embed="rId15"/>
+                    <a:stretch>
+                      <a:fillRect/>
+                    </a:stretch>
+                  </pic:blipFill>
+                  <pic:spPr>
+                    <a:xfrm>
+                      <a:off x="0" y="0"/>
+                      <a:ext cx="2705772" cy="1679076"/>
+                    </a:xfrm>
+                    <a:prstGeom prst="rect">
+                      <a:avLst/>
+                    </a:prstGeom>
+                  </pic:spPr>
+                </pic:pic>
+              </a:graphicData>
+            </a:graphic>
+          </wp:inline>
+        </w:drawing>
+      </w:r>
+    </w:p>
+    <w:p>
+      <w:pPr>
+        <w:pStyle w:val="NoSpacing"/>
+        <w:rPr>
+          <w:b/>
+          <w:bCs/>
+        </w:rPr>
+      </w:pPr>
+      <w:r>
+        <w:t>The context map is a visual representation of the system</w:t>
+      </w:r>
+      <w:r>
+        <w:t>’</w:t>
+      </w:r>
+      <w:r>
+        <w:t>s bounded contexts and the</w:t>
+      </w:r>
+      <w:r>
+        <w:t xml:space="preserve"> </w:t>
+      </w:r>
+      <w:r>
+        <w:t xml:space="preserve">integrations between them. This visual notation gives valuable </w:t>
+      </w:r>
+      <w:r>
+        <w:rPr>
+          <w:b/>
+          <w:bCs/>
+        </w:rPr>
+        <w:t>strategic insight on</w:t>
+      </w:r>
+      <w:r>
+        <w:rPr>
+          <w:b/>
+          <w:bCs/>
+        </w:rPr>
+        <w:t xml:space="preserve"> </w:t>
+      </w:r>
+      <w:r>
+        <w:rPr>
+          <w:b/>
+          <w:bCs/>
+        </w:rPr>
+        <w:t>multiple levels:</w:t>
+      </w:r>
+    </w:p>
+    <w:p>
+      <w:pPr>
+        <w:pStyle w:val="ListParagraph"/>
+        <w:numPr>
+          <w:ilvl w:val="0"/>
+          <w:numId w:val="34"/>
+        </w:numPr>
+      </w:pPr>
+      <w:r>
+        <w:t>High-level design</w:t>
+      </w:r>
+    </w:p>
+    <w:p>
+      <w:pPr>
+        <w:pStyle w:val="NoSpacing"/>
+      </w:pPr>
+      <w:r>
+        <w:t>A context map provides an overview of the system</w:t>
+      </w:r>
+      <w:r>
+        <w:t>’</w:t>
+      </w:r>
+      <w:r>
+        <w:t>s components and the models</w:t>
+      </w:r>
+      <w:r>
+        <w:t xml:space="preserve"> </w:t>
+      </w:r>
+      <w:r>
+        <w:t>they implement.</w:t>
+      </w:r>
+    </w:p>
+    <w:p>
+      <w:pPr>
+        <w:pStyle w:val="ListParagraph"/>
+        <w:numPr>
+          <w:ilvl w:val="0"/>
+          <w:numId w:val="34"/>
+        </w:numPr>
+      </w:pPr>
+      <w:r>
+        <w:t>Communication patterns</w:t>
+      </w:r>
+    </w:p>
+    <w:p>
+      <w:pPr>
+        <w:pStyle w:val="NoSpacing"/>
+      </w:pPr>
+      <w:r>
+        <w:t>A context map depicts the communication patterns among teams</w:t>
+      </w:r>
+      <w:r>
+        <w:rPr>
+          <w:rFonts w:hint="eastAsia"/>
+        </w:rPr>
+        <w:t>—</w:t>
+      </w:r>
+      <w:r>
+        <w:t>for example,</w:t>
+      </w:r>
+      <w:r>
+        <w:t xml:space="preserve"> </w:t>
+      </w:r>
+      <w:r>
+        <w:t>which teams are collaborating and which prefer</w:t>
+      </w:r>
+      <w:r>
+        <w:rPr>
+          <w:rFonts w:hint="eastAsia"/>
+        </w:rPr>
+        <w:t xml:space="preserve"> </w:t>
+      </w:r>
+      <w:r>
+        <w:t>“</w:t>
+      </w:r>
+      <w:r>
+        <w:t>less intimate</w:t>
+      </w:r>
+      <w:r>
+        <w:t xml:space="preserve">” </w:t>
+      </w:r>
+      <w:r>
+        <w:t>integration patterns,</w:t>
+      </w:r>
+      <w:r>
+        <w:t xml:space="preserve"> </w:t>
+      </w:r>
+      <w:r>
+        <w:t>such as the anticorruption layer and separate ways patterns.</w:t>
+      </w:r>
+    </w:p>
+    <w:p>
+      <w:pPr>
+        <w:pStyle w:val="ListParagraph"/>
+        <w:numPr>
+          <w:ilvl w:val="0"/>
+          <w:numId w:val="34"/>
+        </w:numPr>
+      </w:pPr>
+      <w:r>
+        <w:t>Organizational issues</w:t>
+      </w:r>
+    </w:p>
+    <w:p>
+      <w:pPr>
+        <w:pStyle w:val="NoSpacing"/>
+      </w:pPr>
+      <w:r>
+        <w:t>A context map can give insight into organizational issues. For example, what</w:t>
+      </w:r>
+      <w:r>
+        <w:t xml:space="preserve"> </w:t>
+      </w:r>
+      <w:r>
+        <w:t>does it mean if a certain upstream team</w:t>
+      </w:r>
+      <w:r>
+        <w:rPr>
+          <w:rFonts w:hint="eastAsia"/>
+        </w:rPr>
+        <w:t>’</w:t>
+      </w:r>
+      <w:r>
+        <w:t>s downstream consumers all resort to</w:t>
+      </w:r>
+      <w:r>
+        <w:t xml:space="preserve"> </w:t>
+      </w:r>
+      <w:r>
+        <w:t>implementing an</w:t>
+      </w:r>
+      <w:r>
+        <w:t xml:space="preserve"> </w:t>
+      </w:r>
+      <w:r>
+        <w:t>anti</w:t>
+      </w:r>
+      <w:r>
+        <w:t>-</w:t>
+      </w:r>
+      <w:r>
+        <w:t>corruption layer, or if all implementations of the separate</w:t>
+      </w:r>
+      <w:r>
+        <w:t xml:space="preserve"> </w:t>
+      </w:r>
+      <w:r>
+        <w:t>ways pattern are concentrated around the same team?</w:t>
+      </w:r>
+    </w:p>
+    <w:p>
+      <w:pPr>
+        <w:pStyle w:val="NoSpacing"/>
+      </w:pPr>
+    </w:p>
+    <w:p>
+      <w:pPr>
+        <w:pStyle w:val="Heading2"/>
+      </w:pPr>
+      <w:r>
+        <w:t>Maint</w:t>
+      </w:r>
+      <w:r>
+        <w:t>e</w:t>
+      </w:r>
+      <w:r>
+        <w:t>nance</w:t>
+      </w:r>
+    </w:p>
+    <w:p/>
     <w:sectPr>
       <w:pgSz w:w="12240" w:h="15840"/>
       <w:pgMar w:top="1440" w:right="1800" w:bottom="1440" w:left="1800" w:header="720" w:footer="720" w:gutter="0"/>
@@ -6592,7 +7322,7 @@
   <w:abstractNum w:abstractNumId="30" w15:restartNumberingAfterBreak="0">
     <w:nsid w:val="5EF81C52"/>
     <w:multiLevelType w:val="hybridMultilevel"/>
-    <w:tmpl w:val="733C3F66"/>
+    <w:tmpl w:val="592AFDAC"/>
     <w:lvl w:ilvl="0" w:tplc="04090001">
       <w:start w:val="1"/>
       <w:numFmt w:val="bullet"/>

</xml_diff>

<commit_message>
learn about the context map
</commit_message>
<xml_diff>
--- a/software-architecture/domain-driven-design/integrating-bounded-contexts.docx
+++ b/software-architecture/domain-driven-design/integrating-bounded-contexts.docx
@@ -1387,6 +1387,41 @@
     </w:p>
     <w:p>
       <w:pPr>
+        <w:pStyle w:val="NoSpacing"/>
+        <w:rPr>
+          <w:b/>
+          <w:bCs/>
+        </w:rPr>
+      </w:pPr>
+      <w:r>
+        <w:rPr>
+          <w:b/>
+          <w:bCs/>
+        </w:rPr>
+        <w:t>The</w:t>
+      </w:r>
+      <w:r>
+        <w:rPr>
+          <w:b/>
+          <w:bCs/>
+        </w:rPr>
+        <w:t xml:space="preserve"> </w:t>
+      </w:r>
+      <w:r>
+        <w:rPr>
+          <w:b/>
+          <w:bCs/>
+        </w:rPr>
+        <w:t>shared part of the model should be always kept as small as possible.</w:t>
+      </w:r>
+    </w:p>
+    <w:p>
+      <w:pPr>
+        <w:pStyle w:val="NoSpacing"/>
+      </w:pPr>
+    </w:p>
+    <w:p>
+      <w:pPr>
         <w:pStyle w:val="Heading3"/>
       </w:pPr>
       <w:r>
@@ -1854,6 +1889,7 @@
         <w:pStyle w:val="NoSpacing"/>
       </w:pPr>
       <w:r>
+        <w:lastRenderedPageBreak/>
         <w:t>exception that should be considered carefully.</w:t>
       </w:r>
     </w:p>
@@ -1870,7 +1906,6 @@
         <w:rPr>
           <w:highlight w:val="yellow"/>
         </w:rPr>
-        <w:lastRenderedPageBreak/>
         <w:t>A common use case for implementing</w:t>
       </w:r>
       <w:r>
@@ -3700,6 +3735,22 @@
       <w:pPr>
         <w:pStyle w:val="NoSpacing"/>
         <w:rPr>
+          <w:i/>
+          <w:iCs/>
+        </w:rPr>
+      </w:pPr>
+      <w:r>
+        <w:rPr>
+          <w:i/>
+          <w:iCs/>
+        </w:rPr>
+        <w:t>I add: It’s called published language because it’s not the ubiquitous language that is used in the upstream context but a different one to be published.</w:t>
+      </w:r>
+    </w:p>
+    <w:p>
+      <w:pPr>
+        <w:pStyle w:val="NoSpacing"/>
+        <w:rPr>
           <w:rFonts w:ascii="MinionPro-It" w:eastAsia="MinionPro-It" w:cs="MinionPro-It"/>
           <w:sz w:val="18"/>
           <w:szCs w:val="18"/>
@@ -3723,6 +3774,7 @@
           <w:b/>
           <w:bCs/>
         </w:rPr>
+        <w:lastRenderedPageBreak/>
         <w:t>In a sense, the open-host service pattern is a reversal of the anticorruption layer pattern:</w:t>
       </w:r>
       <w:r>
@@ -3768,7 +3820,6 @@
           <w:b/>
           <w:bCs/>
         </w:rPr>
-        <w:lastRenderedPageBreak/>
         <w:t>Decoupling the bounded context</w:t>
       </w:r>
       <w:r>
@@ -3999,7 +4050,84 @@
         </w:drawing>
       </w:r>
     </w:p>
-    <w:p/>
+    <w:p>
+      <w:pPr>
+        <w:pStyle w:val="NoSpacing"/>
+      </w:pPr>
+    </w:p>
+    <w:p>
+      <w:pPr>
+        <w:pStyle w:val="NoSpacing"/>
+        <w:rPr>
+          <w:b/>
+          <w:bCs/>
+        </w:rPr>
+      </w:pPr>
+      <w:r>
+        <w:t>A core subdomain is most likely to implement the open</w:t>
+      </w:r>
+      <w:r>
+        <w:t>-</w:t>
+      </w:r>
+      <w:r>
+        <w:t>host</w:t>
+      </w:r>
+      <w:r>
+        <w:t xml:space="preserve"> </w:t>
+      </w:r>
+      <w:r>
+        <w:t xml:space="preserve">service. </w:t>
+      </w:r>
+      <w:r>
+        <w:rPr>
+          <w:b/>
+          <w:bCs/>
+        </w:rPr>
+        <w:t>Decoupling its implementation model from the public interface</w:t>
+      </w:r>
+      <w:r>
+        <w:rPr>
+          <w:b/>
+          <w:bCs/>
+        </w:rPr>
+        <w:t xml:space="preserve"> </w:t>
+      </w:r>
+      <w:r>
+        <w:rPr>
+          <w:b/>
+          <w:bCs/>
+        </w:rPr>
+        <w:t>(published language) makes it more convenient to evolve the core subdomain</w:t>
+      </w:r>
+      <w:r>
+        <w:rPr>
+          <w:b/>
+          <w:bCs/>
+        </w:rPr>
+        <w:t>’</w:t>
+      </w:r>
+      <w:r>
+        <w:rPr>
+          <w:b/>
+          <w:bCs/>
+        </w:rPr>
+        <w:t>s</w:t>
+      </w:r>
+      <w:r>
+        <w:rPr>
+          <w:b/>
+          <w:bCs/>
+        </w:rPr>
+        <w:t xml:space="preserve"> </w:t>
+      </w:r>
+      <w:r>
+        <w:rPr>
+          <w:b/>
+          <w:bCs/>
+        </w:rPr>
+        <w:t>model without affecting its downstream consumers.</w:t>
+      </w:r>
+    </w:p>
     <w:p>
       <w:pPr>
         <w:pStyle w:val="Heading1"/>
@@ -4256,7 +4384,6 @@
         <w:pStyle w:val="NoSpacing"/>
       </w:pPr>
       <w:r>
-        <w:lastRenderedPageBreak/>
         <w:t>ways collaboration. The models may be so different that a conformist relationship</w:t>
       </w:r>
     </w:p>
@@ -4268,10 +4395,7 @@
         <w:t>is impossible, and implementing an anticorruption layer would be more</w:t>
       </w:r>
       <w:r>
-        <w:t xml:space="preserve"> </w:t>
-      </w:r>
-      <w:r>
-        <w:t>expensive than duplicating the functionality. In such a case, it is again more cost</w:t>
+        <w:t xml:space="preserve"> expensive than duplicating the functionality. In such a case, it is again more cost</w:t>
       </w:r>
       <w:r>
         <w:t>-</w:t>
@@ -4400,18 +4524,18 @@
           <w:szCs w:val="19"/>
           <w:highlight w:val="yellow"/>
         </w:rPr>
-        <w:t>The separate ways pattern should be avoided when integrating core</w:t>
-      </w:r>
-      <w:r>
-        <w:rPr>
-          <w:rFonts w:ascii="MinionPro-Regular" w:eastAsia="MinionPro-Regular" w:cs="MinionPro-Regular"/>
+        <w:t>The separate ways pattern should be avoided when integrating core subdomains. Duplicating the implementation of such subdomains would defy the company</w:t>
+      </w:r>
+      <w:r>
+        <w:rPr>
+          <w:rFonts w:ascii="MinionPro-Regular" w:eastAsia="MinionPro-Regular" w:cs="MinionPro-Regular" w:hint="eastAsia"/>
           <w:b/>
           <w:bCs/>
           <w:sz w:val="19"/>
           <w:szCs w:val="19"/>
           <w:highlight w:val="yellow"/>
         </w:rPr>
-        <w:t xml:space="preserve"> </w:t>
+        <w:t>’</w:t>
       </w:r>
       <w:r>
         <w:rPr>
@@ -4422,73 +4546,7 @@
           <w:szCs w:val="19"/>
           <w:highlight w:val="yellow"/>
         </w:rPr>
-        <w:t>subdomains. Duplicating the implementation of such subdomains</w:t>
-      </w:r>
-      <w:r>
-        <w:rPr>
-          <w:rFonts w:ascii="MinionPro-Regular" w:eastAsia="MinionPro-Regular" w:cs="MinionPro-Regular"/>
-          <w:b/>
-          <w:bCs/>
-          <w:sz w:val="19"/>
-          <w:szCs w:val="19"/>
-          <w:highlight w:val="yellow"/>
-        </w:rPr>
-        <w:t xml:space="preserve"> </w:t>
-      </w:r>
-      <w:r>
-        <w:rPr>
-          <w:rFonts w:ascii="MinionPro-Regular" w:eastAsia="MinionPro-Regular" w:cs="MinionPro-Regular"/>
-          <w:b/>
-          <w:bCs/>
-          <w:sz w:val="19"/>
-          <w:szCs w:val="19"/>
-          <w:highlight w:val="yellow"/>
-        </w:rPr>
-        <w:t>would defy the company</w:t>
-      </w:r>
-      <w:r>
-        <w:rPr>
-          <w:rFonts w:ascii="MinionPro-Regular" w:eastAsia="MinionPro-Regular" w:cs="MinionPro-Regular" w:hint="eastAsia"/>
-          <w:b/>
-          <w:bCs/>
-          <w:sz w:val="19"/>
-          <w:szCs w:val="19"/>
-          <w:highlight w:val="yellow"/>
-        </w:rPr>
-        <w:t>’</w:t>
-      </w:r>
-      <w:r>
-        <w:rPr>
-          <w:rFonts w:ascii="MinionPro-Regular" w:eastAsia="MinionPro-Regular" w:cs="MinionPro-Regular"/>
-          <w:b/>
-          <w:bCs/>
-          <w:sz w:val="19"/>
-          <w:szCs w:val="19"/>
-          <w:highlight w:val="yellow"/>
-        </w:rPr>
-        <w:t>s strategy to implement them in the most</w:t>
-      </w:r>
-      <w:r>
-        <w:rPr>
-          <w:rFonts w:ascii="MinionPro-Regular" w:eastAsia="MinionPro-Regular" w:cs="MinionPro-Regular"/>
-          <w:b/>
-          <w:bCs/>
-          <w:sz w:val="19"/>
-          <w:szCs w:val="19"/>
-          <w:highlight w:val="yellow"/>
-        </w:rPr>
-        <w:t xml:space="preserve"> </w:t>
-      </w:r>
-      <w:r>
-        <w:rPr>
-          <w:rFonts w:ascii="MinionPro-Regular" w:eastAsia="MinionPro-Regular" w:cs="MinionPro-Regular"/>
-          <w:b/>
-          <w:bCs/>
-          <w:sz w:val="19"/>
-          <w:szCs w:val="19"/>
-          <w:highlight w:val="yellow"/>
-        </w:rPr>
-        <w:t>effective and optimized way.</w:t>
+        <w:t>s strategy to implement them in the most effective and optimized way.</w:t>
       </w:r>
     </w:p>
     <w:p>
@@ -4504,24 +4562,15 @@
         <w:pStyle w:val="NoSpacing"/>
       </w:pPr>
       <w:r>
-        <w:t>After analyzing the integration patterns between a system</w:t>
-      </w:r>
-      <w:r>
-        <w:t>’</w:t>
-      </w:r>
-      <w:r>
-        <w:t>s bounded contexts, we can</w:t>
-      </w:r>
-    </w:p>
-    <w:p>
-      <w:pPr>
-        <w:pStyle w:val="NoSpacing"/>
-      </w:pPr>
-      <w:r>
-        <w:t>plot them on a context map</w:t>
-      </w:r>
-      <w:r>
-        <w:t>:</w:t>
+        <w:t>After analyzing the integration patterns between a system’s bounded contexts, we can</w:t>
+      </w:r>
+    </w:p>
+    <w:p>
+      <w:pPr>
+        <w:pStyle w:val="NoSpacing"/>
+      </w:pPr>
+      <w:r>
+        <w:t>plot them on a context map:</w:t>
       </w:r>
     </w:p>
     <w:p>
@@ -4728,6 +4777,7 @@
         <w:pStyle w:val="NoSpacing"/>
       </w:pPr>
       <w:r>
+        <w:lastRenderedPageBreak/>
         <w:t>A context map can give insight into organizational issues. For example, what</w:t>
       </w:r>
       <w:r>
@@ -4743,53 +4793,864 @@
         <w:t>’</w:t>
       </w:r>
       <w:r>
-        <w:t>s downstream consumers all resort to</w:t>
+        <w:t>s downstream consumers all resort to implementing an</w:t>
       </w:r>
       <w:r>
         <w:t xml:space="preserve"> </w:t>
       </w:r>
       <w:r>
-        <w:t>implementing an</w:t>
+        <w:t>anti</w:t>
+      </w:r>
+      <w:r>
+        <w:t>-</w:t>
+      </w:r>
+      <w:r>
+        <w:t>corruption layer, or if all implementations of the separate</w:t>
       </w:r>
       <w:r>
         <w:t xml:space="preserve"> </w:t>
       </w:r>
       <w:r>
-        <w:t>anti</w:t>
-      </w:r>
-      <w:r>
+        <w:t>ways pattern are concentrated around the same team?</w:t>
+      </w:r>
+    </w:p>
+    <w:p>
+      <w:pPr>
+        <w:pStyle w:val="Heading2"/>
+      </w:pPr>
+      <w:r>
+        <w:t>Maint</w:t>
+      </w:r>
+      <w:r>
+        <w:t>e</w:t>
+      </w:r>
+      <w:r>
+        <w:t>nance</w:t>
+      </w:r>
+    </w:p>
+    <w:p>
+      <w:pPr>
+        <w:pStyle w:val="NoSpacing"/>
+      </w:pPr>
+      <w:r>
+        <w:t>Ideally, a context map should be introduced into a project right from the get-go, and</w:t>
+      </w:r>
+    </w:p>
+    <w:p>
+      <w:pPr>
+        <w:pStyle w:val="NoSpacing"/>
+      </w:pPr>
+      <w:r>
+        <w:t>be updated to reflect additions of new bounded contexts and modifications to the existing one.</w:t>
+      </w:r>
+    </w:p>
+    <w:p>
+      <w:pPr>
+        <w:pStyle w:val="NoSpacing"/>
+        <w:rPr>
+          <w:b/>
+          <w:bCs/>
+        </w:rPr>
+      </w:pPr>
+      <w:r>
+        <w:t>Since the context map potentially contains information originating from the work of</w:t>
+      </w:r>
+      <w:r>
+        <w:t xml:space="preserve"> </w:t>
+      </w:r>
+      <w:r>
+        <w:t>multiple teams, it</w:t>
+      </w:r>
+      <w:r>
+        <w:rPr>
+          <w:rFonts w:hint="eastAsia"/>
+        </w:rPr>
+        <w:t>’</w:t>
+      </w:r>
+      <w:r>
+        <w:t>s best to define the maintenance of the context map as a shared</w:t>
+      </w:r>
+      <w:r>
+        <w:t xml:space="preserve"> </w:t>
+      </w:r>
+      <w:r>
+        <w:t xml:space="preserve">effort: </w:t>
+      </w:r>
+      <w:r>
+        <w:rPr>
+          <w:b/>
+          <w:bCs/>
+        </w:rPr>
+        <w:t>each team is responsible for updating its own integrations with other bounded</w:t>
+      </w:r>
+      <w:r>
+        <w:rPr>
+          <w:b/>
+          <w:bCs/>
+        </w:rPr>
+        <w:t xml:space="preserve"> </w:t>
+      </w:r>
+      <w:r>
+        <w:rPr>
+          <w:b/>
+          <w:bCs/>
+        </w:rPr>
+        <w:t>contexts.</w:t>
+      </w:r>
+    </w:p>
+    <w:p>
+      <w:pPr>
+        <w:pStyle w:val="NoSpacing"/>
+      </w:pPr>
+      <w:r>
+        <w:t xml:space="preserve">A context map can be managed and maintained as code, using a tool like </w:t>
+      </w:r>
+      <w:r>
+        <w:rPr>
+          <w:color w:val="9A0000"/>
+        </w:rPr>
+        <w:t>Context</w:t>
+      </w:r>
+      <w:r>
+        <w:rPr>
+          <w:color w:val="9A0000"/>
+        </w:rPr>
+        <w:t xml:space="preserve"> </w:t>
+      </w:r>
+      <w:r>
+        <w:rPr>
+          <w:color w:val="9A0000"/>
+        </w:rPr>
+        <w:t>Mapper</w:t>
+      </w:r>
+      <w:r>
+        <w:t>.</w:t>
+      </w:r>
+      <w:r>
+        <w:t>(</w:t>
+      </w:r>
+      <w:r>
+        <w:rPr>
+          <w:b/>
+          <w:bCs/>
+          <w:color w:val="FF0000"/>
+        </w:rPr>
+        <w:t>Take a look at this if you have time</w:t>
+      </w:r>
+      <w:r>
+        <w:t>)</w:t>
+      </w:r>
+    </w:p>
+    <w:p>
+      <w:pPr>
+        <w:pStyle w:val="NoSpacing"/>
+      </w:pPr>
+    </w:p>
+    <w:p>
+      <w:pPr>
+        <w:pStyle w:val="Heading2"/>
+      </w:pPr>
+      <w:r>
+        <w:t>Limitations</w:t>
+      </w:r>
+    </w:p>
+    <w:p>
+      <w:pPr>
+        <w:pStyle w:val="NoSpacing"/>
+      </w:pPr>
+      <w:r>
+        <w:t>It</w:t>
+      </w:r>
+      <w:r>
+        <w:t>’</w:t>
+      </w:r>
+      <w:r>
+        <w:t>s important to note that charting a context map can be a challenging task. When a</w:t>
+      </w:r>
+      <w:r>
+        <w:t xml:space="preserve"> </w:t>
+      </w:r>
+      <w:r>
+        <w:t>system</w:t>
+      </w:r>
+      <w:r>
+        <w:t>’</w:t>
+      </w:r>
+      <w:r>
+        <w:t>s bounded contexts encompass multiple subdomains, there can be multiple</w:t>
+      </w:r>
+      <w:r>
+        <w:t xml:space="preserve"> </w:t>
+      </w:r>
+      <w:r>
+        <w:t>integration patterns at play. For example, in Figure 4-9, you can see two bounded</w:t>
+      </w:r>
+      <w:r>
+        <w:t xml:space="preserve"> </w:t>
+      </w:r>
+      <w:r>
+        <w:t>contexts with two integration patterns: partnership and anticorruption layer.</w:t>
+      </w:r>
+    </w:p>
+    <w:p>
+      <w:pPr>
+        <w:pStyle w:val="NoSpacing"/>
+      </w:pPr>
+    </w:p>
+    <w:p>
+      <w:pPr>
+        <w:pStyle w:val="NoSpacing"/>
+        <w:jc w:val="center"/>
+      </w:pPr>
+      <w:r>
+        <w:rPr>
+          <w:noProof/>
+        </w:rPr>
+        <w:drawing>
+          <wp:inline distT="0" distB="0" distL="0" distR="0" wp14:anchorId="775F203A" wp14:editId="55715D1B">
+            <wp:extent cx="4256955" cy="2028459"/>
+            <wp:effectExtent l="0" t="0" r="0" b="0"/>
+            <wp:docPr id="9" name="Picture 9"/>
+            <wp:cNvGraphicFramePr>
+              <a:graphicFrameLocks xmlns:a="http://schemas.openxmlformats.org/drawingml/2006/main" noChangeAspect="1"/>
+            </wp:cNvGraphicFramePr>
+            <a:graphic xmlns:a="http://schemas.openxmlformats.org/drawingml/2006/main">
+              <a:graphicData uri="http://schemas.openxmlformats.org/drawingml/2006/picture">
+                <pic:pic xmlns:pic="http://schemas.openxmlformats.org/drawingml/2006/picture">
+                  <pic:nvPicPr>
+                    <pic:cNvPr id="1" name=""/>
+                    <pic:cNvPicPr/>
+                  </pic:nvPicPr>
+                  <pic:blipFill>
+                    <a:blip r:embed="rId16"/>
+                    <a:stretch>
+                      <a:fillRect/>
+                    </a:stretch>
+                  </pic:blipFill>
+                  <pic:spPr>
+                    <a:xfrm>
+                      <a:off x="0" y="0"/>
+                      <a:ext cx="4268001" cy="2033723"/>
+                    </a:xfrm>
+                    <a:prstGeom prst="rect">
+                      <a:avLst/>
+                    </a:prstGeom>
+                  </pic:spPr>
+                </pic:pic>
+              </a:graphicData>
+            </a:graphic>
+          </wp:inline>
+        </w:drawing>
+      </w:r>
+    </w:p>
+    <w:p>
+      <w:pPr>
+        <w:pStyle w:val="NoSpacing"/>
+      </w:pPr>
+    </w:p>
+    <w:p>
+      <w:pPr>
+        <w:pStyle w:val="NoSpacing"/>
+      </w:pPr>
+      <w:r>
+        <w:t>Moreover, even if bounded contexts are limited to a single subdomain, there still can be multiple integration patterns at play</w:t>
+      </w:r>
+      <w:r>
+        <w:rPr>
+          <w:rFonts w:hint="eastAsia"/>
+        </w:rPr>
+        <w:t>—</w:t>
+      </w:r>
+      <w:r>
+        <w:t>for example, if the subdomains’ modules</w:t>
+      </w:r>
+      <w:r>
+        <w:t xml:space="preserve"> </w:t>
+      </w:r>
+      <w:r>
+        <w:t>require different integration strategies.</w:t>
+      </w:r>
+    </w:p>
+    <w:p>
+      <w:pPr>
+        <w:pStyle w:val="NoSpacing"/>
+      </w:pPr>
+    </w:p>
+    <w:p>
+      <w:pPr>
+        <w:pStyle w:val="Heading1"/>
+      </w:pPr>
+      <w:r>
+        <w:t>Conclusion</w:t>
+      </w:r>
+    </w:p>
+    <w:p>
+      <w:pPr>
+        <w:pStyle w:val="NoSpacing"/>
+      </w:pPr>
+      <w:r>
+        <w:t>Bounded contexts are not independent. They have to interact with one another. The</w:t>
+      </w:r>
+      <w:r>
+        <w:t xml:space="preserve"> </w:t>
+      </w:r>
+      <w:r>
+        <w:t>following patterns define different ways bounded contexts can be integrated:</w:t>
+      </w:r>
+    </w:p>
+    <w:p>
+      <w:pPr>
+        <w:pStyle w:val="NoSpacing"/>
+        <w:rPr>
+          <w:b/>
+          <w:bCs/>
+          <w:i/>
+          <w:iCs/>
+        </w:rPr>
+      </w:pPr>
+    </w:p>
+    <w:p>
+      <w:pPr>
+        <w:pStyle w:val="NoSpacing"/>
+        <w:rPr>
+          <w:b/>
+          <w:bCs/>
+          <w:i/>
+          <w:iCs/>
+          <w:color w:val="00B050"/>
+        </w:rPr>
+      </w:pPr>
+      <w:r>
+        <w:rPr>
+          <w:b/>
+          <w:bCs/>
+          <w:i/>
+          <w:iCs/>
+          <w:color w:val="00B050"/>
+        </w:rPr>
+        <w:t>Partnership</w:t>
+      </w:r>
+    </w:p>
+    <w:p>
+      <w:pPr>
+        <w:pStyle w:val="NoSpacing"/>
+        <w:rPr>
+          <w:b/>
+          <w:bCs/>
+          <w:i/>
+          <w:iCs/>
+          <w:color w:val="00B050"/>
+        </w:rPr>
+      </w:pPr>
+      <w:r>
+        <w:lastRenderedPageBreak/>
+        <w:t>Bounded contexts are integrated in an ad hoc manner.</w:t>
+      </w:r>
+      <w:r>
+        <w:t xml:space="preserve"> </w:t>
+      </w:r>
+      <w:r>
+        <w:rPr>
+          <w:i/>
+          <w:iCs/>
+          <w:sz w:val="20"/>
+          <w:szCs w:val="20"/>
+        </w:rPr>
+        <w:t>I add: I think it’s like the upstream and downstream contexts</w:t>
+      </w:r>
+      <w:r>
+        <w:rPr>
+          <w:i/>
+          <w:iCs/>
+          <w:sz w:val="20"/>
+          <w:szCs w:val="20"/>
+        </w:rPr>
+        <w:t xml:space="preserve"> coll</w:t>
+      </w:r>
+      <w:r>
+        <w:rPr>
+          <w:i/>
+          <w:iCs/>
+          <w:sz w:val="20"/>
+          <w:szCs w:val="20"/>
+        </w:rPr>
+        <w:t xml:space="preserve">aborate and adjust their models to </w:t>
+      </w:r>
+      <w:r>
+        <w:rPr>
+          <w:i/>
+          <w:iCs/>
+          <w:sz w:val="20"/>
+          <w:szCs w:val="20"/>
+        </w:rPr>
+        <w:t>be compatible with evolution of each other</w:t>
+      </w:r>
+      <w:r>
+        <w:rPr>
+          <w:i/>
+          <w:iCs/>
+          <w:sz w:val="20"/>
+          <w:szCs w:val="20"/>
+        </w:rPr>
+        <w:t>’s models.</w:t>
+      </w:r>
+    </w:p>
+    <w:p>
+      <w:pPr>
+        <w:pStyle w:val="NoSpacing"/>
+        <w:rPr>
+          <w:i/>
+          <w:iCs/>
+          <w:sz w:val="20"/>
+          <w:szCs w:val="20"/>
+        </w:rPr>
+      </w:pPr>
+    </w:p>
+    <w:p>
+      <w:pPr>
+        <w:pStyle w:val="NoSpacing"/>
+        <w:rPr>
+          <w:b/>
+          <w:bCs/>
+          <w:i/>
+          <w:iCs/>
+          <w:color w:val="00B050"/>
+        </w:rPr>
+      </w:pPr>
+      <w:r>
+        <w:rPr>
+          <w:b/>
+          <w:bCs/>
+          <w:i/>
+          <w:iCs/>
+          <w:color w:val="00B050"/>
+        </w:rPr>
+        <w:t>Shared kernel</w:t>
+      </w:r>
+    </w:p>
+    <w:p>
+      <w:pPr>
+        <w:pStyle w:val="NoSpacing"/>
+        <w:rPr>
+          <w:b/>
+          <w:bCs/>
+        </w:rPr>
+      </w:pPr>
+      <w:r>
+        <w:t>Two or more bounded contexts are integrated by sharing a limited overlapping</w:t>
+      </w:r>
+      <w:r>
+        <w:t xml:space="preserve"> </w:t>
+      </w:r>
+      <w:r>
+        <w:t>model that belongs to all participating bounded contexts.</w:t>
+      </w:r>
+      <w:r>
+        <w:t xml:space="preserve"> </w:t>
+      </w:r>
+      <w:r>
+        <w:rPr>
+          <w:b/>
+          <w:bCs/>
+        </w:rPr>
+        <w:t>The</w:t>
+      </w:r>
+      <w:r>
+        <w:rPr>
+          <w:b/>
+          <w:bCs/>
+        </w:rPr>
+        <w:t xml:space="preserve"> </w:t>
+      </w:r>
+      <w:r>
+        <w:rPr>
+          <w:b/>
+          <w:bCs/>
+        </w:rPr>
+        <w:t>shared part of the model should be always kept as small as possible.</w:t>
+      </w:r>
+    </w:p>
+    <w:p>
+      <w:pPr>
+        <w:pStyle w:val="NoSpacing"/>
+      </w:pPr>
+    </w:p>
+    <w:p>
+      <w:pPr>
+        <w:rPr>
+          <w:i/>
+          <w:iCs/>
+        </w:rPr>
+      </w:pPr>
+      <w:r>
+        <w:t xml:space="preserve"> </w:t>
+      </w:r>
+      <w:r>
+        <w:rPr>
+          <w:i/>
+          <w:iCs/>
+        </w:rPr>
+        <w:t>I add: I think what this means is that all the involved contexts use the same code, and all of them take part in developing this shared piece of code.</w:t>
+      </w:r>
+    </w:p>
+    <w:p>
+      <w:pPr>
+        <w:pStyle w:val="NoSpacing"/>
+        <w:rPr>
+          <w:b/>
+          <w:bCs/>
+          <w:i/>
+          <w:iCs/>
+          <w:color w:val="00B050"/>
+        </w:rPr>
+      </w:pPr>
+      <w:r>
+        <w:rPr>
+          <w:b/>
+          <w:bCs/>
+          <w:i/>
+          <w:iCs/>
+          <w:color w:val="00B050"/>
+        </w:rPr>
+        <w:t>Conformist</w:t>
+      </w:r>
+    </w:p>
+    <w:p>
+      <w:pPr>
+        <w:pStyle w:val="NoSpacing"/>
+      </w:pPr>
+      <w:r>
+        <w:t>The consumer conforms to the service provider</w:t>
+      </w:r>
+      <w:r>
+        <w:t>’</w:t>
+      </w:r>
+      <w:r>
+        <w:t>s model.</w:t>
+      </w:r>
+      <w:r>
+        <w:t xml:space="preserve"> I add: I think the consumer just use the provider’s model without any sort of adapters for example.</w:t>
+      </w:r>
+    </w:p>
+    <w:p>
+      <w:pPr>
+        <w:pStyle w:val="NoSpacing"/>
+      </w:pPr>
+    </w:p>
+    <w:p>
+      <w:pPr>
+        <w:pStyle w:val="NoSpacing"/>
+        <w:rPr>
+          <w:b/>
+          <w:bCs/>
+          <w:i/>
+          <w:iCs/>
+          <w:color w:val="00B050"/>
+        </w:rPr>
+      </w:pPr>
+      <w:r>
+        <w:rPr>
+          <w:b/>
+          <w:bCs/>
+          <w:i/>
+          <w:iCs/>
+          <w:color w:val="00B050"/>
+        </w:rPr>
+        <w:t>Anticorruption layer</w:t>
+      </w:r>
+    </w:p>
+    <w:p>
+      <w:pPr>
+        <w:pStyle w:val="NoSpacing"/>
+      </w:pPr>
+      <w:r>
+        <w:t>The consumer translates the service provider</w:t>
+      </w:r>
+      <w:r>
+        <w:t>’</w:t>
+      </w:r>
+      <w:r>
+        <w:t>s model into a model that fits the</w:t>
+      </w:r>
+      <w:r>
+        <w:t xml:space="preserve"> </w:t>
+      </w:r>
+      <w:r>
+        <w:t>consumer</w:t>
+      </w:r>
+      <w:r>
+        <w:t>’</w:t>
+      </w:r>
+      <w:r>
+        <w:t>s needs.</w:t>
+      </w:r>
+    </w:p>
+    <w:p>
+      <w:pPr>
+        <w:pStyle w:val="NoSpacing"/>
+        <w:rPr>
+          <w:b/>
+          <w:bCs/>
+        </w:rPr>
+      </w:pPr>
+      <w:r>
+        <w:rPr>
+          <w:b/>
+          <w:bCs/>
+        </w:rPr>
+        <w:t>A core subdomain is most likely to leverage an anticorruption</w:t>
+      </w:r>
+      <w:r>
+        <w:rPr>
+          <w:b/>
+          <w:bCs/>
+        </w:rPr>
+        <w:t xml:space="preserve"> </w:t>
+      </w:r>
+      <w:r>
+        <w:rPr>
+          <w:b/>
+          <w:bCs/>
+        </w:rPr>
+        <w:t>layer to protect itself from ineffective models exposed by upstream services,</w:t>
+      </w:r>
+      <w:r>
+        <w:rPr>
+          <w:b/>
+          <w:bCs/>
+        </w:rPr>
+        <w:t xml:space="preserve"> </w:t>
+      </w:r>
+      <w:r>
+        <w:rPr>
+          <w:b/>
+          <w:bCs/>
+        </w:rPr>
+        <w:t>or to contain frequent changes in the</w:t>
+      </w:r>
+      <w:r>
+        <w:rPr>
+          <w:b/>
+          <w:bCs/>
+        </w:rPr>
+        <w:t xml:space="preserve"> </w:t>
+      </w:r>
+      <w:r>
+        <w:rPr>
+          <w:b/>
+          <w:bCs/>
+        </w:rPr>
+        <w:t>up</w:t>
+      </w:r>
+      <w:r>
+        <w:rPr>
+          <w:b/>
+          <w:bCs/>
+        </w:rPr>
         <w:t>-</w:t>
       </w:r>
       <w:r>
-        <w:t>corruption layer, or if all implementations of the separate</w:t>
+        <w:rPr>
+          <w:b/>
+          <w:bCs/>
+        </w:rPr>
+        <w:t>stream</w:t>
+      </w:r>
+      <w:r>
+        <w:rPr>
+          <w:b/>
+          <w:bCs/>
+        </w:rPr>
+        <w:t>’</w:t>
+      </w:r>
+      <w:r>
+        <w:rPr>
+          <w:b/>
+          <w:bCs/>
+        </w:rPr>
+        <w:t>s public interfaces.</w:t>
+      </w:r>
+    </w:p>
+    <w:p>
+      <w:pPr>
+        <w:pStyle w:val="NoSpacing"/>
+      </w:pPr>
+    </w:p>
+    <w:p>
+      <w:pPr>
+        <w:spacing w:after="0"/>
+        <w:rPr>
+          <w:b/>
+          <w:bCs/>
+          <w:i/>
+          <w:iCs/>
+          <w:color w:val="00B050"/>
+        </w:rPr>
+      </w:pPr>
+      <w:r>
+        <w:rPr>
+          <w:b/>
+          <w:bCs/>
+          <w:i/>
+          <w:iCs/>
+          <w:color w:val="00B050"/>
+        </w:rPr>
+        <w:t>Open-host service</w:t>
+      </w:r>
+    </w:p>
+    <w:p>
+      <w:pPr>
+        <w:rPr>
+          <w:b/>
+          <w:bCs/>
+          <w:i/>
+          <w:iCs/>
+          <w:color w:val="00B050"/>
+        </w:rPr>
+      </w:pPr>
+      <w:r>
+        <w:t>The service provider implements a published language</w:t>
+      </w:r>
+      <w:r>
+        <w:rPr>
+          <w:rFonts w:hint="eastAsia"/>
+        </w:rPr>
+        <w:t>—</w:t>
+      </w:r>
+      <w:r>
+        <w:t>a model optimized for</w:t>
       </w:r>
       <w:r>
         <w:t xml:space="preserve"> </w:t>
       </w:r>
       <w:r>
-        <w:t>ways pattern are concentrated around the same team?</w:t>
-      </w:r>
-    </w:p>
-    <w:p>
-      <w:pPr>
-        <w:pStyle w:val="NoSpacing"/>
-      </w:pPr>
-    </w:p>
-    <w:p>
-      <w:pPr>
-        <w:pStyle w:val="Heading2"/>
-      </w:pPr>
-      <w:r>
-        <w:t>Maint</w:t>
-      </w:r>
-      <w:r>
-        <w:t>e</w:t>
-      </w:r>
-      <w:r>
-        <w:t>nance</w:t>
-      </w:r>
-    </w:p>
-    <w:p/>
+        <w:t>its consumers</w:t>
+      </w:r>
+      <w:r>
+        <w:t xml:space="preserve">’ </w:t>
+      </w:r>
+      <w:r>
+        <w:t xml:space="preserve"> needs.</w:t>
+      </w:r>
+    </w:p>
+    <w:p>
+      <w:pPr>
+        <w:pStyle w:val="NoSpacing"/>
+      </w:pPr>
+    </w:p>
+    <w:p>
+      <w:pPr>
+        <w:pStyle w:val="NoSpacing"/>
+      </w:pPr>
+      <w:r>
+        <w:rPr>
+          <w:b/>
+          <w:bCs/>
+        </w:rPr>
+        <w:t>A core subdomain is most likely to implement the open</w:t>
+      </w:r>
+      <w:r>
+        <w:rPr>
+          <w:b/>
+          <w:bCs/>
+        </w:rPr>
+        <w:t>-</w:t>
+      </w:r>
+      <w:r>
+        <w:rPr>
+          <w:b/>
+          <w:bCs/>
+        </w:rPr>
+        <w:t>host</w:t>
+      </w:r>
+      <w:r>
+        <w:rPr>
+          <w:b/>
+          <w:bCs/>
+        </w:rPr>
+        <w:t xml:space="preserve"> </w:t>
+      </w:r>
+      <w:r>
+        <w:rPr>
+          <w:b/>
+          <w:bCs/>
+        </w:rPr>
+        <w:t>service.</w:t>
+      </w:r>
+      <w:r>
+        <w:t xml:space="preserve"> Decoupling its implementation model from the public interface</w:t>
+      </w:r>
+      <w:r>
+        <w:t xml:space="preserve"> </w:t>
+      </w:r>
+      <w:r>
+        <w:t>(published language) makes it more convenient to evolve the core subdomain</w:t>
+      </w:r>
+      <w:r>
+        <w:t>’</w:t>
+      </w:r>
+      <w:r>
+        <w:t>s</w:t>
+      </w:r>
+      <w:r>
+        <w:t xml:space="preserve"> </w:t>
+      </w:r>
+      <w:r>
+        <w:t>model without affecting its downstream consumers.</w:t>
+      </w:r>
+    </w:p>
+    <w:p>
+      <w:pPr>
+        <w:pStyle w:val="NoSpacing"/>
+      </w:pPr>
+    </w:p>
+    <w:p>
+      <w:pPr>
+        <w:pStyle w:val="NoSpacing"/>
+        <w:rPr>
+          <w:b/>
+          <w:bCs/>
+          <w:i/>
+          <w:iCs/>
+          <w:color w:val="00B050"/>
+        </w:rPr>
+      </w:pPr>
+      <w:r>
+        <w:rPr>
+          <w:b/>
+          <w:bCs/>
+          <w:i/>
+          <w:iCs/>
+          <w:color w:val="00B050"/>
+        </w:rPr>
+        <w:t>Separate ways</w:t>
+      </w:r>
+    </w:p>
+    <w:p>
+      <w:pPr>
+        <w:pStyle w:val="NoSpacing"/>
+      </w:pPr>
+      <w:r>
+        <w:t>It</w:t>
+      </w:r>
+      <w:r>
+        <w:t>’</w:t>
+      </w:r>
+      <w:r>
+        <w:t>s less expensive to duplicate particular functionality than to collaborate and</w:t>
+      </w:r>
+      <w:r>
+        <w:t xml:space="preserve"> </w:t>
+      </w:r>
+      <w:r>
+        <w:t>integrate it.</w:t>
+      </w:r>
+    </w:p>
+    <w:p>
+      <w:pPr>
+        <w:pStyle w:val="NoSpacing"/>
+      </w:pPr>
+    </w:p>
     <w:sectPr>
       <w:pgSz w:w="12240" w:h="15840"/>
       <w:pgMar w:top="1440" w:right="1800" w:bottom="1440" w:left="1800" w:header="720" w:footer="720" w:gutter="0"/>

</xml_diff>